<commit_message>
Updated folders and files
Created a static library project, a header file, and a console application.
</commit_message>
<xml_diff>
--- a/lab08/TestSuite/TS_8.docx
+++ b/lab08/TestSuite/TS_8.docx
@@ -57,52 +57,22 @@
                 <w:szCs w:val="16"/>
               </w:rPr>
             </w:pPr>
-            <w:proofErr w:type="spellStart"/>
             <w:r>
               <w:rPr>
                 <w:rFonts w:ascii="Arial Narrow" w:hAnsi="Arial Narrow" w:cs="Arial"/>
                 <w:sz w:val="16"/>
                 <w:szCs w:val="16"/>
               </w:rPr>
-              <w:t>Test</w:t>
-            </w:r>
-            <w:proofErr w:type="spellEnd"/>
+              <w:t xml:space="preserve">Test </w:t>
+            </w:r>
             <w:r>
               <w:rPr>
                 <w:rFonts w:ascii="Arial Narrow" w:hAnsi="Arial Narrow" w:cs="Arial"/>
                 <w:sz w:val="16"/>
                 <w:szCs w:val="16"/>
               </w:rPr>
-              <w:t xml:space="preserve"> </w:t>
-            </w:r>
-            <w:proofErr w:type="spellStart"/>
-            <w:r>
-              <w:rPr>
-                <w:rFonts w:ascii="Arial Narrow" w:hAnsi="Arial Narrow" w:cs="Arial"/>
-                <w:sz w:val="16"/>
-                <w:szCs w:val="16"/>
-              </w:rPr>
-              <w:t>Suite</w:t>
-            </w:r>
-            <w:proofErr w:type="spellEnd"/>
-            <w:r>
-              <w:rPr>
-                <w:rFonts w:ascii="Arial Narrow" w:hAnsi="Arial Narrow" w:cs="Arial"/>
-                <w:sz w:val="16"/>
-                <w:szCs w:val="16"/>
-              </w:rPr>
-              <w:t xml:space="preserve"> </w:t>
-            </w:r>
-            <w:proofErr w:type="spellStart"/>
-            <w:r>
-              <w:rPr>
-                <w:rFonts w:ascii="Arial Narrow" w:hAnsi="Arial Narrow" w:cs="Arial"/>
-                <w:sz w:val="16"/>
-                <w:szCs w:val="16"/>
-              </w:rPr>
-              <w:t>Description</w:t>
-            </w:r>
-            <w:proofErr w:type="spellEnd"/>
+              <w:t>Suite Description</w:t>
+            </w:r>
           </w:p>
         </w:tc>
         <w:tc>
@@ -146,6 +116,15 @@
                 <w:lang w:val="en-US"/>
               </w:rPr>
               <w:t>_</w:t>
+            </w:r>
+            <w:r>
+              <w:rPr>
+                <w:rFonts w:ascii="Arial Narrow" w:hAnsi="Arial Narrow"/>
+                <w:sz w:val="16"/>
+                <w:szCs w:val="16"/>
+                <w:lang w:val="en-US"/>
+              </w:rPr>
+              <w:t>1</w:t>
             </w:r>
           </w:p>
         </w:tc>
@@ -174,16 +153,7 @@
                 <w:sz w:val="16"/>
                 <w:szCs w:val="16"/>
               </w:rPr>
-              <w:t xml:space="preserve">Назва </w:t>
-            </w:r>
-            <w:proofErr w:type="spellStart"/>
-            <w:r>
-              <w:rPr>
-                <w:rFonts w:ascii="Arial Narrow" w:hAnsi="Arial Narrow"/>
-                <w:sz w:val="16"/>
-                <w:szCs w:val="16"/>
-              </w:rPr>
-              <w:t>проект</w:t>
+              <w:t>Назва проект</w:t>
             </w:r>
             <w:r>
               <w:rPr>
@@ -193,7 +163,6 @@
               </w:rPr>
               <w:t>а</w:t>
             </w:r>
-            <w:proofErr w:type="spellEnd"/>
             <w:r>
               <w:rPr>
                 <w:rFonts w:ascii="Arial Narrow" w:hAnsi="Arial Narrow"/>
@@ -212,68 +181,30 @@
                 <w:szCs w:val="16"/>
               </w:rPr>
             </w:pPr>
-            <w:proofErr w:type="spellStart"/>
             <w:r>
               <w:rPr>
                 <w:rFonts w:ascii="Arial Narrow" w:hAnsi="Arial Narrow" w:cs="Arial"/>
                 <w:sz w:val="16"/>
                 <w:szCs w:val="16"/>
               </w:rPr>
-              <w:t>Name</w:t>
-            </w:r>
-            <w:proofErr w:type="spellEnd"/>
+              <w:t xml:space="preserve">Name of </w:t>
+            </w:r>
             <w:r>
               <w:rPr>
                 <w:rFonts w:ascii="Arial Narrow" w:hAnsi="Arial Narrow" w:cs="Arial"/>
                 <w:sz w:val="16"/>
                 <w:szCs w:val="16"/>
               </w:rPr>
-              <w:t xml:space="preserve"> </w:t>
-            </w:r>
-            <w:proofErr w:type="spellStart"/>
+              <w:t>Project</w:t>
+            </w:r>
             <w:r>
               <w:rPr>
                 <w:rFonts w:ascii="Arial Narrow" w:hAnsi="Arial Narrow" w:cs="Arial"/>
                 <w:sz w:val="16"/>
                 <w:szCs w:val="16"/>
               </w:rPr>
-              <w:t>of</w:t>
-            </w:r>
-            <w:proofErr w:type="spellEnd"/>
-            <w:r>
-              <w:rPr>
-                <w:rFonts w:ascii="Arial Narrow" w:hAnsi="Arial Narrow" w:cs="Arial"/>
-                <w:sz w:val="16"/>
-                <w:szCs w:val="16"/>
-              </w:rPr>
-              <w:t xml:space="preserve"> </w:t>
-            </w:r>
-            <w:r>
-              <w:rPr>
-                <w:rFonts w:ascii="Arial Narrow" w:hAnsi="Arial Narrow" w:cs="Arial"/>
-                <w:sz w:val="16"/>
-                <w:szCs w:val="16"/>
-              </w:rPr>
-              <w:t>Project</w:t>
-            </w:r>
-            <w:r>
-              <w:rPr>
-                <w:rFonts w:ascii="Arial Narrow" w:hAnsi="Arial Narrow" w:cs="Arial"/>
-                <w:sz w:val="16"/>
-                <w:szCs w:val="16"/>
-              </w:rPr>
-              <w:t xml:space="preserve"> / </w:t>
-            </w:r>
-            <w:proofErr w:type="spellStart"/>
-            <w:r>
-              <w:rPr>
-                <w:rFonts w:ascii="Arial Narrow" w:hAnsi="Arial Narrow" w:cs="Arial"/>
-                <w:sz w:val="16"/>
-                <w:szCs w:val="16"/>
-              </w:rPr>
-              <w:t>Software</w:t>
-            </w:r>
-            <w:proofErr w:type="spellEnd"/>
+              <w:t xml:space="preserve"> / Software</w:t>
+            </w:r>
           </w:p>
         </w:tc>
         <w:tc>
@@ -361,52 +292,14 @@
                 <w:szCs w:val="16"/>
               </w:rPr>
             </w:pPr>
-            <w:proofErr w:type="spellStart"/>
             <w:r>
               <w:rPr>
                 <w:rFonts w:ascii="Arial Narrow" w:hAnsi="Arial Narrow" w:cs="Arial"/>
                 <w:sz w:val="16"/>
                 <w:szCs w:val="16"/>
               </w:rPr>
-              <w:t>Level</w:t>
-            </w:r>
-            <w:proofErr w:type="spellEnd"/>
-            <w:r>
-              <w:rPr>
-                <w:rFonts w:ascii="Arial Narrow" w:hAnsi="Arial Narrow" w:cs="Arial"/>
-                <w:sz w:val="16"/>
-                <w:szCs w:val="16"/>
-              </w:rPr>
-              <w:t xml:space="preserve"> </w:t>
-            </w:r>
-            <w:proofErr w:type="spellStart"/>
-            <w:r>
-              <w:rPr>
-                <w:rFonts w:ascii="Arial Narrow" w:hAnsi="Arial Narrow" w:cs="Arial"/>
-                <w:sz w:val="16"/>
-                <w:szCs w:val="16"/>
-              </w:rPr>
-              <w:t>of</w:t>
-            </w:r>
-            <w:proofErr w:type="spellEnd"/>
-            <w:r>
-              <w:rPr>
-                <w:rFonts w:ascii="Arial Narrow" w:hAnsi="Arial Narrow" w:cs="Arial"/>
-                <w:sz w:val="16"/>
-                <w:szCs w:val="16"/>
-              </w:rPr>
-              <w:t xml:space="preserve"> </w:t>
-            </w:r>
-            <w:proofErr w:type="spellStart"/>
-            <w:r>
-              <w:rPr>
-                <w:rFonts w:ascii="Arial Narrow" w:hAnsi="Arial Narrow" w:cs="Arial"/>
-                <w:sz w:val="16"/>
-                <w:szCs w:val="16"/>
-              </w:rPr>
-              <w:t>Testing</w:t>
-            </w:r>
-            <w:proofErr w:type="spellEnd"/>
+              <w:t>Level of Testing</w:t>
+            </w:r>
           </w:p>
         </w:tc>
         <w:tc>
@@ -449,34 +342,14 @@
               </w:rPr>
               <w:t xml:space="preserve">  /  </w:t>
             </w:r>
-            <w:proofErr w:type="spellStart"/>
-            <w:r>
-              <w:rPr>
-                <w:rFonts w:ascii="Arial Narrow" w:hAnsi="Arial Narrow"/>
-                <w:sz w:val="16"/>
-                <w:szCs w:val="16"/>
-              </w:rPr>
-              <w:t>System</w:t>
-            </w:r>
-            <w:proofErr w:type="spellEnd"/>
-            <w:r>
-              <w:rPr>
-                <w:rFonts w:ascii="Arial Narrow" w:hAnsi="Arial Narrow"/>
-                <w:sz w:val="16"/>
-                <w:szCs w:val="16"/>
-              </w:rPr>
-              <w:t xml:space="preserve"> </w:t>
-            </w:r>
-            <w:proofErr w:type="spellStart"/>
-            <w:r>
-              <w:rPr>
-                <w:rFonts w:ascii="Arial Narrow" w:hAnsi="Arial Narrow"/>
-                <w:sz w:val="16"/>
-                <w:szCs w:val="16"/>
-              </w:rPr>
-              <w:t>Testing</w:t>
-            </w:r>
-            <w:proofErr w:type="spellEnd"/>
+            <w:r>
+              <w:rPr>
+                <w:rFonts w:ascii="Arial Narrow" w:hAnsi="Arial Narrow"/>
+                <w:sz w:val="16"/>
+                <w:szCs w:val="16"/>
+              </w:rPr>
+              <w:t>System Testing</w:t>
+            </w:r>
           </w:p>
         </w:tc>
       </w:tr>
@@ -512,25 +385,7 @@
                 <w:sz w:val="16"/>
                 <w:szCs w:val="16"/>
               </w:rPr>
-              <w:t xml:space="preserve"> тест-</w:t>
-            </w:r>
-            <w:proofErr w:type="spellStart"/>
-            <w:r>
-              <w:rPr>
-                <w:rFonts w:ascii="Arial Narrow" w:hAnsi="Arial Narrow"/>
-                <w:sz w:val="16"/>
-                <w:szCs w:val="16"/>
-              </w:rPr>
-              <w:t>сьюта</w:t>
-            </w:r>
-            <w:proofErr w:type="spellEnd"/>
-            <w:r>
-              <w:rPr>
-                <w:rFonts w:ascii="Arial Narrow" w:hAnsi="Arial Narrow"/>
-                <w:sz w:val="16"/>
-                <w:szCs w:val="16"/>
-              </w:rPr>
-              <w:t xml:space="preserve"> </w:t>
+              <w:t xml:space="preserve"> тест-сьюта </w:t>
             </w:r>
           </w:p>
           <w:p>
@@ -542,52 +397,14 @@
                 <w:szCs w:val="16"/>
               </w:rPr>
             </w:pPr>
-            <w:proofErr w:type="spellStart"/>
             <w:r>
               <w:rPr>
                 <w:rFonts w:ascii="Arial Narrow" w:hAnsi="Arial Narrow" w:cs="Arial"/>
                 <w:sz w:val="16"/>
                 <w:szCs w:val="16"/>
               </w:rPr>
-              <w:t>Test</w:t>
-            </w:r>
-            <w:proofErr w:type="spellEnd"/>
-            <w:r>
-              <w:rPr>
-                <w:rFonts w:ascii="Arial Narrow" w:hAnsi="Arial Narrow" w:cs="Arial"/>
-                <w:sz w:val="16"/>
-                <w:szCs w:val="16"/>
-              </w:rPr>
-              <w:t xml:space="preserve"> </w:t>
-            </w:r>
-            <w:proofErr w:type="spellStart"/>
-            <w:r>
-              <w:rPr>
-                <w:rFonts w:ascii="Arial Narrow" w:hAnsi="Arial Narrow" w:cs="Arial"/>
-                <w:sz w:val="16"/>
-                <w:szCs w:val="16"/>
-              </w:rPr>
-              <w:t>Suite</w:t>
-            </w:r>
-            <w:proofErr w:type="spellEnd"/>
-            <w:r>
-              <w:rPr>
-                <w:rFonts w:ascii="Arial Narrow" w:hAnsi="Arial Narrow" w:cs="Arial"/>
-                <w:sz w:val="16"/>
-                <w:szCs w:val="16"/>
-              </w:rPr>
-              <w:t xml:space="preserve"> </w:t>
-            </w:r>
-            <w:proofErr w:type="spellStart"/>
-            <w:r>
-              <w:rPr>
-                <w:rFonts w:ascii="Arial Narrow" w:hAnsi="Arial Narrow" w:cs="Arial"/>
-                <w:sz w:val="16"/>
-                <w:szCs w:val="16"/>
-              </w:rPr>
-              <w:t>Author</w:t>
-            </w:r>
-            <w:proofErr w:type="spellEnd"/>
+              <w:t>Test Suite Author</w:t>
+            </w:r>
           </w:p>
         </w:tc>
         <w:tc>
@@ -643,7 +460,6 @@
                 <w:szCs w:val="16"/>
               </w:rPr>
             </w:pPr>
-            <w:proofErr w:type="spellStart"/>
             <w:r>
               <w:rPr>
                 <w:rFonts w:ascii="Arial Narrow" w:hAnsi="Arial Narrow" w:cs="Arial"/>
@@ -652,7 +468,6 @@
               </w:rPr>
               <w:t>Implementer</w:t>
             </w:r>
-            <w:proofErr w:type="spellEnd"/>
           </w:p>
         </w:tc>
         <w:tc>
@@ -670,25 +485,14 @@
                 <w:lang w:val="en-US"/>
               </w:rPr>
             </w:pPr>
-            <w:proofErr w:type="spellStart"/>
-            <w:r>
-              <w:rPr>
-                <w:rFonts w:ascii="Arial Narrow" w:hAnsi="Arial Narrow"/>
-                <w:sz w:val="16"/>
-                <w:szCs w:val="16"/>
-                <w:lang w:val="en-US"/>
-              </w:rPr>
-              <w:t>Honcharenko</w:t>
-            </w:r>
-            <w:proofErr w:type="spellEnd"/>
-            <w:r>
-              <w:rPr>
-                <w:rFonts w:ascii="Arial Narrow" w:hAnsi="Arial Narrow"/>
-                <w:sz w:val="16"/>
-                <w:szCs w:val="16"/>
-                <w:lang w:val="en-US"/>
-              </w:rPr>
-              <w:t xml:space="preserve"> Vlad</w:t>
+            <w:r>
+              <w:rPr>
+                <w:rFonts w:ascii="Arial Narrow" w:hAnsi="Arial Narrow"/>
+                <w:sz w:val="16"/>
+                <w:szCs w:val="16"/>
+                <w:lang w:val="en-US"/>
+              </w:rPr>
+              <w:t>Honcharenko Vlad</w:t>
             </w:r>
           </w:p>
         </w:tc>
@@ -761,41 +565,13 @@
               </w:rPr>
               <w:t xml:space="preserve">Ід-р тест-кейса / </w:t>
             </w:r>
-            <w:proofErr w:type="spellStart"/>
             <w:r>
               <w:rPr>
                 <w:rFonts w:ascii="Arial Narrow" w:hAnsi="Arial Narrow" w:cs="Arial"/>
                 <w:sz w:val="16"/>
                 <w:szCs w:val="16"/>
               </w:rPr>
-              <w:t>Test</w:t>
-            </w:r>
-            <w:proofErr w:type="spellEnd"/>
-            <w:r>
-              <w:rPr>
-                <w:rFonts w:ascii="Arial Narrow" w:hAnsi="Arial Narrow" w:cs="Arial"/>
-                <w:sz w:val="16"/>
-                <w:szCs w:val="16"/>
-              </w:rPr>
-              <w:t xml:space="preserve"> </w:t>
-            </w:r>
-            <w:proofErr w:type="spellStart"/>
-            <w:r>
-              <w:rPr>
-                <w:rFonts w:ascii="Arial Narrow" w:hAnsi="Arial Narrow" w:cs="Arial"/>
-                <w:sz w:val="16"/>
-                <w:szCs w:val="16"/>
-              </w:rPr>
-              <w:t>Case</w:t>
-            </w:r>
-            <w:proofErr w:type="spellEnd"/>
-            <w:r>
-              <w:rPr>
-                <w:rFonts w:ascii="Arial Narrow" w:hAnsi="Arial Narrow" w:cs="Arial"/>
-                <w:sz w:val="16"/>
-                <w:szCs w:val="16"/>
-              </w:rPr>
-              <w:t xml:space="preserve"> ID</w:t>
+              <w:t>Test Case ID</w:t>
             </w:r>
           </w:p>
         </w:tc>
@@ -840,23 +616,13 @@
                 <w:szCs w:val="16"/>
               </w:rPr>
             </w:pPr>
-            <w:proofErr w:type="spellStart"/>
             <w:r>
               <w:rPr>
                 <w:rFonts w:ascii="Arial Narrow" w:hAnsi="Arial Narrow" w:cs="Arial"/>
                 <w:sz w:val="16"/>
                 <w:szCs w:val="16"/>
               </w:rPr>
-              <w:t>Action</w:t>
-            </w:r>
-            <w:proofErr w:type="spellEnd"/>
-            <w:r>
-              <w:rPr>
-                <w:rFonts w:ascii="Arial Narrow" w:hAnsi="Arial Narrow" w:cs="Arial"/>
-                <w:sz w:val="16"/>
-                <w:szCs w:val="16"/>
-              </w:rPr>
-              <w:t xml:space="preserve"> </w:t>
+              <w:t xml:space="preserve">Action </w:t>
             </w:r>
           </w:p>
           <w:p>
@@ -877,36 +643,8 @@
                 <w:sz w:val="16"/>
                 <w:szCs w:val="16"/>
               </w:rPr>
-              <w:t>(</w:t>
-            </w:r>
-            <w:proofErr w:type="spellStart"/>
-            <w:r>
-              <w:rPr>
-                <w:rFonts w:ascii="Arial Narrow" w:hAnsi="Arial Narrow" w:cs="Arial"/>
-                <w:sz w:val="16"/>
-                <w:szCs w:val="16"/>
-              </w:rPr>
-              <w:t>Test</w:t>
-            </w:r>
-            <w:proofErr w:type="spellEnd"/>
-            <w:r>
-              <w:rPr>
-                <w:rFonts w:ascii="Arial Narrow" w:hAnsi="Arial Narrow" w:cs="Arial"/>
-                <w:sz w:val="16"/>
-                <w:szCs w:val="16"/>
-              </w:rPr>
-              <w:t xml:space="preserve"> </w:t>
-            </w:r>
-            <w:proofErr w:type="spellStart"/>
-            <w:r>
-              <w:rPr>
-                <w:rFonts w:ascii="Arial Narrow" w:hAnsi="Arial Narrow" w:cs="Arial"/>
-                <w:sz w:val="16"/>
-                <w:szCs w:val="16"/>
-              </w:rPr>
-              <w:t>Step</w:t>
-            </w:r>
-            <w:proofErr w:type="spellEnd"/>
+              <w:t>(Test Step</w:t>
+            </w:r>
             <w:r>
               <w:rPr>
                 <w:rFonts w:ascii="Arial Narrow" w:hAnsi="Arial Narrow" w:cs="Arial"/>
@@ -977,34 +715,14 @@
                 <w:szCs w:val="16"/>
               </w:rPr>
             </w:pPr>
-            <w:proofErr w:type="spellStart"/>
             <w:r>
               <w:rPr>
                 <w:rFonts w:ascii="Arial Narrow" w:hAnsi="Arial Narrow" w:cs="Arial"/>
                 <w:sz w:val="16"/>
                 <w:szCs w:val="16"/>
               </w:rPr>
-              <w:t>Expected</w:t>
-            </w:r>
-            <w:proofErr w:type="spellEnd"/>
-            <w:r>
-              <w:rPr>
-                <w:rFonts w:ascii="Arial Narrow" w:hAnsi="Arial Narrow" w:cs="Arial"/>
-                <w:sz w:val="16"/>
-                <w:szCs w:val="16"/>
-              </w:rPr>
-              <w:t xml:space="preserve"> </w:t>
-            </w:r>
-            <w:proofErr w:type="spellStart"/>
-            <w:r>
-              <w:rPr>
-                <w:rFonts w:ascii="Arial Narrow" w:hAnsi="Arial Narrow" w:cs="Arial"/>
-                <w:sz w:val="16"/>
-                <w:szCs w:val="16"/>
-              </w:rPr>
-              <w:t>Result</w:t>
-            </w:r>
-            <w:proofErr w:type="spellEnd"/>
+              <w:t>Expected Result</w:t>
+            </w:r>
           </w:p>
         </w:tc>
         <w:tc>
@@ -1098,96 +816,22 @@
                 <w:szCs w:val="16"/>
               </w:rPr>
             </w:pPr>
-            <w:proofErr w:type="spellStart"/>
             <w:r>
               <w:rPr>
                 <w:rFonts w:ascii="Arial Narrow" w:hAnsi="Arial Narrow" w:cs="Arial"/>
                 <w:sz w:val="16"/>
                 <w:szCs w:val="16"/>
               </w:rPr>
-              <w:t>Test</w:t>
-            </w:r>
-            <w:proofErr w:type="spellEnd"/>
+              <w:t>Test Result</w:t>
+            </w:r>
             <w:r>
               <w:rPr>
                 <w:rFonts w:ascii="Arial Narrow" w:hAnsi="Arial Narrow" w:cs="Arial"/>
                 <w:sz w:val="16"/>
                 <w:szCs w:val="16"/>
               </w:rPr>
-              <w:t xml:space="preserve"> </w:t>
-            </w:r>
-            <w:proofErr w:type="spellStart"/>
-            <w:r>
-              <w:rPr>
-                <w:rFonts w:ascii="Arial Narrow" w:hAnsi="Arial Narrow" w:cs="Arial"/>
-                <w:sz w:val="16"/>
-                <w:szCs w:val="16"/>
-              </w:rPr>
-              <w:t>Result</w:t>
-            </w:r>
-            <w:proofErr w:type="spellEnd"/>
-            <w:r>
-              <w:rPr>
-                <w:rFonts w:ascii="Arial Narrow" w:hAnsi="Arial Narrow" w:cs="Arial"/>
-                <w:sz w:val="16"/>
-                <w:szCs w:val="16"/>
-              </w:rPr>
               <w:br/>
-              <w:t>(</w:t>
-            </w:r>
-            <w:proofErr w:type="spellStart"/>
-            <w:r>
-              <w:rPr>
-                <w:rFonts w:ascii="Arial Narrow" w:hAnsi="Arial Narrow" w:cs="Arial"/>
-                <w:sz w:val="16"/>
-                <w:szCs w:val="16"/>
-              </w:rPr>
-              <w:t>passed</w:t>
-            </w:r>
-            <w:proofErr w:type="spellEnd"/>
-            <w:r>
-              <w:rPr>
-                <w:rFonts w:ascii="Arial Narrow" w:hAnsi="Arial Narrow" w:cs="Arial"/>
-                <w:sz w:val="16"/>
-                <w:szCs w:val="16"/>
-              </w:rPr>
-              <w:t>/</w:t>
-            </w:r>
-            <w:proofErr w:type="spellStart"/>
-            <w:r>
-              <w:rPr>
-                <w:rFonts w:ascii="Arial Narrow" w:hAnsi="Arial Narrow" w:cs="Arial"/>
-                <w:sz w:val="16"/>
-                <w:szCs w:val="16"/>
-              </w:rPr>
-              <w:t>failed</w:t>
-            </w:r>
-            <w:proofErr w:type="spellEnd"/>
-            <w:r>
-              <w:rPr>
-                <w:rFonts w:ascii="Arial Narrow" w:hAnsi="Arial Narrow" w:cs="Arial"/>
-                <w:sz w:val="16"/>
-                <w:szCs w:val="16"/>
-              </w:rPr>
-              <w:t xml:space="preserve">/ </w:t>
-            </w:r>
-            <w:proofErr w:type="spellStart"/>
-            <w:r>
-              <w:rPr>
-                <w:rFonts w:ascii="Arial Narrow" w:hAnsi="Arial Narrow" w:cs="Arial"/>
-                <w:sz w:val="16"/>
-                <w:szCs w:val="16"/>
-              </w:rPr>
-              <w:t>blocked</w:t>
-            </w:r>
-            <w:proofErr w:type="spellEnd"/>
-            <w:r>
-              <w:rPr>
-                <w:rFonts w:ascii="Arial Narrow" w:hAnsi="Arial Narrow" w:cs="Arial"/>
-                <w:sz w:val="16"/>
-                <w:szCs w:val="16"/>
-              </w:rPr>
-              <w:t>)</w:t>
+              <w:t>(passed/failed/ blocked)</w:t>
             </w:r>
           </w:p>
         </w:tc>
@@ -1262,7 +906,6 @@
                 <w:lang w:val="en-US"/>
               </w:rPr>
             </w:pPr>
-            <w:proofErr w:type="spellStart"/>
             <w:r>
               <w:rPr>
                 <w:rFonts w:ascii="Arial Narrow" w:hAnsi="Arial Narrow"/>
@@ -1270,9 +913,8 @@
                 <w:szCs w:val="16"/>
                 <w:lang w:val="ru-RU"/>
               </w:rPr>
-              <w:t>Вивести</w:t>
-            </w:r>
-            <w:proofErr w:type="spellEnd"/>
+              <w:t xml:space="preserve">Вивести: </w:t>
+            </w:r>
             <w:r>
               <w:rPr>
                 <w:rFonts w:ascii="Arial Narrow" w:hAnsi="Arial Narrow"/>
@@ -1280,16 +922,7 @@
                 <w:szCs w:val="16"/>
                 <w:lang w:val="ru-RU"/>
               </w:rPr>
-              <w:t xml:space="preserve">: </w:t>
-            </w:r>
-            <w:r>
-              <w:rPr>
-                <w:rFonts w:ascii="Arial Narrow" w:hAnsi="Arial Narrow"/>
-                <w:sz w:val="16"/>
-                <w:szCs w:val="16"/>
-                <w:lang w:val="en-US"/>
-              </w:rPr>
-              <w:t xml:space="preserve">S = </w:t>
+              <w:t>S = -1.98066</w:t>
             </w:r>
           </w:p>
         </w:tc>
@@ -1391,6 +1024,33 @@
                 <w:lang w:val="ru-RU"/>
               </w:rPr>
             </w:pPr>
+            <w:r>
+              <w:rPr>
+                <w:rFonts w:ascii="Arial Narrow" w:hAnsi="Arial Narrow"/>
+                <w:sz w:val="16"/>
+                <w:szCs w:val="16"/>
+                <w:lang w:val="ru-RU"/>
+              </w:rPr>
+              <w:t>Вивести</w:t>
+            </w:r>
+            <w:r>
+              <w:rPr>
+                <w:rFonts w:ascii="Arial Narrow" w:hAnsi="Arial Narrow"/>
+                <w:sz w:val="16"/>
+                <w:szCs w:val="16"/>
+                <w:lang w:val="ru-RU"/>
+              </w:rPr>
+              <w:t xml:space="preserve"> </w:t>
+            </w:r>
+            <w:r>
+              <w:rPr>
+                <w:rFonts w:ascii="Arial Narrow" w:hAnsi="Arial Narrow"/>
+                <w:sz w:val="16"/>
+                <w:szCs w:val="16"/>
+                <w:lang w:val="ru-RU"/>
+              </w:rPr>
+              <w:t>S = 0.0252982</w:t>
+            </w:r>
           </w:p>
         </w:tc>
         <w:tc>
@@ -1491,6 +1151,33 @@
                 <w:lang w:val="ru-RU"/>
               </w:rPr>
             </w:pPr>
+            <w:r>
+              <w:rPr>
+                <w:rFonts w:ascii="Arial Narrow" w:hAnsi="Arial Narrow"/>
+                <w:sz w:val="16"/>
+                <w:szCs w:val="16"/>
+                <w:lang w:val="ru-RU"/>
+              </w:rPr>
+              <w:t>Вивести</w:t>
+            </w:r>
+            <w:r>
+              <w:rPr>
+                <w:rFonts w:ascii="Arial Narrow" w:hAnsi="Arial Narrow"/>
+                <w:sz w:val="16"/>
+                <w:szCs w:val="16"/>
+                <w:lang w:val="ru-RU"/>
+              </w:rPr>
+              <w:t xml:space="preserve"> </w:t>
+            </w:r>
+            <w:r>
+              <w:rPr>
+                <w:rFonts w:ascii="Arial Narrow" w:hAnsi="Arial Narrow"/>
+                <w:sz w:val="16"/>
+                <w:szCs w:val="16"/>
+                <w:lang w:val="ru-RU"/>
+              </w:rPr>
+              <w:t>S = 7.8334</w:t>
+            </w:r>
           </w:p>
         </w:tc>
         <w:tc>
@@ -1606,9 +1293,36 @@
                 <w:rFonts w:ascii="Arial Narrow" w:hAnsi="Arial Narrow"/>
                 <w:sz w:val="16"/>
                 <w:szCs w:val="16"/>
+                <w:lang w:val="en-US"/>
+              </w:rPr>
+            </w:pPr>
+            <w:r>
+              <w:rPr>
+                <w:rFonts w:ascii="Arial Narrow" w:hAnsi="Arial Narrow"/>
+                <w:sz w:val="16"/>
+                <w:szCs w:val="16"/>
                 <w:lang w:val="ru-RU"/>
               </w:rPr>
-            </w:pPr>
+              <w:t>Вивести</w:t>
+            </w:r>
+            <w:r>
+              <w:rPr>
+                <w:rFonts w:ascii="Arial Narrow" w:hAnsi="Arial Narrow"/>
+                <w:sz w:val="16"/>
+                <w:szCs w:val="16"/>
+                <w:lang w:val="ru-RU"/>
+              </w:rPr>
+              <w:t xml:space="preserve"> </w:t>
+            </w:r>
+            <w:r>
+              <w:rPr>
+                <w:rFonts w:ascii="Arial Narrow" w:hAnsi="Arial Narrow"/>
+                <w:sz w:val="16"/>
+                <w:szCs w:val="16"/>
+                <w:lang w:val="ru-RU"/>
+              </w:rPr>
+              <w:t>S = 2.72922</w:t>
+            </w:r>
           </w:p>
         </w:tc>
         <w:tc>
@@ -1706,9 +1420,36 @@
                 <w:rFonts w:ascii="Arial Narrow" w:hAnsi="Arial Narrow"/>
                 <w:sz w:val="16"/>
                 <w:szCs w:val="16"/>
+                <w:lang w:val="en-US"/>
+              </w:rPr>
+            </w:pPr>
+            <w:r>
+              <w:rPr>
+                <w:rFonts w:ascii="Arial Narrow" w:hAnsi="Arial Narrow"/>
+                <w:sz w:val="16"/>
+                <w:szCs w:val="16"/>
                 <w:lang w:val="ru-RU"/>
               </w:rPr>
-            </w:pPr>
+              <w:t>Вивести</w:t>
+            </w:r>
+            <w:r>
+              <w:rPr>
+                <w:rFonts w:ascii="Arial Narrow" w:hAnsi="Arial Narrow"/>
+                <w:sz w:val="16"/>
+                <w:szCs w:val="16"/>
+                <w:lang w:val="en-US"/>
+              </w:rPr>
+              <w:t xml:space="preserve"> </w:t>
+            </w:r>
+            <w:r>
+              <w:rPr>
+                <w:rFonts w:ascii="Arial Narrow" w:hAnsi="Arial Narrow"/>
+                <w:sz w:val="16"/>
+                <w:szCs w:val="16"/>
+                <w:lang w:val="en-US"/>
+              </w:rPr>
+              <w:t>S = 57.7821</w:t>
+            </w:r>
           </w:p>
         </w:tc>
         <w:tc>
@@ -1806,9 +1547,36 @@
                 <w:rFonts w:ascii="Arial Narrow" w:hAnsi="Arial Narrow"/>
                 <w:sz w:val="16"/>
                 <w:szCs w:val="16"/>
+                <w:lang w:val="en-US"/>
+              </w:rPr>
+            </w:pPr>
+            <w:r>
+              <w:rPr>
+                <w:rFonts w:ascii="Arial Narrow" w:hAnsi="Arial Narrow"/>
+                <w:sz w:val="16"/>
+                <w:szCs w:val="16"/>
                 <w:lang w:val="ru-RU"/>
               </w:rPr>
-            </w:pPr>
+              <w:t>Вивести</w:t>
+            </w:r>
+            <w:r>
+              <w:rPr>
+                <w:rFonts w:ascii="Arial Narrow" w:hAnsi="Arial Narrow"/>
+                <w:sz w:val="16"/>
+                <w:szCs w:val="16"/>
+                <w:lang w:val="en-US"/>
+              </w:rPr>
+              <w:t xml:space="preserve"> </w:t>
+            </w:r>
+            <w:r>
+              <w:rPr>
+                <w:rFonts w:ascii="Arial Narrow" w:hAnsi="Arial Narrow"/>
+                <w:sz w:val="16"/>
+                <w:szCs w:val="16"/>
+                <w:lang w:val="en-US"/>
+              </w:rPr>
+              <w:t>S = inf</w:t>
+            </w:r>
           </w:p>
         </w:tc>
         <w:tc>
@@ -1906,9 +1674,36 @@
                 <w:rFonts w:ascii="Arial Narrow" w:hAnsi="Arial Narrow"/>
                 <w:sz w:val="16"/>
                 <w:szCs w:val="16"/>
+                <w:lang w:val="en-US"/>
+              </w:rPr>
+            </w:pPr>
+            <w:r>
+              <w:rPr>
+                <w:rFonts w:ascii="Arial Narrow" w:hAnsi="Arial Narrow"/>
+                <w:sz w:val="16"/>
+                <w:szCs w:val="16"/>
                 <w:lang w:val="ru-RU"/>
               </w:rPr>
-            </w:pPr>
+              <w:t>Вивести</w:t>
+            </w:r>
+            <w:r>
+              <w:rPr>
+                <w:rFonts w:ascii="Arial Narrow" w:hAnsi="Arial Narrow"/>
+                <w:sz w:val="16"/>
+                <w:szCs w:val="16"/>
+                <w:lang w:val="en-US"/>
+              </w:rPr>
+              <w:t xml:space="preserve"> </w:t>
+            </w:r>
+            <w:r>
+              <w:rPr>
+                <w:rFonts w:ascii="Arial Narrow" w:hAnsi="Arial Narrow"/>
+                <w:sz w:val="16"/>
+                <w:szCs w:val="16"/>
+                <w:lang w:val="en-US"/>
+              </w:rPr>
+              <w:t>S = -3.0971</w:t>
+            </w:r>
           </w:p>
         </w:tc>
         <w:tc>
@@ -2006,9 +1801,36 @@
                 <w:rFonts w:ascii="Arial Narrow" w:hAnsi="Arial Narrow"/>
                 <w:sz w:val="16"/>
                 <w:szCs w:val="16"/>
+                <w:lang w:val="en-US"/>
+              </w:rPr>
+            </w:pPr>
+            <w:r>
+              <w:rPr>
+                <w:rFonts w:ascii="Arial Narrow" w:hAnsi="Arial Narrow"/>
+                <w:sz w:val="16"/>
+                <w:szCs w:val="16"/>
                 <w:lang w:val="ru-RU"/>
               </w:rPr>
-            </w:pPr>
+              <w:t>Вивести</w:t>
+            </w:r>
+            <w:r>
+              <w:rPr>
+                <w:rFonts w:ascii="Arial Narrow" w:hAnsi="Arial Narrow"/>
+                <w:sz w:val="16"/>
+                <w:szCs w:val="16"/>
+                <w:lang w:val="en-US"/>
+              </w:rPr>
+              <w:t xml:space="preserve"> </w:t>
+            </w:r>
+            <w:r>
+              <w:rPr>
+                <w:rFonts w:ascii="Arial Narrow" w:hAnsi="Arial Narrow"/>
+                <w:sz w:val="16"/>
+                <w:szCs w:val="16"/>
+                <w:lang w:val="en-US"/>
+              </w:rPr>
+              <w:t>S = -1.20303</w:t>
+            </w:r>
           </w:p>
         </w:tc>
         <w:tc>
@@ -2107,9 +1929,36 @@
                 <w:rFonts w:ascii="Arial Narrow" w:hAnsi="Arial Narrow"/>
                 <w:sz w:val="16"/>
                 <w:szCs w:val="16"/>
+                <w:lang w:val="en-US"/>
+              </w:rPr>
+            </w:pPr>
+            <w:r>
+              <w:rPr>
+                <w:rFonts w:ascii="Arial Narrow" w:hAnsi="Arial Narrow"/>
+                <w:sz w:val="16"/>
+                <w:szCs w:val="16"/>
                 <w:lang w:val="ru-RU"/>
               </w:rPr>
-            </w:pPr>
+              <w:t>Вивести</w:t>
+            </w:r>
+            <w:r>
+              <w:rPr>
+                <w:rFonts w:ascii="Arial Narrow" w:hAnsi="Arial Narrow"/>
+                <w:sz w:val="16"/>
+                <w:szCs w:val="16"/>
+                <w:lang w:val="en-US"/>
+              </w:rPr>
+              <w:t xml:space="preserve"> </w:t>
+            </w:r>
+            <w:r>
+              <w:rPr>
+                <w:rFonts w:ascii="Arial Narrow" w:hAnsi="Arial Narrow"/>
+                <w:sz w:val="16"/>
+                <w:szCs w:val="16"/>
+                <w:lang w:val="en-US"/>
+              </w:rPr>
+              <w:t>S = nan</w:t>
+            </w:r>
           </w:p>
         </w:tc>
         <w:tc>
@@ -2225,9 +2074,36 @@
                 <w:rFonts w:ascii="Arial Narrow" w:hAnsi="Arial Narrow"/>
                 <w:sz w:val="16"/>
                 <w:szCs w:val="16"/>
+                <w:lang w:val="en-US"/>
+              </w:rPr>
+            </w:pPr>
+            <w:r>
+              <w:rPr>
+                <w:rFonts w:ascii="Arial Narrow" w:hAnsi="Arial Narrow"/>
+                <w:sz w:val="16"/>
+                <w:szCs w:val="16"/>
                 <w:lang w:val="ru-RU"/>
               </w:rPr>
-            </w:pPr>
+              <w:t>Вивести</w:t>
+            </w:r>
+            <w:r>
+              <w:rPr>
+                <w:rFonts w:ascii="Arial Narrow" w:hAnsi="Arial Narrow"/>
+                <w:sz w:val="16"/>
+                <w:szCs w:val="16"/>
+                <w:lang w:val="en-US"/>
+              </w:rPr>
+              <w:t xml:space="preserve"> </w:t>
+            </w:r>
+            <w:r>
+              <w:rPr>
+                <w:rFonts w:ascii="Arial Narrow" w:hAnsi="Arial Narrow"/>
+                <w:sz w:val="16"/>
+                <w:szCs w:val="16"/>
+                <w:lang w:val="en-US"/>
+              </w:rPr>
+              <w:t>S = inf</w:t>
+            </w:r>
           </w:p>
         </w:tc>
         <w:tc>
@@ -2326,13 +2202,8 @@
       <w:pPr>
         <w:jc w:val="center"/>
       </w:pPr>
-      <w:proofErr w:type="spellStart"/>
       <w:r>
-        <w:t>Центральноукраїнський</w:t>
-      </w:r>
-      <w:proofErr w:type="spellEnd"/>
-      <w:r>
-        <w:t xml:space="preserve"> національний технічний університет</w:t>
+        <w:t>Центральноукраїнський національний технічний університет</w:t>
       </w:r>
     </w:p>
     <w:p>
@@ -2415,15 +2286,7 @@
         <w:ind w:left="5812"/>
       </w:pPr>
       <w:r>
-        <w:t>доцент кафедри </w:t>
-      </w:r>
-      <w:proofErr w:type="spellStart"/>
-      <w:r>
-        <w:t>кібербезпеки</w:t>
-      </w:r>
-      <w:proofErr w:type="spellEnd"/>
-      <w:r>
-        <w:t xml:space="preserve"> та програмного забезпечення</w:t>
+        <w:t>доцент кафедри кібербезпеки та програмного забезпечення</w:t>
       </w:r>
     </w:p>
     <w:p>
@@ -2501,15 +2364,7 @@
         <w:ind w:left="5812"/>
       </w:pPr>
       <w:r>
-        <w:t>ст. викладач кафедри </w:t>
-      </w:r>
-      <w:proofErr w:type="spellStart"/>
-      <w:r>
-        <w:t>кібербезпеки</w:t>
-      </w:r>
-      <w:proofErr w:type="spellEnd"/>
-      <w:r>
-        <w:t xml:space="preserve"> </w:t>
+        <w:t xml:space="preserve">ст. викладач кафедри кібербезпеки </w:t>
       </w:r>
       <w:r>
         <w:br/>
@@ -2521,13 +2376,8 @@
         <w:ind w:left="5812"/>
       </w:pPr>
       <w:r>
-        <w:t xml:space="preserve">Ганна </w:t>
+        <w:t>Ганна Дрєєва</w:t>
       </w:r>
-      <w:proofErr w:type="spellStart"/>
-      <w:r>
-        <w:t>Дрєєва</w:t>
-      </w:r>
-      <w:proofErr w:type="spellEnd"/>
       <w:r>
         <w:t>.</w:t>
       </w:r>
@@ -2624,39 +2474,7 @@
         <w:t xml:space="preserve"> </w:t>
       </w:r>
       <w:r>
-        <w:t xml:space="preserve">полягає у набутті ґрунтовних вмінь і практичних навичок застосування теоретичних положень методології модульного програмування, реалізації метода функціональної декомпозиції задач, метода модульного (блочного) тестування, представлення мовою програмування С++ даних скалярних типів, арифметичних і логічних операцій, потокового введення й виведення інформації, розроблення програмних модулів та засобів у </w:t>
-      </w:r>
-      <w:proofErr w:type="spellStart"/>
-      <w:r>
-        <w:t>кросплатформовому</w:t>
-      </w:r>
-      <w:proofErr w:type="spellEnd"/>
-      <w:r>
-        <w:t xml:space="preserve"> середовищі </w:t>
-      </w:r>
-      <w:proofErr w:type="spellStart"/>
-      <w:r>
-        <w:t>Code</w:t>
-      </w:r>
-      <w:proofErr w:type="spellEnd"/>
-      <w:r>
-        <w:t>::</w:t>
-      </w:r>
-      <w:proofErr w:type="spellStart"/>
-      <w:r>
-        <w:t>Blocks</w:t>
-      </w:r>
-      <w:proofErr w:type="spellEnd"/>
-      <w:r>
-        <w:t xml:space="preserve"> (GNU GCC </w:t>
-      </w:r>
-      <w:proofErr w:type="spellStart"/>
-      <w:r>
-        <w:t>Compiler</w:t>
-      </w:r>
-      <w:proofErr w:type="spellEnd"/>
-      <w:r>
-        <w:t>).</w:t>
+        <w:t>полягає у набутті ґрунтовних вмінь і практичних навичок застосування теоретичних положень методології модульного програмування, реалізації метода функціональної декомпозиції задач, метода модульного (блочного) тестування, представлення мовою програмування С++ даних скалярних типів, арифметичних і логічних операцій, потокового введення й виведення інформації, розроблення програмних модулів та засобів у кросплатформовому середовищі Code::Blocks (GNU GCC Compiler).</w:t>
       </w:r>
     </w:p>
     <w:p>
@@ -2695,15 +2513,7 @@
         </w:numPr>
       </w:pPr>
       <w:r>
-        <w:t xml:space="preserve">Реалізувати статичну бібліотеку модулів </w:t>
-      </w:r>
-      <w:proofErr w:type="spellStart"/>
-      <w:r>
-        <w:t>libModulesПрізвище</w:t>
-      </w:r>
-      <w:proofErr w:type="spellEnd"/>
-      <w:r>
-        <w:t xml:space="preserve"> C/C++, яка містить функцію розв’язування задачі 8.1.</w:t>
+        <w:t>Реалізувати статичну бібліотеку модулів libModulesПрізвище C/C++, яка містить функцію розв’язування задачі 8.1.</w:t>
       </w:r>
     </w:p>
     <w:p>
@@ -2731,6 +2541,9 @@
     </w:p>
     <w:p>
       <w:r>
+        <w:rPr>
+          <w:noProof/>
+        </w:rPr>
         <w:drawing>
           <wp:inline distT="0" distB="0" distL="0" distR="0" wp14:anchorId="70E15143" wp14:editId="5CDCF25B">
             <wp:extent cx="5936451" cy="5048609"/>
@@ -3068,7 +2881,7 @@
               <w:sz w:val="16"/>
               <w:szCs w:val="16"/>
             </w:rPr>
-            <w:t>21.02.2024</w:t>
+            <w:t>23.02.2024</w:t>
           </w:r>
           <w:r>
             <w:rPr>
@@ -3123,7 +2936,7 @@
               <w:sz w:val="16"/>
               <w:szCs w:val="16"/>
             </w:rPr>
-            <w:t>13:40:11</w:t>
+            <w:t>13:44:58</w:t>
           </w:r>
           <w:r>
             <w:rPr>
@@ -3337,7 +3150,7 @@
               <w:sz w:val="16"/>
               <w:szCs w:val="16"/>
             </w:rPr>
-            <w:t>21.02.2024</w:t>
+            <w:t>23.02.2024</w:t>
           </w:r>
           <w:r>
             <w:rPr>
@@ -3392,7 +3205,7 @@
               <w:sz w:val="16"/>
               <w:szCs w:val="16"/>
             </w:rPr>
-            <w:t>13:40:11</w:t>
+            <w:t>13:44:58</w:t>
           </w:r>
           <w:r>
             <w:rPr>
@@ -3647,7 +3460,6 @@
                               <w:lang w:val="en-US"/>
                             </w:rPr>
                           </w:pPr>
-                          <w:proofErr w:type="spellStart"/>
                           <w:r>
                             <w:rPr>
                               <w:rFonts w:ascii="Courier New" w:hAnsi="Courier New" w:cs="Courier New"/>
@@ -3655,17 +3467,7 @@
                               <w:sz w:val="20"/>
                               <w:szCs w:val="20"/>
                             </w:rPr>
-                            <w:t>Artifact</w:t>
-                          </w:r>
-                          <w:proofErr w:type="spellEnd"/>
-                          <w:r>
-                            <w:rPr>
-                              <w:rFonts w:ascii="Courier New" w:hAnsi="Courier New" w:cs="Courier New"/>
-                              <w:color w:val="333333"/>
-                              <w:sz w:val="20"/>
-                              <w:szCs w:val="20"/>
-                            </w:rPr>
-                            <w:t xml:space="preserve">: </w:t>
+                            <w:t xml:space="preserve">Artifact: </w:t>
                           </w:r>
                           <w:r>
                             <w:rPr>
@@ -3677,7 +3479,6 @@
                             </w:rPr>
                             <w:tab/>
                           </w:r>
-                          <w:proofErr w:type="spellStart"/>
                           <w:r>
                             <w:rPr>
                               <w:rFonts w:ascii="Courier New" w:hAnsi="Courier New" w:cs="Courier New"/>
@@ -3685,29 +3486,8 @@
                               <w:sz w:val="20"/>
                               <w:szCs w:val="20"/>
                             </w:rPr>
-                            <w:t>Test</w:t>
+                            <w:t>Test Suite</w:t>
                           </w:r>
-                          <w:proofErr w:type="spellEnd"/>
-                          <w:r>
-                            <w:rPr>
-                              <w:rFonts w:ascii="Courier New" w:hAnsi="Courier New" w:cs="Courier New"/>
-                              <w:color w:val="333333"/>
-                              <w:sz w:val="20"/>
-                              <w:szCs w:val="20"/>
-                            </w:rPr>
-                            <w:t xml:space="preserve"> </w:t>
-                          </w:r>
-                          <w:proofErr w:type="spellStart"/>
-                          <w:r>
-                            <w:rPr>
-                              <w:rFonts w:ascii="Courier New" w:hAnsi="Courier New" w:cs="Courier New"/>
-                              <w:color w:val="333333"/>
-                              <w:sz w:val="20"/>
-                              <w:szCs w:val="20"/>
-                            </w:rPr>
-                            <w:t>Suite</w:t>
-                          </w:r>
-                          <w:proofErr w:type="spellEnd"/>
                         </w:p>
                         <w:p>
                           <w:pPr>
@@ -3795,7 +3575,7 @@
                               <w:szCs w:val="20"/>
                               <w:lang w:val="en-US"/>
                             </w:rPr>
-                            <w:t>2/21/2024</w:t>
+                            <w:t>2/23/2024</w:t>
                           </w:r>
                           <w:r>
                             <w:rPr>
@@ -3843,7 +3623,6 @@
                         <w:lang w:val="en-US"/>
                       </w:rPr>
                     </w:pPr>
-                    <w:proofErr w:type="spellStart"/>
                     <w:r>
                       <w:rPr>
                         <w:rFonts w:ascii="Courier New" w:hAnsi="Courier New" w:cs="Courier New"/>
@@ -3851,17 +3630,7 @@
                         <w:sz w:val="20"/>
                         <w:szCs w:val="20"/>
                       </w:rPr>
-                      <w:t>Artifact</w:t>
-                    </w:r>
-                    <w:proofErr w:type="spellEnd"/>
-                    <w:r>
-                      <w:rPr>
-                        <w:rFonts w:ascii="Courier New" w:hAnsi="Courier New" w:cs="Courier New"/>
-                        <w:color w:val="333333"/>
-                        <w:sz w:val="20"/>
-                        <w:szCs w:val="20"/>
-                      </w:rPr>
-                      <w:t xml:space="preserve">: </w:t>
+                      <w:t xml:space="preserve">Artifact: </w:t>
                     </w:r>
                     <w:r>
                       <w:rPr>
@@ -3873,7 +3642,6 @@
                       </w:rPr>
                       <w:tab/>
                     </w:r>
-                    <w:proofErr w:type="spellStart"/>
                     <w:r>
                       <w:rPr>
                         <w:rFonts w:ascii="Courier New" w:hAnsi="Courier New" w:cs="Courier New"/>
@@ -3881,29 +3649,8 @@
                         <w:sz w:val="20"/>
                         <w:szCs w:val="20"/>
                       </w:rPr>
-                      <w:t>Test</w:t>
+                      <w:t>Test Suite</w:t>
                     </w:r>
-                    <w:proofErr w:type="spellEnd"/>
-                    <w:r>
-                      <w:rPr>
-                        <w:rFonts w:ascii="Courier New" w:hAnsi="Courier New" w:cs="Courier New"/>
-                        <w:color w:val="333333"/>
-                        <w:sz w:val="20"/>
-                        <w:szCs w:val="20"/>
-                      </w:rPr>
-                      <w:t xml:space="preserve"> </w:t>
-                    </w:r>
-                    <w:proofErr w:type="spellStart"/>
-                    <w:r>
-                      <w:rPr>
-                        <w:rFonts w:ascii="Courier New" w:hAnsi="Courier New" w:cs="Courier New"/>
-                        <w:color w:val="333333"/>
-                        <w:sz w:val="20"/>
-                        <w:szCs w:val="20"/>
-                      </w:rPr>
-                      <w:t>Suite</w:t>
-                    </w:r>
-                    <w:proofErr w:type="spellEnd"/>
                   </w:p>
                   <w:p>
                     <w:pPr>
@@ -3991,7 +3738,7 @@
                         <w:szCs w:val="20"/>
                         <w:lang w:val="en-US"/>
                       </w:rPr>
-                      <w:t>2/21/2024</w:t>
+                      <w:t>2/23/2024</w:t>
                     </w:r>
                     <w:r>
                       <w:rPr>

</xml_diff>

<commit_message>
Made an analysis and test case for problem 8.2
</commit_message>
<xml_diff>
--- a/lab08/TestSuite/TS_8.docx
+++ b/lab08/TestSuite/TS_8.docx
@@ -532,10 +532,10 @@
         <w:tblLook w:val="01E0" w:firstRow="1" w:lastRow="1" w:firstColumn="1" w:lastColumn="1" w:noHBand="0" w:noVBand="0"/>
       </w:tblPr>
       <w:tblGrid>
-        <w:gridCol w:w="808"/>
-        <w:gridCol w:w="4132"/>
-        <w:gridCol w:w="3945"/>
-        <w:gridCol w:w="1501"/>
+        <w:gridCol w:w="799"/>
+        <w:gridCol w:w="3955"/>
+        <w:gridCol w:w="3795"/>
+        <w:gridCol w:w="1837"/>
       </w:tblGrid>
       <w:tr>
         <w:trPr>
@@ -553,23 +553,23 @@
               <w:jc w:val="center"/>
               <w:rPr>
                 <w:rFonts w:ascii="Arial Narrow" w:hAnsi="Arial Narrow"/>
-                <w:sz w:val="16"/>
-                <w:szCs w:val="16"/>
-              </w:rPr>
-            </w:pPr>
-            <w:r>
-              <w:rPr>
-                <w:rFonts w:ascii="Arial Narrow" w:hAnsi="Arial Narrow"/>
-                <w:sz w:val="16"/>
-                <w:szCs w:val="16"/>
+                <w:sz w:val="20"/>
+                <w:szCs w:val="20"/>
+              </w:rPr>
+            </w:pPr>
+            <w:r>
+              <w:rPr>
+                <w:rFonts w:ascii="Arial Narrow" w:hAnsi="Arial Narrow"/>
+                <w:sz w:val="20"/>
+                <w:szCs w:val="20"/>
               </w:rPr>
               <w:t xml:space="preserve">Ід-р тест-кейса / </w:t>
             </w:r>
             <w:r>
               <w:rPr>
                 <w:rFonts w:ascii="Arial Narrow" w:hAnsi="Arial Narrow" w:cs="Arial"/>
-                <w:sz w:val="16"/>
-                <w:szCs w:val="16"/>
+                <w:sz w:val="20"/>
+                <w:szCs w:val="20"/>
               </w:rPr>
               <w:t>Test Case ID</w:t>
             </w:r>
@@ -586,23 +586,23 @@
               <w:jc w:val="center"/>
               <w:rPr>
                 <w:rFonts w:ascii="Arial Narrow" w:hAnsi="Arial Narrow" w:cs="Arial"/>
-                <w:sz w:val="16"/>
-                <w:szCs w:val="16"/>
-              </w:rPr>
-            </w:pPr>
-            <w:r>
-              <w:rPr>
-                <w:rFonts w:ascii="Arial Narrow" w:hAnsi="Arial Narrow"/>
-                <w:sz w:val="16"/>
-                <w:szCs w:val="16"/>
+                <w:sz w:val="20"/>
+                <w:szCs w:val="20"/>
+              </w:rPr>
+            </w:pPr>
+            <w:r>
+              <w:rPr>
+                <w:rFonts w:ascii="Arial Narrow" w:hAnsi="Arial Narrow"/>
+                <w:sz w:val="20"/>
+                <w:szCs w:val="20"/>
               </w:rPr>
               <w:t xml:space="preserve">Дії (кроки) </w:t>
             </w:r>
             <w:r>
               <w:rPr>
                 <w:rFonts w:ascii="Arial Narrow" w:hAnsi="Arial Narrow" w:cs="Arial"/>
-                <w:sz w:val="16"/>
-                <w:szCs w:val="16"/>
+                <w:sz w:val="20"/>
+                <w:szCs w:val="20"/>
               </w:rPr>
               <w:t xml:space="preserve">/ </w:t>
             </w:r>
@@ -612,15 +612,15 @@
               <w:jc w:val="center"/>
               <w:rPr>
                 <w:rFonts w:ascii="Arial Narrow" w:hAnsi="Arial Narrow" w:cs="Arial"/>
-                <w:sz w:val="16"/>
-                <w:szCs w:val="16"/>
-              </w:rPr>
-            </w:pPr>
-            <w:r>
-              <w:rPr>
-                <w:rFonts w:ascii="Arial Narrow" w:hAnsi="Arial Narrow" w:cs="Arial"/>
-                <w:sz w:val="16"/>
-                <w:szCs w:val="16"/>
+                <w:sz w:val="20"/>
+                <w:szCs w:val="20"/>
+              </w:rPr>
+            </w:pPr>
+            <w:r>
+              <w:rPr>
+                <w:rFonts w:ascii="Arial Narrow" w:hAnsi="Arial Narrow" w:cs="Arial"/>
+                <w:sz w:val="20"/>
+                <w:szCs w:val="20"/>
               </w:rPr>
               <w:t xml:space="preserve">Action </w:t>
             </w:r>
@@ -633,23 +633,23 @@
                 <w:b/>
                 <w:bCs/>
                 <w:color w:val="2A2A2A"/>
-                <w:sz w:val="16"/>
-                <w:szCs w:val="16"/>
-              </w:rPr>
-            </w:pPr>
-            <w:r>
-              <w:rPr>
-                <w:rFonts w:ascii="Arial Narrow" w:hAnsi="Arial Narrow" w:cs="Arial"/>
-                <w:sz w:val="16"/>
-                <w:szCs w:val="16"/>
+                <w:sz w:val="20"/>
+                <w:szCs w:val="20"/>
+              </w:rPr>
+            </w:pPr>
+            <w:r>
+              <w:rPr>
+                <w:rFonts w:ascii="Arial Narrow" w:hAnsi="Arial Narrow" w:cs="Arial"/>
+                <w:sz w:val="20"/>
+                <w:szCs w:val="20"/>
               </w:rPr>
               <w:t>(Test Step</w:t>
             </w:r>
             <w:r>
               <w:rPr>
                 <w:rFonts w:ascii="Arial Narrow" w:hAnsi="Arial Narrow" w:cs="Arial"/>
-                <w:sz w:val="16"/>
-                <w:szCs w:val="16"/>
+                <w:sz w:val="20"/>
+                <w:szCs w:val="20"/>
                 <w:lang w:val="en-US"/>
               </w:rPr>
               <w:t>s</w:t>
@@ -657,8 +657,8 @@
             <w:r>
               <w:rPr>
                 <w:rFonts w:ascii="Arial Narrow" w:hAnsi="Arial Narrow" w:cs="Arial"/>
-                <w:sz w:val="16"/>
-                <w:szCs w:val="16"/>
+                <w:sz w:val="20"/>
+                <w:szCs w:val="20"/>
               </w:rPr>
               <w:t>)</w:t>
             </w:r>
@@ -675,15 +675,15 @@
               <w:jc w:val="center"/>
               <w:rPr>
                 <w:rFonts w:ascii="Arial Narrow" w:hAnsi="Arial Narrow"/>
-                <w:sz w:val="16"/>
-                <w:szCs w:val="16"/>
-              </w:rPr>
-            </w:pPr>
-            <w:r>
-              <w:rPr>
-                <w:rFonts w:ascii="Arial Narrow" w:hAnsi="Arial Narrow"/>
-                <w:sz w:val="16"/>
-                <w:szCs w:val="16"/>
+                <w:sz w:val="20"/>
+                <w:szCs w:val="20"/>
+              </w:rPr>
+            </w:pPr>
+            <w:r>
+              <w:rPr>
+                <w:rFonts w:ascii="Arial Narrow" w:hAnsi="Arial Narrow"/>
+                <w:sz w:val="20"/>
+                <w:szCs w:val="20"/>
               </w:rPr>
               <w:t xml:space="preserve">Очікуваний </w:t>
             </w:r>
@@ -693,15 +693,15 @@
               <w:jc w:val="center"/>
               <w:rPr>
                 <w:rFonts w:ascii="Arial Narrow" w:hAnsi="Arial Narrow"/>
-                <w:sz w:val="16"/>
-                <w:szCs w:val="16"/>
-              </w:rPr>
-            </w:pPr>
-            <w:r>
-              <w:rPr>
-                <w:rFonts w:ascii="Arial Narrow" w:hAnsi="Arial Narrow"/>
-                <w:sz w:val="16"/>
-                <w:szCs w:val="16"/>
+                <w:sz w:val="20"/>
+                <w:szCs w:val="20"/>
+              </w:rPr>
+            </w:pPr>
+            <w:r>
+              <w:rPr>
+                <w:rFonts w:ascii="Arial Narrow" w:hAnsi="Arial Narrow"/>
+                <w:sz w:val="20"/>
+                <w:szCs w:val="20"/>
               </w:rPr>
               <w:t xml:space="preserve">результат / </w:t>
             </w:r>
@@ -711,15 +711,15 @@
               <w:jc w:val="center"/>
               <w:rPr>
                 <w:rFonts w:ascii="Arial Narrow" w:hAnsi="Arial Narrow"/>
-                <w:sz w:val="16"/>
-                <w:szCs w:val="16"/>
-              </w:rPr>
-            </w:pPr>
-            <w:r>
-              <w:rPr>
-                <w:rFonts w:ascii="Arial Narrow" w:hAnsi="Arial Narrow" w:cs="Arial"/>
-                <w:sz w:val="16"/>
-                <w:szCs w:val="16"/>
+                <w:sz w:val="20"/>
+                <w:szCs w:val="20"/>
+              </w:rPr>
+            </w:pPr>
+            <w:r>
+              <w:rPr>
+                <w:rFonts w:ascii="Arial Narrow" w:hAnsi="Arial Narrow" w:cs="Arial"/>
+                <w:sz w:val="20"/>
+                <w:szCs w:val="20"/>
               </w:rPr>
               <w:t>Expected Result</w:t>
             </w:r>
@@ -737,71 +737,71 @@
               <w:jc w:val="center"/>
               <w:rPr>
                 <w:rFonts w:ascii="Arial Narrow" w:hAnsi="Arial Narrow" w:cs="Arial"/>
-                <w:sz w:val="16"/>
-                <w:szCs w:val="16"/>
-              </w:rPr>
-            </w:pPr>
-            <w:r>
-              <w:rPr>
-                <w:rFonts w:ascii="Arial Narrow" w:hAnsi="Arial Narrow"/>
-                <w:sz w:val="16"/>
-                <w:szCs w:val="16"/>
+                <w:sz w:val="20"/>
+                <w:szCs w:val="20"/>
+              </w:rPr>
+            </w:pPr>
+            <w:r>
+              <w:rPr>
+                <w:rFonts w:ascii="Arial Narrow" w:hAnsi="Arial Narrow"/>
+                <w:sz w:val="20"/>
+                <w:szCs w:val="20"/>
               </w:rPr>
               <w:t>Результат тестування (</w:t>
             </w:r>
             <w:r>
               <w:rPr>
                 <w:rFonts w:ascii="Arial Narrow" w:hAnsi="Arial Narrow"/>
-                <w:sz w:val="16"/>
-                <w:szCs w:val="16"/>
+                <w:sz w:val="20"/>
+                <w:szCs w:val="20"/>
               </w:rPr>
               <w:t>пройшов</w:t>
             </w:r>
             <w:r>
               <w:rPr>
                 <w:rFonts w:ascii="Arial Narrow" w:hAnsi="Arial Narrow"/>
-                <w:sz w:val="16"/>
-                <w:szCs w:val="16"/>
+                <w:sz w:val="20"/>
+                <w:szCs w:val="20"/>
               </w:rPr>
               <w:t>/</w:t>
             </w:r>
             <w:r>
               <w:rPr>
                 <w:rFonts w:ascii="Arial Narrow" w:hAnsi="Arial Narrow"/>
-                <w:sz w:val="16"/>
-                <w:szCs w:val="16"/>
+                <w:sz w:val="20"/>
+                <w:szCs w:val="20"/>
               </w:rPr>
               <w:t>не вдалося</w:t>
             </w:r>
             <w:r>
               <w:rPr>
                 <w:rFonts w:ascii="Arial Narrow" w:hAnsi="Arial Narrow"/>
-                <w:sz w:val="16"/>
-                <w:szCs w:val="16"/>
+                <w:sz w:val="20"/>
+                <w:szCs w:val="20"/>
               </w:rPr>
               <w:t>/ заблокован</w:t>
             </w:r>
             <w:r>
               <w:rPr>
                 <w:rFonts w:ascii="Arial Narrow" w:hAnsi="Arial Narrow"/>
-                <w:sz w:val="16"/>
-                <w:szCs w:val="16"/>
+                <w:sz w:val="20"/>
+                <w:szCs w:val="20"/>
               </w:rPr>
               <w:t>ий</w:t>
             </w:r>
             <w:r>
               <w:rPr>
                 <w:rFonts w:ascii="Arial Narrow" w:hAnsi="Arial Narrow"/>
-                <w:sz w:val="16"/>
-                <w:szCs w:val="16"/>
+                <w:sz w:val="20"/>
+                <w:szCs w:val="20"/>
               </w:rPr>
               <w:t>) /</w:t>
             </w:r>
             <w:r>
               <w:rPr>
                 <w:rFonts w:ascii="Arial Narrow" w:hAnsi="Arial Narrow" w:cs="Arial"/>
-                <w:sz w:val="16"/>
-                <w:szCs w:val="16"/>
+                <w:sz w:val="20"/>
+                <w:szCs w:val="20"/>
               </w:rPr>
               <w:t xml:space="preserve"> </w:t>
             </w:r>
@@ -812,23 +812,23 @@
               <w:jc w:val="center"/>
               <w:rPr>
                 <w:rFonts w:ascii="Arial Narrow" w:hAnsi="Arial Narrow"/>
-                <w:sz w:val="16"/>
-                <w:szCs w:val="16"/>
-              </w:rPr>
-            </w:pPr>
-            <w:r>
-              <w:rPr>
-                <w:rFonts w:ascii="Arial Narrow" w:hAnsi="Arial Narrow" w:cs="Arial"/>
-                <w:sz w:val="16"/>
-                <w:szCs w:val="16"/>
+                <w:sz w:val="20"/>
+                <w:szCs w:val="20"/>
+              </w:rPr>
+            </w:pPr>
+            <w:r>
+              <w:rPr>
+                <w:rFonts w:ascii="Arial Narrow" w:hAnsi="Arial Narrow" w:cs="Arial"/>
+                <w:sz w:val="20"/>
+                <w:szCs w:val="20"/>
               </w:rPr>
               <w:t>Test Result</w:t>
             </w:r>
             <w:r>
               <w:rPr>
                 <w:rFonts w:ascii="Arial Narrow" w:hAnsi="Arial Narrow" w:cs="Arial"/>
-                <w:sz w:val="16"/>
-                <w:szCs w:val="16"/>
+                <w:sz w:val="20"/>
+                <w:szCs w:val="20"/>
               </w:rPr>
               <w:br/>
               <w:t>(passed/failed/ blocked)</w:t>
@@ -876,16 +876,16 @@
             <w:pPr>
               <w:rPr>
                 <w:rFonts w:ascii="Arial Narrow" w:hAnsi="Arial Narrow" w:cs="Arial"/>
-                <w:sz w:val="16"/>
-                <w:szCs w:val="16"/>
+                <w:sz w:val="20"/>
+                <w:szCs w:val="20"/>
                 <w:lang w:val="ru-RU"/>
               </w:rPr>
             </w:pPr>
             <w:r>
               <w:rPr>
                 <w:rFonts w:ascii="Arial Narrow" w:hAnsi="Arial Narrow" w:cs="Arial"/>
-                <w:sz w:val="16"/>
-                <w:szCs w:val="16"/>
+                <w:sz w:val="20"/>
+                <w:szCs w:val="20"/>
                 <w:lang w:val="ru-RU"/>
               </w:rPr>
               <w:t>Ввести x=2, y=3, z=4</w:t>
@@ -901,16 +901,16 @@
             <w:pPr>
               <w:rPr>
                 <w:rFonts w:ascii="Arial Narrow" w:hAnsi="Arial Narrow"/>
-                <w:sz w:val="16"/>
-                <w:szCs w:val="16"/>
-                <w:lang w:val="en-US"/>
-              </w:rPr>
-            </w:pPr>
-            <w:r>
-              <w:rPr>
-                <w:rFonts w:ascii="Arial Narrow" w:hAnsi="Arial Narrow"/>
-                <w:sz w:val="16"/>
-                <w:szCs w:val="16"/>
+                <w:sz w:val="20"/>
+                <w:szCs w:val="20"/>
+                <w:lang w:val="en-US"/>
+              </w:rPr>
+            </w:pPr>
+            <w:r>
+              <w:rPr>
+                <w:rFonts w:ascii="Arial Narrow" w:hAnsi="Arial Narrow"/>
+                <w:sz w:val="20"/>
+                <w:szCs w:val="20"/>
                 <w:lang w:val="ru-RU"/>
               </w:rPr>
               <w:t xml:space="preserve">Вивести: </w:t>
@@ -918,8 +918,8 @@
             <w:r>
               <w:rPr>
                 <w:rFonts w:ascii="Arial Narrow" w:hAnsi="Arial Narrow"/>
-                <w:sz w:val="16"/>
-                <w:szCs w:val="16"/>
+                <w:sz w:val="20"/>
+                <w:szCs w:val="20"/>
                 <w:lang w:val="ru-RU"/>
               </w:rPr>
               <w:t>S = -1.98066</w:t>
@@ -937,16 +937,16 @@
               <w:jc w:val="center"/>
               <w:rPr>
                 <w:rFonts w:ascii="Arial Narrow" w:hAnsi="Arial Narrow"/>
-                <w:sz w:val="16"/>
-                <w:szCs w:val="16"/>
-                <w:lang w:val="en-US"/>
-              </w:rPr>
-            </w:pPr>
-            <w:r>
-              <w:rPr>
-                <w:rFonts w:ascii="Arial Narrow" w:hAnsi="Arial Narrow"/>
-                <w:sz w:val="16"/>
-                <w:szCs w:val="16"/>
+                <w:sz w:val="20"/>
+                <w:szCs w:val="20"/>
+                <w:lang w:val="en-US"/>
+              </w:rPr>
+            </w:pPr>
+            <w:r>
+              <w:rPr>
+                <w:rFonts w:ascii="Arial Narrow" w:hAnsi="Arial Narrow"/>
+                <w:sz w:val="20"/>
+                <w:szCs w:val="20"/>
                 <w:lang w:val="en-US"/>
               </w:rPr>
               <w:t>passed</w:t>
@@ -994,16 +994,16 @@
             <w:pPr>
               <w:rPr>
                 <w:rFonts w:ascii="Arial Narrow" w:hAnsi="Arial Narrow" w:cs="Arial"/>
-                <w:sz w:val="16"/>
-                <w:szCs w:val="16"/>
+                <w:sz w:val="20"/>
+                <w:szCs w:val="20"/>
                 <w:lang w:val="ru-RU"/>
               </w:rPr>
             </w:pPr>
             <w:r>
               <w:rPr>
                 <w:rFonts w:ascii="Arial Narrow" w:hAnsi="Arial Narrow" w:cs="Arial"/>
-                <w:sz w:val="16"/>
-                <w:szCs w:val="16"/>
+                <w:sz w:val="20"/>
+                <w:szCs w:val="20"/>
                 <w:lang w:val="ru-RU"/>
               </w:rPr>
               <w:t>Ввести x=0, y=5, z=10</w:t>
@@ -1019,37 +1019,19 @@
             <w:pPr>
               <w:rPr>
                 <w:rFonts w:ascii="Arial Narrow" w:hAnsi="Arial Narrow"/>
-                <w:sz w:val="16"/>
-                <w:szCs w:val="16"/>
+                <w:sz w:val="20"/>
+                <w:szCs w:val="20"/>
                 <w:lang w:val="ru-RU"/>
               </w:rPr>
             </w:pPr>
             <w:r>
               <w:rPr>
                 <w:rFonts w:ascii="Arial Narrow" w:hAnsi="Arial Narrow"/>
-                <w:sz w:val="16"/>
-                <w:szCs w:val="16"/>
+                <w:sz w:val="20"/>
+                <w:szCs w:val="20"/>
                 <w:lang w:val="ru-RU"/>
               </w:rPr>
-              <w:t>Вивести</w:t>
-            </w:r>
-            <w:r>
-              <w:rPr>
-                <w:rFonts w:ascii="Arial Narrow" w:hAnsi="Arial Narrow"/>
-                <w:sz w:val="16"/>
-                <w:szCs w:val="16"/>
-                <w:lang w:val="ru-RU"/>
-              </w:rPr>
-              <w:t xml:space="preserve"> </w:t>
-            </w:r>
-            <w:r>
-              <w:rPr>
-                <w:rFonts w:ascii="Arial Narrow" w:hAnsi="Arial Narrow"/>
-                <w:sz w:val="16"/>
-                <w:szCs w:val="16"/>
-                <w:lang w:val="ru-RU"/>
-              </w:rPr>
-              <w:t>S = 0.0252982</w:t>
+              <w:t>Вивести S = 0.0252982</w:t>
             </w:r>
           </w:p>
         </w:tc>
@@ -1064,16 +1046,16 @@
               <w:jc w:val="center"/>
               <w:rPr>
                 <w:rFonts w:ascii="Arial Narrow" w:hAnsi="Arial Narrow"/>
-                <w:sz w:val="16"/>
-                <w:szCs w:val="16"/>
-                <w:lang w:val="en-US"/>
-              </w:rPr>
-            </w:pPr>
-            <w:r>
-              <w:rPr>
-                <w:rFonts w:ascii="Arial Narrow" w:hAnsi="Arial Narrow"/>
-                <w:sz w:val="16"/>
-                <w:szCs w:val="16"/>
+                <w:sz w:val="20"/>
+                <w:szCs w:val="20"/>
+                <w:lang w:val="en-US"/>
+              </w:rPr>
+            </w:pPr>
+            <w:r>
+              <w:rPr>
+                <w:rFonts w:ascii="Arial Narrow" w:hAnsi="Arial Narrow"/>
+                <w:sz w:val="20"/>
+                <w:szCs w:val="20"/>
                 <w:lang w:val="en-US"/>
               </w:rPr>
               <w:t>passed</w:t>
@@ -1121,16 +1103,16 @@
             <w:pPr>
               <w:rPr>
                 <w:rFonts w:ascii="Arial Narrow" w:hAnsi="Arial Narrow" w:cs="Arial"/>
-                <w:sz w:val="16"/>
-                <w:szCs w:val="16"/>
+                <w:sz w:val="20"/>
+                <w:szCs w:val="20"/>
                 <w:lang w:val="ru-RU"/>
               </w:rPr>
             </w:pPr>
             <w:r>
               <w:rPr>
                 <w:rFonts w:ascii="Arial Narrow" w:hAnsi="Arial Narrow" w:cs="Arial"/>
-                <w:sz w:val="16"/>
-                <w:szCs w:val="16"/>
+                <w:sz w:val="20"/>
+                <w:szCs w:val="20"/>
                 <w:lang w:val="ru-RU"/>
               </w:rPr>
               <w:t>Ввести x=-1, y=2, z=8</w:t>
@@ -1146,16 +1128,16 @@
             <w:pPr>
               <w:rPr>
                 <w:rFonts w:ascii="Arial Narrow" w:hAnsi="Arial Narrow"/>
-                <w:sz w:val="16"/>
-                <w:szCs w:val="16"/>
+                <w:sz w:val="20"/>
+                <w:szCs w:val="20"/>
                 <w:lang w:val="ru-RU"/>
               </w:rPr>
             </w:pPr>
             <w:r>
               <w:rPr>
                 <w:rFonts w:ascii="Arial Narrow" w:hAnsi="Arial Narrow"/>
-                <w:sz w:val="16"/>
-                <w:szCs w:val="16"/>
+                <w:sz w:val="20"/>
+                <w:szCs w:val="20"/>
                 <w:lang w:val="ru-RU"/>
               </w:rPr>
               <w:t>Вивести</w:t>
@@ -1163,8 +1145,8 @@
             <w:r>
               <w:rPr>
                 <w:rFonts w:ascii="Arial Narrow" w:hAnsi="Arial Narrow"/>
-                <w:sz w:val="16"/>
-                <w:szCs w:val="16"/>
+                <w:sz w:val="20"/>
+                <w:szCs w:val="20"/>
                 <w:lang w:val="ru-RU"/>
               </w:rPr>
               <w:t xml:space="preserve"> </w:t>
@@ -1172,8 +1154,8 @@
             <w:r>
               <w:rPr>
                 <w:rFonts w:ascii="Arial Narrow" w:hAnsi="Arial Narrow"/>
-                <w:sz w:val="16"/>
-                <w:szCs w:val="16"/>
+                <w:sz w:val="20"/>
+                <w:szCs w:val="20"/>
                 <w:lang w:val="ru-RU"/>
               </w:rPr>
               <w:t>S = 7.8334</w:t>
@@ -1191,16 +1173,16 @@
               <w:jc w:val="center"/>
               <w:rPr>
                 <w:rFonts w:ascii="Arial Narrow" w:hAnsi="Arial Narrow"/>
-                <w:sz w:val="16"/>
-                <w:szCs w:val="16"/>
-                <w:lang w:val="en-US"/>
-              </w:rPr>
-            </w:pPr>
-            <w:r>
-              <w:rPr>
-                <w:rFonts w:ascii="Arial Narrow" w:hAnsi="Arial Narrow"/>
-                <w:sz w:val="16"/>
-                <w:szCs w:val="16"/>
+                <w:sz w:val="20"/>
+                <w:szCs w:val="20"/>
+                <w:lang w:val="en-US"/>
+              </w:rPr>
+            </w:pPr>
+            <w:r>
+              <w:rPr>
+                <w:rFonts w:ascii="Arial Narrow" w:hAnsi="Arial Narrow"/>
+                <w:sz w:val="20"/>
+                <w:szCs w:val="20"/>
                 <w:lang w:val="en-US"/>
               </w:rPr>
               <w:t>passed</w:t>
@@ -1248,37 +1230,19 @@
             <w:pPr>
               <w:rPr>
                 <w:rFonts w:ascii="Arial Narrow" w:hAnsi="Arial Narrow" w:cs="Arial"/>
-                <w:sz w:val="16"/>
-                <w:szCs w:val="16"/>
+                <w:sz w:val="20"/>
+                <w:szCs w:val="20"/>
                 <w:lang w:val="ru-RU"/>
               </w:rPr>
             </w:pPr>
             <w:r>
               <w:rPr>
                 <w:rFonts w:ascii="Arial Narrow" w:hAnsi="Arial Narrow" w:cs="Arial"/>
-                <w:sz w:val="16"/>
-                <w:szCs w:val="16"/>
+                <w:sz w:val="20"/>
+                <w:szCs w:val="20"/>
                 <w:lang w:val="ru-RU"/>
               </w:rPr>
-              <w:t>Ввести</w:t>
-            </w:r>
-            <w:r>
-              <w:rPr>
-                <w:rFonts w:ascii="Arial Narrow" w:hAnsi="Arial Narrow" w:cs="Arial"/>
-                <w:sz w:val="16"/>
-                <w:szCs w:val="16"/>
-                <w:lang w:val="ru-RU"/>
-              </w:rPr>
-              <w:t xml:space="preserve"> </w:t>
-            </w:r>
-            <w:r>
-              <w:rPr>
-                <w:rFonts w:ascii="Arial Narrow" w:hAnsi="Arial Narrow" w:cs="Arial"/>
-                <w:sz w:val="16"/>
-                <w:szCs w:val="16"/>
-                <w:lang w:val="ru-RU"/>
-              </w:rPr>
-              <w:t>x = 1000, y = 1000, z = 5</w:t>
+              <w:t>Ввести x = 1000, y = 1000, z = 5</w:t>
             </w:r>
           </w:p>
         </w:tc>
@@ -1291,16 +1255,16 @@
             <w:pPr>
               <w:rPr>
                 <w:rFonts w:ascii="Arial Narrow" w:hAnsi="Arial Narrow"/>
-                <w:sz w:val="16"/>
-                <w:szCs w:val="16"/>
-                <w:lang w:val="en-US"/>
-              </w:rPr>
-            </w:pPr>
-            <w:r>
-              <w:rPr>
-                <w:rFonts w:ascii="Arial Narrow" w:hAnsi="Arial Narrow"/>
-                <w:sz w:val="16"/>
-                <w:szCs w:val="16"/>
+                <w:sz w:val="20"/>
+                <w:szCs w:val="20"/>
+                <w:lang w:val="en-US"/>
+              </w:rPr>
+            </w:pPr>
+            <w:r>
+              <w:rPr>
+                <w:rFonts w:ascii="Arial Narrow" w:hAnsi="Arial Narrow"/>
+                <w:sz w:val="20"/>
+                <w:szCs w:val="20"/>
                 <w:lang w:val="ru-RU"/>
               </w:rPr>
               <w:t>Вивести</w:t>
@@ -1308,8 +1272,8 @@
             <w:r>
               <w:rPr>
                 <w:rFonts w:ascii="Arial Narrow" w:hAnsi="Arial Narrow"/>
-                <w:sz w:val="16"/>
-                <w:szCs w:val="16"/>
+                <w:sz w:val="20"/>
+                <w:szCs w:val="20"/>
                 <w:lang w:val="ru-RU"/>
               </w:rPr>
               <w:t xml:space="preserve"> </w:t>
@@ -1317,8 +1281,8 @@
             <w:r>
               <w:rPr>
                 <w:rFonts w:ascii="Arial Narrow" w:hAnsi="Arial Narrow"/>
-                <w:sz w:val="16"/>
-                <w:szCs w:val="16"/>
+                <w:sz w:val="20"/>
+                <w:szCs w:val="20"/>
                 <w:lang w:val="ru-RU"/>
               </w:rPr>
               <w:t>S = 2.72922</w:t>
@@ -1336,16 +1300,16 @@
               <w:jc w:val="center"/>
               <w:rPr>
                 <w:rFonts w:ascii="Arial Narrow" w:hAnsi="Arial Narrow"/>
-                <w:sz w:val="16"/>
-                <w:szCs w:val="16"/>
-                <w:lang w:val="en-US"/>
-              </w:rPr>
-            </w:pPr>
-            <w:r>
-              <w:rPr>
-                <w:rFonts w:ascii="Arial Narrow" w:hAnsi="Arial Narrow"/>
-                <w:sz w:val="16"/>
-                <w:szCs w:val="16"/>
+                <w:sz w:val="20"/>
+                <w:szCs w:val="20"/>
+                <w:lang w:val="en-US"/>
+              </w:rPr>
+            </w:pPr>
+            <w:r>
+              <w:rPr>
+                <w:rFonts w:ascii="Arial Narrow" w:hAnsi="Arial Narrow"/>
+                <w:sz w:val="20"/>
+                <w:szCs w:val="20"/>
                 <w:lang w:val="en-US"/>
               </w:rPr>
               <w:t>passed</w:t>
@@ -1393,16 +1357,16 @@
             <w:pPr>
               <w:rPr>
                 <w:rFonts w:ascii="Arial Narrow" w:hAnsi="Arial Narrow" w:cs="Arial"/>
-                <w:sz w:val="16"/>
-                <w:szCs w:val="16"/>
+                <w:sz w:val="20"/>
+                <w:szCs w:val="20"/>
                 <w:lang w:val="ru-RU"/>
               </w:rPr>
             </w:pPr>
             <w:r>
               <w:rPr>
                 <w:rFonts w:ascii="Arial Narrow" w:hAnsi="Arial Narrow" w:cs="Arial"/>
-                <w:sz w:val="16"/>
-                <w:szCs w:val="16"/>
+                <w:sz w:val="20"/>
+                <w:szCs w:val="20"/>
                 <w:lang w:val="ru-RU"/>
               </w:rPr>
               <w:t>Ввести x=4, y=0.5, z=6</w:t>
@@ -1418,16 +1382,16 @@
             <w:pPr>
               <w:rPr>
                 <w:rFonts w:ascii="Arial Narrow" w:hAnsi="Arial Narrow"/>
-                <w:sz w:val="16"/>
-                <w:szCs w:val="16"/>
-                <w:lang w:val="en-US"/>
-              </w:rPr>
-            </w:pPr>
-            <w:r>
-              <w:rPr>
-                <w:rFonts w:ascii="Arial Narrow" w:hAnsi="Arial Narrow"/>
-                <w:sz w:val="16"/>
-                <w:szCs w:val="16"/>
+                <w:sz w:val="20"/>
+                <w:szCs w:val="20"/>
+                <w:lang w:val="en-US"/>
+              </w:rPr>
+            </w:pPr>
+            <w:r>
+              <w:rPr>
+                <w:rFonts w:ascii="Arial Narrow" w:hAnsi="Arial Narrow"/>
+                <w:sz w:val="20"/>
+                <w:szCs w:val="20"/>
                 <w:lang w:val="ru-RU"/>
               </w:rPr>
               <w:t>Вивести</w:t>
@@ -1435,20 +1399,11 @@
             <w:r>
               <w:rPr>
                 <w:rFonts w:ascii="Arial Narrow" w:hAnsi="Arial Narrow"/>
-                <w:sz w:val="16"/>
-                <w:szCs w:val="16"/>
-                <w:lang w:val="en-US"/>
-              </w:rPr>
-              <w:t xml:space="preserve"> </w:t>
-            </w:r>
-            <w:r>
-              <w:rPr>
-                <w:rFonts w:ascii="Arial Narrow" w:hAnsi="Arial Narrow"/>
-                <w:sz w:val="16"/>
-                <w:szCs w:val="16"/>
-                <w:lang w:val="en-US"/>
-              </w:rPr>
-              <w:t>S = 57.7821</w:t>
+                <w:sz w:val="20"/>
+                <w:szCs w:val="20"/>
+                <w:lang w:val="en-US"/>
+              </w:rPr>
+              <w:t xml:space="preserve"> S = 57.7821</w:t>
             </w:r>
           </w:p>
         </w:tc>
@@ -1463,16 +1418,16 @@
               <w:jc w:val="center"/>
               <w:rPr>
                 <w:rFonts w:ascii="Arial Narrow" w:hAnsi="Arial Narrow"/>
-                <w:sz w:val="16"/>
-                <w:szCs w:val="16"/>
-                <w:lang w:val="en-US"/>
-              </w:rPr>
-            </w:pPr>
-            <w:r>
-              <w:rPr>
-                <w:rFonts w:ascii="Arial Narrow" w:hAnsi="Arial Narrow"/>
-                <w:sz w:val="16"/>
-                <w:szCs w:val="16"/>
+                <w:sz w:val="20"/>
+                <w:szCs w:val="20"/>
+                <w:lang w:val="en-US"/>
+              </w:rPr>
+            </w:pPr>
+            <w:r>
+              <w:rPr>
+                <w:rFonts w:ascii="Arial Narrow" w:hAnsi="Arial Narrow"/>
+                <w:sz w:val="20"/>
+                <w:szCs w:val="20"/>
                 <w:lang w:val="en-US"/>
               </w:rPr>
               <w:t>passed</w:t>
@@ -1520,16 +1475,16 @@
             <w:pPr>
               <w:rPr>
                 <w:rFonts w:ascii="Arial Narrow" w:hAnsi="Arial Narrow" w:cs="Arial"/>
-                <w:sz w:val="16"/>
-                <w:szCs w:val="16"/>
+                <w:sz w:val="20"/>
+                <w:szCs w:val="20"/>
                 <w:lang w:val="ru-RU"/>
               </w:rPr>
             </w:pPr>
             <w:r>
               <w:rPr>
                 <w:rFonts w:ascii="Arial Narrow" w:hAnsi="Arial Narrow" w:cs="Arial"/>
-                <w:sz w:val="16"/>
-                <w:szCs w:val="16"/>
+                <w:sz w:val="20"/>
+                <w:szCs w:val="20"/>
                 <w:lang w:val="ru-RU"/>
               </w:rPr>
               <w:t>Ввести x=1, y=0, z=3</w:t>
@@ -1545,16 +1500,16 @@
             <w:pPr>
               <w:rPr>
                 <w:rFonts w:ascii="Arial Narrow" w:hAnsi="Arial Narrow"/>
-                <w:sz w:val="16"/>
-                <w:szCs w:val="16"/>
-                <w:lang w:val="en-US"/>
-              </w:rPr>
-            </w:pPr>
-            <w:r>
-              <w:rPr>
-                <w:rFonts w:ascii="Arial Narrow" w:hAnsi="Arial Narrow"/>
-                <w:sz w:val="16"/>
-                <w:szCs w:val="16"/>
+                <w:sz w:val="20"/>
+                <w:szCs w:val="20"/>
+                <w:lang w:val="en-US"/>
+              </w:rPr>
+            </w:pPr>
+            <w:r>
+              <w:rPr>
+                <w:rFonts w:ascii="Arial Narrow" w:hAnsi="Arial Narrow"/>
+                <w:sz w:val="20"/>
+                <w:szCs w:val="20"/>
                 <w:lang w:val="ru-RU"/>
               </w:rPr>
               <w:t>Вивести</w:t>
@@ -1562,20 +1517,11 @@
             <w:r>
               <w:rPr>
                 <w:rFonts w:ascii="Arial Narrow" w:hAnsi="Arial Narrow"/>
-                <w:sz w:val="16"/>
-                <w:szCs w:val="16"/>
-                <w:lang w:val="en-US"/>
-              </w:rPr>
-              <w:t xml:space="preserve"> </w:t>
-            </w:r>
-            <w:r>
-              <w:rPr>
-                <w:rFonts w:ascii="Arial Narrow" w:hAnsi="Arial Narrow"/>
-                <w:sz w:val="16"/>
-                <w:szCs w:val="16"/>
-                <w:lang w:val="en-US"/>
-              </w:rPr>
-              <w:t>S = inf</w:t>
+                <w:sz w:val="20"/>
+                <w:szCs w:val="20"/>
+                <w:lang w:val="en-US"/>
+              </w:rPr>
+              <w:t xml:space="preserve"> S = inf</w:t>
             </w:r>
           </w:p>
         </w:tc>
@@ -1590,16 +1536,16 @@
               <w:jc w:val="center"/>
               <w:rPr>
                 <w:rFonts w:ascii="Arial Narrow" w:hAnsi="Arial Narrow"/>
-                <w:sz w:val="16"/>
-                <w:szCs w:val="16"/>
-                <w:lang w:val="en-US"/>
-              </w:rPr>
-            </w:pPr>
-            <w:r>
-              <w:rPr>
-                <w:rFonts w:ascii="Arial Narrow" w:hAnsi="Arial Narrow"/>
-                <w:sz w:val="16"/>
-                <w:szCs w:val="16"/>
+                <w:sz w:val="20"/>
+                <w:szCs w:val="20"/>
+                <w:lang w:val="en-US"/>
+              </w:rPr>
+            </w:pPr>
+            <w:r>
+              <w:rPr>
+                <w:rFonts w:ascii="Arial Narrow" w:hAnsi="Arial Narrow"/>
+                <w:sz w:val="20"/>
+                <w:szCs w:val="20"/>
                 <w:lang w:val="en-US"/>
               </w:rPr>
               <w:t>passed</w:t>
@@ -1647,16 +1593,16 @@
             <w:pPr>
               <w:rPr>
                 <w:rFonts w:ascii="Arial Narrow" w:hAnsi="Arial Narrow" w:cs="Arial"/>
-                <w:sz w:val="16"/>
-                <w:szCs w:val="16"/>
+                <w:sz w:val="20"/>
+                <w:szCs w:val="20"/>
                 <w:lang w:val="ru-RU"/>
               </w:rPr>
             </w:pPr>
             <w:r>
               <w:rPr>
                 <w:rFonts w:ascii="Arial Narrow" w:hAnsi="Arial Narrow" w:cs="Arial"/>
-                <w:sz w:val="16"/>
-                <w:szCs w:val="16"/>
+                <w:sz w:val="20"/>
+                <w:szCs w:val="20"/>
                 <w:lang w:val="ru-RU"/>
               </w:rPr>
               <w:t>Ввести x=5, y=2, z=15</w:t>
@@ -1672,16 +1618,16 @@
             <w:pPr>
               <w:rPr>
                 <w:rFonts w:ascii="Arial Narrow" w:hAnsi="Arial Narrow"/>
-                <w:sz w:val="16"/>
-                <w:szCs w:val="16"/>
-                <w:lang w:val="en-US"/>
-              </w:rPr>
-            </w:pPr>
-            <w:r>
-              <w:rPr>
-                <w:rFonts w:ascii="Arial Narrow" w:hAnsi="Arial Narrow"/>
-                <w:sz w:val="16"/>
-                <w:szCs w:val="16"/>
+                <w:sz w:val="20"/>
+                <w:szCs w:val="20"/>
+                <w:lang w:val="en-US"/>
+              </w:rPr>
+            </w:pPr>
+            <w:r>
+              <w:rPr>
+                <w:rFonts w:ascii="Arial Narrow" w:hAnsi="Arial Narrow"/>
+                <w:sz w:val="20"/>
+                <w:szCs w:val="20"/>
                 <w:lang w:val="ru-RU"/>
               </w:rPr>
               <w:t>Вивести</w:t>
@@ -1689,20 +1635,11 @@
             <w:r>
               <w:rPr>
                 <w:rFonts w:ascii="Arial Narrow" w:hAnsi="Arial Narrow"/>
-                <w:sz w:val="16"/>
-                <w:szCs w:val="16"/>
-                <w:lang w:val="en-US"/>
-              </w:rPr>
-              <w:t xml:space="preserve"> </w:t>
-            </w:r>
-            <w:r>
-              <w:rPr>
-                <w:rFonts w:ascii="Arial Narrow" w:hAnsi="Arial Narrow"/>
-                <w:sz w:val="16"/>
-                <w:szCs w:val="16"/>
-                <w:lang w:val="en-US"/>
-              </w:rPr>
-              <w:t>S = -3.0971</w:t>
+                <w:sz w:val="20"/>
+                <w:szCs w:val="20"/>
+                <w:lang w:val="en-US"/>
+              </w:rPr>
+              <w:t xml:space="preserve"> S = -3.0971</w:t>
             </w:r>
           </w:p>
         </w:tc>
@@ -1717,16 +1654,16 @@
               <w:jc w:val="center"/>
               <w:rPr>
                 <w:rFonts w:ascii="Arial Narrow" w:hAnsi="Arial Narrow"/>
-                <w:sz w:val="16"/>
-                <w:szCs w:val="16"/>
-                <w:lang w:val="en-US"/>
-              </w:rPr>
-            </w:pPr>
-            <w:r>
-              <w:rPr>
-                <w:rFonts w:ascii="Arial Narrow" w:hAnsi="Arial Narrow"/>
-                <w:sz w:val="16"/>
-                <w:szCs w:val="16"/>
+                <w:sz w:val="20"/>
+                <w:szCs w:val="20"/>
+                <w:lang w:val="en-US"/>
+              </w:rPr>
+            </w:pPr>
+            <w:r>
+              <w:rPr>
+                <w:rFonts w:ascii="Arial Narrow" w:hAnsi="Arial Narrow"/>
+                <w:sz w:val="20"/>
+                <w:szCs w:val="20"/>
                 <w:lang w:val="en-US"/>
               </w:rPr>
               <w:t>passed</w:t>
@@ -1774,16 +1711,16 @@
             <w:pPr>
               <w:rPr>
                 <w:rFonts w:ascii="Arial Narrow" w:hAnsi="Arial Narrow" w:cs="Arial"/>
-                <w:sz w:val="16"/>
-                <w:szCs w:val="16"/>
+                <w:sz w:val="20"/>
+                <w:szCs w:val="20"/>
                 <w:lang w:val="ru-RU"/>
               </w:rPr>
             </w:pPr>
             <w:r>
               <w:rPr>
                 <w:rFonts w:ascii="Arial Narrow" w:hAnsi="Arial Narrow" w:cs="Arial"/>
-                <w:sz w:val="16"/>
-                <w:szCs w:val="16"/>
+                <w:sz w:val="20"/>
+                <w:szCs w:val="20"/>
                 <w:lang w:val="ru-RU"/>
               </w:rPr>
               <w:t>Ввести x=1, y=-3, z=8</w:t>
@@ -1799,16 +1736,16 @@
             <w:pPr>
               <w:rPr>
                 <w:rFonts w:ascii="Arial Narrow" w:hAnsi="Arial Narrow"/>
-                <w:sz w:val="16"/>
-                <w:szCs w:val="16"/>
-                <w:lang w:val="en-US"/>
-              </w:rPr>
-            </w:pPr>
-            <w:r>
-              <w:rPr>
-                <w:rFonts w:ascii="Arial Narrow" w:hAnsi="Arial Narrow"/>
-                <w:sz w:val="16"/>
-                <w:szCs w:val="16"/>
+                <w:sz w:val="20"/>
+                <w:szCs w:val="20"/>
+                <w:lang w:val="en-US"/>
+              </w:rPr>
+            </w:pPr>
+            <w:r>
+              <w:rPr>
+                <w:rFonts w:ascii="Arial Narrow" w:hAnsi="Arial Narrow"/>
+                <w:sz w:val="20"/>
+                <w:szCs w:val="20"/>
                 <w:lang w:val="ru-RU"/>
               </w:rPr>
               <w:t>Вивести</w:t>
@@ -1816,20 +1753,11 @@
             <w:r>
               <w:rPr>
                 <w:rFonts w:ascii="Arial Narrow" w:hAnsi="Arial Narrow"/>
-                <w:sz w:val="16"/>
-                <w:szCs w:val="16"/>
-                <w:lang w:val="en-US"/>
-              </w:rPr>
-              <w:t xml:space="preserve"> </w:t>
-            </w:r>
-            <w:r>
-              <w:rPr>
-                <w:rFonts w:ascii="Arial Narrow" w:hAnsi="Arial Narrow"/>
-                <w:sz w:val="16"/>
-                <w:szCs w:val="16"/>
-                <w:lang w:val="en-US"/>
-              </w:rPr>
-              <w:t>S = -1.20303</w:t>
+                <w:sz w:val="20"/>
+                <w:szCs w:val="20"/>
+                <w:lang w:val="en-US"/>
+              </w:rPr>
+              <w:t xml:space="preserve"> S = -1.20303</w:t>
             </w:r>
           </w:p>
         </w:tc>
@@ -1844,16 +1772,16 @@
               <w:jc w:val="center"/>
               <w:rPr>
                 <w:rFonts w:ascii="Arial Narrow" w:hAnsi="Arial Narrow"/>
-                <w:sz w:val="16"/>
-                <w:szCs w:val="16"/>
-                <w:lang w:val="en-US"/>
-              </w:rPr>
-            </w:pPr>
-            <w:r>
-              <w:rPr>
-                <w:rFonts w:ascii="Arial Narrow" w:hAnsi="Arial Narrow"/>
-                <w:sz w:val="16"/>
-                <w:szCs w:val="16"/>
+                <w:sz w:val="20"/>
+                <w:szCs w:val="20"/>
+                <w:lang w:val="en-US"/>
+              </w:rPr>
+            </w:pPr>
+            <w:r>
+              <w:rPr>
+                <w:rFonts w:ascii="Arial Narrow" w:hAnsi="Arial Narrow"/>
+                <w:sz w:val="20"/>
+                <w:szCs w:val="20"/>
                 <w:lang w:val="en-US"/>
               </w:rPr>
               <w:t>passed</w:t>
@@ -1902,16 +1830,16 @@
             <w:pPr>
               <w:rPr>
                 <w:rFonts w:ascii="Arial Narrow" w:hAnsi="Arial Narrow" w:cs="Arial"/>
-                <w:sz w:val="16"/>
-                <w:szCs w:val="16"/>
+                <w:sz w:val="20"/>
+                <w:szCs w:val="20"/>
                 <w:lang w:val="ru-RU"/>
               </w:rPr>
             </w:pPr>
             <w:r>
               <w:rPr>
                 <w:rFonts w:ascii="Arial Narrow" w:hAnsi="Arial Narrow" w:cs="Arial"/>
-                <w:sz w:val="16"/>
-                <w:szCs w:val="16"/>
+                <w:sz w:val="20"/>
+                <w:szCs w:val="20"/>
                 <w:lang w:val="ru-RU"/>
               </w:rPr>
               <w:t>Ввести x=0, y=0, z=0</w:t>
@@ -1927,16 +1855,16 @@
             <w:pPr>
               <w:rPr>
                 <w:rFonts w:ascii="Arial Narrow" w:hAnsi="Arial Narrow"/>
-                <w:sz w:val="16"/>
-                <w:szCs w:val="16"/>
-                <w:lang w:val="en-US"/>
-              </w:rPr>
-            </w:pPr>
-            <w:r>
-              <w:rPr>
-                <w:rFonts w:ascii="Arial Narrow" w:hAnsi="Arial Narrow"/>
-                <w:sz w:val="16"/>
-                <w:szCs w:val="16"/>
+                <w:sz w:val="20"/>
+                <w:szCs w:val="20"/>
+                <w:lang w:val="en-US"/>
+              </w:rPr>
+            </w:pPr>
+            <w:r>
+              <w:rPr>
+                <w:rFonts w:ascii="Arial Narrow" w:hAnsi="Arial Narrow"/>
+                <w:sz w:val="20"/>
+                <w:szCs w:val="20"/>
                 <w:lang w:val="ru-RU"/>
               </w:rPr>
               <w:t>Вивести</w:t>
@@ -1944,20 +1872,11 @@
             <w:r>
               <w:rPr>
                 <w:rFonts w:ascii="Arial Narrow" w:hAnsi="Arial Narrow"/>
-                <w:sz w:val="16"/>
-                <w:szCs w:val="16"/>
-                <w:lang w:val="en-US"/>
-              </w:rPr>
-              <w:t xml:space="preserve"> </w:t>
-            </w:r>
-            <w:r>
-              <w:rPr>
-                <w:rFonts w:ascii="Arial Narrow" w:hAnsi="Arial Narrow"/>
-                <w:sz w:val="16"/>
-                <w:szCs w:val="16"/>
-                <w:lang w:val="en-US"/>
-              </w:rPr>
-              <w:t>S = nan</w:t>
+                <w:sz w:val="20"/>
+                <w:szCs w:val="20"/>
+                <w:lang w:val="en-US"/>
+              </w:rPr>
+              <w:t xml:space="preserve"> S = nan</w:t>
             </w:r>
           </w:p>
         </w:tc>
@@ -1972,16 +1891,16 @@
               <w:jc w:val="center"/>
               <w:rPr>
                 <w:rFonts w:ascii="Arial Narrow" w:hAnsi="Arial Narrow"/>
-                <w:sz w:val="16"/>
-                <w:szCs w:val="16"/>
-                <w:lang w:val="en-US"/>
-              </w:rPr>
-            </w:pPr>
-            <w:r>
-              <w:rPr>
-                <w:rFonts w:ascii="Arial Narrow" w:hAnsi="Arial Narrow"/>
-                <w:sz w:val="16"/>
-                <w:szCs w:val="16"/>
+                <w:sz w:val="20"/>
+                <w:szCs w:val="20"/>
+                <w:lang w:val="en-US"/>
+              </w:rPr>
+            </w:pPr>
+            <w:r>
+              <w:rPr>
+                <w:rFonts w:ascii="Arial Narrow" w:hAnsi="Arial Narrow"/>
+                <w:sz w:val="20"/>
+                <w:szCs w:val="20"/>
                 <w:lang w:val="en-US"/>
               </w:rPr>
               <w:t>passed</w:t>
@@ -2029,37 +1948,19 @@
             <w:pPr>
               <w:rPr>
                 <w:rFonts w:ascii="Arial Narrow" w:hAnsi="Arial Narrow" w:cs="Arial"/>
-                <w:sz w:val="16"/>
-                <w:szCs w:val="16"/>
+                <w:sz w:val="20"/>
+                <w:szCs w:val="20"/>
                 <w:lang w:val="ru-RU"/>
               </w:rPr>
             </w:pPr>
             <w:r>
               <w:rPr>
                 <w:rFonts w:ascii="Arial Narrow" w:hAnsi="Arial Narrow" w:cs="Arial"/>
-                <w:sz w:val="16"/>
-                <w:szCs w:val="16"/>
+                <w:sz w:val="20"/>
+                <w:szCs w:val="20"/>
                 <w:lang w:val="ru-RU"/>
               </w:rPr>
-              <w:t>Ввести</w:t>
-            </w:r>
-            <w:r>
-              <w:rPr>
-                <w:rFonts w:ascii="Arial Narrow" w:hAnsi="Arial Narrow" w:cs="Arial"/>
-                <w:sz w:val="16"/>
-                <w:szCs w:val="16"/>
-                <w:lang w:val="ru-RU"/>
-              </w:rPr>
-              <w:t xml:space="preserve"> </w:t>
-            </w:r>
-            <w:r>
-              <w:rPr>
-                <w:rFonts w:ascii="Arial Narrow" w:hAnsi="Arial Narrow" w:cs="Arial"/>
-                <w:sz w:val="16"/>
-                <w:szCs w:val="16"/>
-                <w:lang w:val="ru-RU"/>
-              </w:rPr>
-              <w:t>x = 3, y = 0, z = 7</w:t>
+              <w:t>Ввести x = 3, y = 0, z = 7</w:t>
             </w:r>
           </w:p>
         </w:tc>
@@ -2072,16 +1973,16 @@
             <w:pPr>
               <w:rPr>
                 <w:rFonts w:ascii="Arial Narrow" w:hAnsi="Arial Narrow"/>
-                <w:sz w:val="16"/>
-                <w:szCs w:val="16"/>
-                <w:lang w:val="en-US"/>
-              </w:rPr>
-            </w:pPr>
-            <w:r>
-              <w:rPr>
-                <w:rFonts w:ascii="Arial Narrow" w:hAnsi="Arial Narrow"/>
-                <w:sz w:val="16"/>
-                <w:szCs w:val="16"/>
+                <w:sz w:val="20"/>
+                <w:szCs w:val="20"/>
+                <w:lang w:val="en-US"/>
+              </w:rPr>
+            </w:pPr>
+            <w:r>
+              <w:rPr>
+                <w:rFonts w:ascii="Arial Narrow" w:hAnsi="Arial Narrow"/>
+                <w:sz w:val="20"/>
+                <w:szCs w:val="20"/>
                 <w:lang w:val="ru-RU"/>
               </w:rPr>
               <w:t>Вивести</w:t>
@@ -2089,20 +1990,11 @@
             <w:r>
               <w:rPr>
                 <w:rFonts w:ascii="Arial Narrow" w:hAnsi="Arial Narrow"/>
-                <w:sz w:val="16"/>
-                <w:szCs w:val="16"/>
-                <w:lang w:val="en-US"/>
-              </w:rPr>
-              <w:t xml:space="preserve"> </w:t>
-            </w:r>
-            <w:r>
-              <w:rPr>
-                <w:rFonts w:ascii="Arial Narrow" w:hAnsi="Arial Narrow"/>
-                <w:sz w:val="16"/>
-                <w:szCs w:val="16"/>
-                <w:lang w:val="en-US"/>
-              </w:rPr>
-              <w:t>S = inf</w:t>
+                <w:sz w:val="20"/>
+                <w:szCs w:val="20"/>
+                <w:lang w:val="en-US"/>
+              </w:rPr>
+              <w:t xml:space="preserve"> S = inf</w:t>
             </w:r>
           </w:p>
         </w:tc>
@@ -2117,16 +2009,16 @@
               <w:jc w:val="center"/>
               <w:rPr>
                 <w:rFonts w:ascii="Arial Narrow" w:hAnsi="Arial Narrow"/>
-                <w:sz w:val="16"/>
-                <w:szCs w:val="16"/>
-                <w:lang w:val="en-US"/>
-              </w:rPr>
-            </w:pPr>
-            <w:r>
-              <w:rPr>
-                <w:rFonts w:ascii="Arial Narrow" w:hAnsi="Arial Narrow"/>
-                <w:sz w:val="16"/>
-                <w:szCs w:val="16"/>
+                <w:sz w:val="20"/>
+                <w:szCs w:val="20"/>
+                <w:lang w:val="en-US"/>
+              </w:rPr>
+            </w:pPr>
+            <w:r>
+              <w:rPr>
+                <w:rFonts w:ascii="Arial Narrow" w:hAnsi="Arial Narrow"/>
+                <w:sz w:val="20"/>
+                <w:szCs w:val="20"/>
                 <w:lang w:val="en-US"/>
               </w:rPr>
               <w:t>passed</w:t>
@@ -2171,22 +2063,1888 @@
         </w:rPr>
       </w:pPr>
     </w:p>
-    <w:p>
-      <w:pPr>
+    <w:tbl>
+      <w:tblPr>
+        <w:tblpPr w:leftFromText="180" w:rightFromText="180" w:vertAnchor="text" w:tblpXSpec="right" w:tblpY="1"/>
+        <w:tblOverlap w:val="never"/>
+        <w:tblW w:w="0" w:type="auto"/>
+        <w:tblBorders>
+          <w:top w:val="single" w:sz="18" w:space="0" w:color="999999"/>
+          <w:left w:val="single" w:sz="18" w:space="0" w:color="999999"/>
+          <w:bottom w:val="single" w:sz="18" w:space="0" w:color="999999"/>
+          <w:right w:val="single" w:sz="18" w:space="0" w:color="999999"/>
+          <w:insideH w:val="single" w:sz="18" w:space="0" w:color="999999"/>
+          <w:insideV w:val="single" w:sz="18" w:space="0" w:color="999999"/>
+        </w:tblBorders>
+        <w:tblLook w:val="01E0" w:firstRow="1" w:lastRow="1" w:firstColumn="1" w:lastColumn="1" w:noHBand="0" w:noVBand="0"/>
+      </w:tblPr>
+      <w:tblGrid>
+        <w:gridCol w:w="2646"/>
+        <w:gridCol w:w="3296"/>
+      </w:tblGrid>
+      <w:tr>
+        <w:trPr>
+          <w:trHeight w:val="567"/>
+        </w:trPr>
+        <w:tc>
+          <w:tcPr>
+            <w:tcW w:w="2646" w:type="dxa"/>
+            <w:vAlign w:val="center"/>
+          </w:tcPr>
+          <w:p>
+            <w:pPr>
+              <w:ind w:right="-214"/>
+              <w:rPr>
+                <w:rFonts w:ascii="Arial Narrow" w:hAnsi="Arial Narrow"/>
+                <w:sz w:val="16"/>
+                <w:szCs w:val="16"/>
+              </w:rPr>
+            </w:pPr>
+            <w:r>
+              <w:rPr>
+                <w:rFonts w:ascii="Arial Narrow" w:hAnsi="Arial Narrow"/>
+                <w:sz w:val="16"/>
+                <w:szCs w:val="16"/>
+              </w:rPr>
+              <w:t>Назва тестового набору</w:t>
+            </w:r>
+          </w:p>
+          <w:p>
+            <w:pPr>
+              <w:ind w:right="-214"/>
+              <w:rPr>
+                <w:rFonts w:ascii="Arial Narrow" w:hAnsi="Arial Narrow"/>
+                <w:sz w:val="16"/>
+                <w:szCs w:val="16"/>
+              </w:rPr>
+            </w:pPr>
+            <w:r>
+              <w:rPr>
+                <w:rFonts w:ascii="Arial Narrow" w:hAnsi="Arial Narrow" w:cs="Arial"/>
+                <w:sz w:val="16"/>
+                <w:szCs w:val="16"/>
+              </w:rPr>
+              <w:t>Test Suite Description</w:t>
+            </w:r>
+          </w:p>
+        </w:tc>
+        <w:tc>
+          <w:tcPr>
+            <w:tcW w:w="3296" w:type="dxa"/>
+            <w:vAlign w:val="center"/>
+          </w:tcPr>
+          <w:p>
+            <w:pPr>
+              <w:ind w:left="104"/>
+              <w:rPr>
+                <w:rFonts w:ascii="Arial Narrow" w:hAnsi="Arial Narrow"/>
+                <w:sz w:val="16"/>
+                <w:szCs w:val="16"/>
+                <w:lang w:val="en-US"/>
+              </w:rPr>
+            </w:pPr>
+            <w:r>
+              <w:rPr>
+                <w:rFonts w:ascii="Arial Narrow" w:hAnsi="Arial Narrow"/>
+                <w:sz w:val="16"/>
+                <w:szCs w:val="16"/>
+                <w:lang w:val="en-US"/>
+              </w:rPr>
+              <w:t>TS_</w:t>
+            </w:r>
+            <w:r>
+              <w:rPr>
+                <w:rFonts w:ascii="Arial Narrow" w:hAnsi="Arial Narrow"/>
+                <w:sz w:val="16"/>
+                <w:szCs w:val="16"/>
+                <w:lang w:val="en-US"/>
+              </w:rPr>
+              <w:t>8</w:t>
+            </w:r>
+            <w:r>
+              <w:rPr>
+                <w:rFonts w:ascii="Arial Narrow" w:hAnsi="Arial Narrow"/>
+                <w:sz w:val="16"/>
+                <w:szCs w:val="16"/>
+                <w:lang w:val="en-US"/>
+              </w:rPr>
+              <w:t>_</w:t>
+            </w:r>
+            <w:r>
+              <w:rPr>
+                <w:rFonts w:ascii="Arial Narrow" w:hAnsi="Arial Narrow"/>
+                <w:sz w:val="16"/>
+                <w:szCs w:val="16"/>
+                <w:lang w:val="en-US"/>
+              </w:rPr>
+              <w:t>2</w:t>
+            </w:r>
+          </w:p>
+        </w:tc>
+      </w:tr>
+      <w:tr>
+        <w:trPr>
+          <w:trHeight w:val="567"/>
+        </w:trPr>
+        <w:tc>
+          <w:tcPr>
+            <w:tcW w:w="2646" w:type="dxa"/>
+            <w:vAlign w:val="center"/>
+          </w:tcPr>
+          <w:p>
+            <w:pPr>
+              <w:ind w:right="-214"/>
+              <w:rPr>
+                <w:rFonts w:ascii="Arial Narrow" w:hAnsi="Arial Narrow"/>
+                <w:sz w:val="16"/>
+                <w:szCs w:val="16"/>
+              </w:rPr>
+            </w:pPr>
+            <w:r>
+              <w:rPr>
+                <w:rFonts w:ascii="Arial Narrow" w:hAnsi="Arial Narrow"/>
+                <w:sz w:val="16"/>
+                <w:szCs w:val="16"/>
+              </w:rPr>
+              <w:t>Назва проекта / ПЗ</w:t>
+            </w:r>
+          </w:p>
+          <w:p>
+            <w:pPr>
+              <w:ind w:right="-214"/>
+              <w:rPr>
+                <w:rFonts w:ascii="Arial Narrow" w:hAnsi="Arial Narrow"/>
+                <w:sz w:val="16"/>
+                <w:szCs w:val="16"/>
+              </w:rPr>
+            </w:pPr>
+            <w:r>
+              <w:rPr>
+                <w:rFonts w:ascii="Arial Narrow" w:hAnsi="Arial Narrow" w:cs="Arial"/>
+                <w:sz w:val="16"/>
+                <w:szCs w:val="16"/>
+              </w:rPr>
+              <w:t>Name of Project / Software</w:t>
+            </w:r>
+          </w:p>
+        </w:tc>
+        <w:tc>
+          <w:tcPr>
+            <w:tcW w:w="3296" w:type="dxa"/>
+            <w:vAlign w:val="center"/>
+          </w:tcPr>
+          <w:p>
+            <w:pPr>
+              <w:ind w:left="104"/>
+              <w:rPr>
+                <w:rFonts w:ascii="Arial Narrow" w:hAnsi="Arial Narrow"/>
+                <w:sz w:val="16"/>
+                <w:szCs w:val="16"/>
+                <w:lang w:val="en-US"/>
+              </w:rPr>
+            </w:pPr>
+            <w:r>
+              <w:rPr>
+                <w:rFonts w:ascii="Arial Narrow" w:hAnsi="Arial Narrow"/>
+                <w:sz w:val="16"/>
+                <w:szCs w:val="16"/>
+              </w:rPr>
+              <w:t>Honcharenko-task_</w:t>
+            </w:r>
+            <w:r>
+              <w:rPr>
+                <w:rFonts w:ascii="Arial Narrow" w:hAnsi="Arial Narrow"/>
+                <w:sz w:val="16"/>
+                <w:szCs w:val="16"/>
+              </w:rPr>
+              <w:t>8</w:t>
+            </w:r>
+            <w:r>
+              <w:rPr>
+                <w:rFonts w:ascii="Arial Narrow" w:hAnsi="Arial Narrow"/>
+                <w:sz w:val="16"/>
+                <w:szCs w:val="16"/>
+              </w:rPr>
+              <w:t>_</w:t>
+            </w:r>
+            <w:r>
+              <w:rPr>
+                <w:rFonts w:ascii="Arial Narrow" w:hAnsi="Arial Narrow"/>
+                <w:sz w:val="16"/>
+                <w:szCs w:val="16"/>
+                <w:lang w:val="en-US"/>
+              </w:rPr>
+              <w:t>2</w:t>
+            </w:r>
+          </w:p>
+        </w:tc>
+      </w:tr>
+      <w:tr>
+        <w:trPr>
+          <w:trHeight w:val="567"/>
+        </w:trPr>
+        <w:tc>
+          <w:tcPr>
+            <w:tcW w:w="2646" w:type="dxa"/>
+            <w:vAlign w:val="center"/>
+          </w:tcPr>
+          <w:p>
+            <w:pPr>
+              <w:ind w:right="-214"/>
+              <w:rPr>
+                <w:rFonts w:ascii="Arial Narrow" w:hAnsi="Arial Narrow"/>
+                <w:sz w:val="16"/>
+                <w:szCs w:val="16"/>
+              </w:rPr>
+            </w:pPr>
+            <w:r>
+              <w:rPr>
+                <w:rFonts w:ascii="Arial Narrow" w:hAnsi="Arial Narrow"/>
+                <w:sz w:val="16"/>
+                <w:szCs w:val="16"/>
+              </w:rPr>
+              <w:t>Рівень тестування</w:t>
+            </w:r>
+          </w:p>
+          <w:p>
+            <w:pPr>
+              <w:ind w:right="-214"/>
+              <w:rPr>
+                <w:rFonts w:ascii="Arial Narrow" w:hAnsi="Arial Narrow" w:cs="Arial"/>
+                <w:sz w:val="16"/>
+                <w:szCs w:val="16"/>
+              </w:rPr>
+            </w:pPr>
+            <w:r>
+              <w:rPr>
+                <w:rFonts w:ascii="Arial Narrow" w:hAnsi="Arial Narrow" w:cs="Arial"/>
+                <w:sz w:val="16"/>
+                <w:szCs w:val="16"/>
+              </w:rPr>
+              <w:t>Level of Testing</w:t>
+            </w:r>
+          </w:p>
+        </w:tc>
+        <w:tc>
+          <w:tcPr>
+            <w:tcW w:w="3296" w:type="dxa"/>
+            <w:vAlign w:val="center"/>
+          </w:tcPr>
+          <w:p>
+            <w:pPr>
+              <w:ind w:left="104" w:right="-218"/>
+              <w:rPr>
+                <w:rFonts w:ascii="Arial Narrow" w:hAnsi="Arial Narrow"/>
+                <w:sz w:val="16"/>
+                <w:szCs w:val="16"/>
+                <w:lang w:val="en-US"/>
+              </w:rPr>
+            </w:pPr>
+            <w:r>
+              <w:rPr>
+                <w:rFonts w:ascii="Arial Narrow" w:hAnsi="Arial Narrow"/>
+                <w:sz w:val="16"/>
+                <w:szCs w:val="16"/>
+              </w:rPr>
+              <w:t>системний</w:t>
+            </w:r>
+            <w:r>
+              <w:rPr>
+                <w:rFonts w:ascii="Arial Narrow" w:hAnsi="Arial Narrow"/>
+                <w:sz w:val="16"/>
+                <w:szCs w:val="16"/>
+                <w:lang w:val="en-US"/>
+              </w:rPr>
+              <w:t xml:space="preserve">  /  </w:t>
+            </w:r>
+            <w:r>
+              <w:rPr>
+                <w:rFonts w:ascii="Arial Narrow" w:hAnsi="Arial Narrow"/>
+                <w:sz w:val="16"/>
+                <w:szCs w:val="16"/>
+              </w:rPr>
+              <w:t>System Testing</w:t>
+            </w:r>
+          </w:p>
+        </w:tc>
+      </w:tr>
+      <w:tr>
+        <w:trPr>
+          <w:trHeight w:val="567"/>
+        </w:trPr>
+        <w:tc>
+          <w:tcPr>
+            <w:tcW w:w="2646" w:type="dxa"/>
+            <w:vAlign w:val="center"/>
+          </w:tcPr>
+          <w:p>
+            <w:pPr>
+              <w:ind w:right="-214"/>
+              <w:rPr>
+                <w:rFonts w:ascii="Arial Narrow" w:hAnsi="Arial Narrow" w:cs="Arial"/>
+                <w:sz w:val="16"/>
+                <w:szCs w:val="16"/>
+              </w:rPr>
+            </w:pPr>
+            <w:r>
+              <w:rPr>
+                <w:rFonts w:ascii="Arial Narrow" w:hAnsi="Arial Narrow"/>
+                <w:sz w:val="16"/>
+                <w:szCs w:val="16"/>
+              </w:rPr>
+              <w:t xml:space="preserve">Автор тест-сьюта </w:t>
+            </w:r>
+          </w:p>
+          <w:p>
+            <w:pPr>
+              <w:ind w:right="-214"/>
+              <w:rPr>
+                <w:rFonts w:ascii="Arial Narrow" w:hAnsi="Arial Narrow"/>
+                <w:sz w:val="16"/>
+                <w:szCs w:val="16"/>
+              </w:rPr>
+            </w:pPr>
+            <w:r>
+              <w:rPr>
+                <w:rFonts w:ascii="Arial Narrow" w:hAnsi="Arial Narrow" w:cs="Arial"/>
+                <w:sz w:val="16"/>
+                <w:szCs w:val="16"/>
+              </w:rPr>
+              <w:t>Test Suite Author</w:t>
+            </w:r>
+          </w:p>
+        </w:tc>
+        <w:tc>
+          <w:tcPr>
+            <w:tcW w:w="3296" w:type="dxa"/>
+            <w:vAlign w:val="center"/>
+          </w:tcPr>
+          <w:p>
+            <w:pPr>
+              <w:ind w:left="104"/>
+              <w:rPr>
+                <w:rFonts w:ascii="Arial Narrow" w:hAnsi="Arial Narrow"/>
+                <w:sz w:val="16"/>
+                <w:szCs w:val="16"/>
+              </w:rPr>
+            </w:pPr>
+          </w:p>
+        </w:tc>
+      </w:tr>
+      <w:tr>
+        <w:trPr>
+          <w:trHeight w:val="567"/>
+        </w:trPr>
+        <w:tc>
+          <w:tcPr>
+            <w:tcW w:w="2646" w:type="dxa"/>
+            <w:vAlign w:val="center"/>
+          </w:tcPr>
+          <w:p>
+            <w:pPr>
+              <w:ind w:right="-214"/>
+              <w:rPr>
+                <w:rFonts w:ascii="Arial Narrow" w:hAnsi="Arial Narrow"/>
+                <w:sz w:val="16"/>
+                <w:szCs w:val="16"/>
+              </w:rPr>
+            </w:pPr>
+            <w:r>
+              <w:rPr>
+                <w:rFonts w:ascii="Arial Narrow" w:hAnsi="Arial Narrow"/>
+                <w:sz w:val="16"/>
+                <w:szCs w:val="16"/>
+              </w:rPr>
+              <w:t xml:space="preserve">Виконавець </w:t>
+            </w:r>
+          </w:p>
+          <w:p>
+            <w:pPr>
+              <w:ind w:right="-214"/>
+              <w:rPr>
+                <w:rFonts w:ascii="Arial Narrow" w:hAnsi="Arial Narrow"/>
+                <w:sz w:val="16"/>
+                <w:szCs w:val="16"/>
+              </w:rPr>
+            </w:pPr>
+            <w:r>
+              <w:rPr>
+                <w:rFonts w:ascii="Arial Narrow" w:hAnsi="Arial Narrow" w:cs="Arial"/>
+                <w:sz w:val="16"/>
+                <w:szCs w:val="16"/>
+              </w:rPr>
+              <w:t>Implementer</w:t>
+            </w:r>
+          </w:p>
+        </w:tc>
+        <w:tc>
+          <w:tcPr>
+            <w:tcW w:w="3296" w:type="dxa"/>
+            <w:vAlign w:val="center"/>
+          </w:tcPr>
+          <w:p>
+            <w:pPr>
+              <w:ind w:left="104"/>
+              <w:rPr>
+                <w:rFonts w:ascii="Arial Narrow" w:hAnsi="Arial Narrow"/>
+                <w:sz w:val="16"/>
+                <w:szCs w:val="16"/>
+                <w:lang w:val="en-US"/>
+              </w:rPr>
+            </w:pPr>
+            <w:r>
+              <w:rPr>
+                <w:rFonts w:ascii="Arial Narrow" w:hAnsi="Arial Narrow"/>
+                <w:sz w:val="16"/>
+                <w:szCs w:val="16"/>
+                <w:lang w:val="en-US"/>
+              </w:rPr>
+              <w:t>Honcharenko Vlad</w:t>
+            </w:r>
+          </w:p>
+        </w:tc>
+      </w:tr>
+    </w:tbl>
+    <w:p>
+      <w:pPr>
+        <w:rPr>
+          <w:rFonts w:ascii="Arial Narrow" w:hAnsi="Arial Narrow"/>
+          <w:color w:val="606060"/>
+          <w:spacing w:val="-13"/>
+          <w:sz w:val="16"/>
+          <w:szCs w:val="16"/>
+        </w:rPr>
+      </w:pPr>
+      <w:r>
         <w:rPr>
           <w:rFonts w:ascii="Arial Narrow" w:hAnsi="Arial Narrow"/>
           <w:sz w:val="16"/>
           <w:szCs w:val="16"/>
         </w:rPr>
-      </w:pPr>
-      <w:r>
+        <w:br w:type="textWrapping" w:clear="all"/>
+      </w:r>
+    </w:p>
+    <w:tbl>
+      <w:tblPr>
+        <w:tblW w:w="10386" w:type="dxa"/>
+        <w:jc w:val="right"/>
+        <w:tblBorders>
+          <w:top w:val="single" w:sz="18" w:space="0" w:color="999999"/>
+          <w:left w:val="single" w:sz="18" w:space="0" w:color="999999"/>
+          <w:bottom w:val="single" w:sz="18" w:space="0" w:color="999999"/>
+          <w:right w:val="single" w:sz="18" w:space="0" w:color="999999"/>
+          <w:insideH w:val="single" w:sz="18" w:space="0" w:color="999999"/>
+          <w:insideV w:val="single" w:sz="18" w:space="0" w:color="999999"/>
+        </w:tblBorders>
+        <w:tblLook w:val="01E0" w:firstRow="1" w:lastRow="1" w:firstColumn="1" w:lastColumn="1" w:noHBand="0" w:noVBand="0"/>
+      </w:tblPr>
+      <w:tblGrid>
+        <w:gridCol w:w="798"/>
+        <w:gridCol w:w="3944"/>
+        <w:gridCol w:w="3807"/>
+        <w:gridCol w:w="1837"/>
+      </w:tblGrid>
+      <w:tr>
+        <w:trPr>
+          <w:trHeight w:val="1785"/>
+          <w:jc w:val="right"/>
+        </w:trPr>
+        <w:tc>
+          <w:tcPr>
+            <w:tcW w:w="798" w:type="dxa"/>
+            <w:shd w:val="clear" w:color="auto" w:fill="F3F3F3"/>
+            <w:vAlign w:val="center"/>
+          </w:tcPr>
+          <w:p>
+            <w:pPr>
+              <w:jc w:val="center"/>
+              <w:rPr>
+                <w:rFonts w:ascii="Arial Narrow" w:hAnsi="Arial Narrow"/>
+                <w:sz w:val="20"/>
+                <w:szCs w:val="20"/>
+              </w:rPr>
+            </w:pPr>
+            <w:r>
+              <w:rPr>
+                <w:rFonts w:ascii="Arial Narrow" w:hAnsi="Arial Narrow"/>
+                <w:sz w:val="20"/>
+                <w:szCs w:val="20"/>
+              </w:rPr>
+              <w:t xml:space="preserve">Ід-р тест-кейса / </w:t>
+            </w:r>
+            <w:r>
+              <w:rPr>
+                <w:rFonts w:ascii="Arial Narrow" w:hAnsi="Arial Narrow" w:cs="Arial"/>
+                <w:sz w:val="20"/>
+                <w:szCs w:val="20"/>
+              </w:rPr>
+              <w:t>Test Case ID</w:t>
+            </w:r>
+          </w:p>
+        </w:tc>
+        <w:tc>
+          <w:tcPr>
+            <w:tcW w:w="3944" w:type="dxa"/>
+            <w:shd w:val="clear" w:color="auto" w:fill="F3F3F3"/>
+            <w:vAlign w:val="center"/>
+          </w:tcPr>
+          <w:p>
+            <w:pPr>
+              <w:jc w:val="center"/>
+              <w:rPr>
+                <w:rFonts w:ascii="Arial Narrow" w:hAnsi="Arial Narrow" w:cs="Arial"/>
+                <w:sz w:val="20"/>
+                <w:szCs w:val="20"/>
+              </w:rPr>
+            </w:pPr>
+            <w:r>
+              <w:rPr>
+                <w:rFonts w:ascii="Arial Narrow" w:hAnsi="Arial Narrow"/>
+                <w:sz w:val="20"/>
+                <w:szCs w:val="20"/>
+              </w:rPr>
+              <w:t xml:space="preserve">Дії (кроки) </w:t>
+            </w:r>
+            <w:r>
+              <w:rPr>
+                <w:rFonts w:ascii="Arial Narrow" w:hAnsi="Arial Narrow" w:cs="Arial"/>
+                <w:sz w:val="20"/>
+                <w:szCs w:val="20"/>
+              </w:rPr>
+              <w:t xml:space="preserve">/ </w:t>
+            </w:r>
+          </w:p>
+          <w:p>
+            <w:pPr>
+              <w:jc w:val="center"/>
+              <w:rPr>
+                <w:rFonts w:ascii="Arial Narrow" w:hAnsi="Arial Narrow" w:cs="Arial"/>
+                <w:sz w:val="20"/>
+                <w:szCs w:val="20"/>
+              </w:rPr>
+            </w:pPr>
+            <w:r>
+              <w:rPr>
+                <w:rFonts w:ascii="Arial Narrow" w:hAnsi="Arial Narrow" w:cs="Arial"/>
+                <w:sz w:val="20"/>
+                <w:szCs w:val="20"/>
+              </w:rPr>
+              <w:t xml:space="preserve">Action </w:t>
+            </w:r>
+          </w:p>
+          <w:p>
+            <w:pPr>
+              <w:jc w:val="center"/>
+              <w:rPr>
+                <w:rFonts w:ascii="Arial Narrow" w:hAnsi="Arial Narrow"/>
+                <w:b/>
+                <w:bCs/>
+                <w:color w:val="2A2A2A"/>
+                <w:sz w:val="20"/>
+                <w:szCs w:val="20"/>
+              </w:rPr>
+            </w:pPr>
+            <w:r>
+              <w:rPr>
+                <w:rFonts w:ascii="Arial Narrow" w:hAnsi="Arial Narrow" w:cs="Arial"/>
+                <w:sz w:val="20"/>
+                <w:szCs w:val="20"/>
+              </w:rPr>
+              <w:t>(Test Step</w:t>
+            </w:r>
+            <w:r>
+              <w:rPr>
+                <w:rFonts w:ascii="Arial Narrow" w:hAnsi="Arial Narrow" w:cs="Arial"/>
+                <w:sz w:val="20"/>
+                <w:szCs w:val="20"/>
+                <w:lang w:val="en-US"/>
+              </w:rPr>
+              <w:t>s</w:t>
+            </w:r>
+            <w:r>
+              <w:rPr>
+                <w:rFonts w:ascii="Arial Narrow" w:hAnsi="Arial Narrow" w:cs="Arial"/>
+                <w:sz w:val="20"/>
+                <w:szCs w:val="20"/>
+              </w:rPr>
+              <w:t>)</w:t>
+            </w:r>
+          </w:p>
+        </w:tc>
+        <w:tc>
+          <w:tcPr>
+            <w:tcW w:w="3807" w:type="dxa"/>
+            <w:shd w:val="clear" w:color="auto" w:fill="F3F3F3"/>
+            <w:vAlign w:val="center"/>
+          </w:tcPr>
+          <w:p>
+            <w:pPr>
+              <w:jc w:val="center"/>
+              <w:rPr>
+                <w:rFonts w:ascii="Arial Narrow" w:hAnsi="Arial Narrow"/>
+                <w:sz w:val="20"/>
+                <w:szCs w:val="20"/>
+              </w:rPr>
+            </w:pPr>
+            <w:r>
+              <w:rPr>
+                <w:rFonts w:ascii="Arial Narrow" w:hAnsi="Arial Narrow"/>
+                <w:sz w:val="20"/>
+                <w:szCs w:val="20"/>
+              </w:rPr>
+              <w:t xml:space="preserve">Очікуваний </w:t>
+            </w:r>
+          </w:p>
+          <w:p>
+            <w:pPr>
+              <w:jc w:val="center"/>
+              <w:rPr>
+                <w:rFonts w:ascii="Arial Narrow" w:hAnsi="Arial Narrow"/>
+                <w:sz w:val="20"/>
+                <w:szCs w:val="20"/>
+              </w:rPr>
+            </w:pPr>
+            <w:r>
+              <w:rPr>
+                <w:rFonts w:ascii="Arial Narrow" w:hAnsi="Arial Narrow"/>
+                <w:sz w:val="20"/>
+                <w:szCs w:val="20"/>
+              </w:rPr>
+              <w:t xml:space="preserve">результат / </w:t>
+            </w:r>
+          </w:p>
+          <w:p>
+            <w:pPr>
+              <w:jc w:val="center"/>
+              <w:rPr>
+                <w:rFonts w:ascii="Arial Narrow" w:hAnsi="Arial Narrow"/>
+                <w:sz w:val="20"/>
+                <w:szCs w:val="20"/>
+              </w:rPr>
+            </w:pPr>
+            <w:r>
+              <w:rPr>
+                <w:rFonts w:ascii="Arial Narrow" w:hAnsi="Arial Narrow" w:cs="Arial"/>
+                <w:sz w:val="20"/>
+                <w:szCs w:val="20"/>
+              </w:rPr>
+              <w:t>Expected Result</w:t>
+            </w:r>
+          </w:p>
+        </w:tc>
+        <w:tc>
+          <w:tcPr>
+            <w:tcW w:w="1837" w:type="dxa"/>
+            <w:shd w:val="clear" w:color="auto" w:fill="F3F3F3"/>
+            <w:vAlign w:val="center"/>
+          </w:tcPr>
+          <w:p>
+            <w:pPr>
+              <w:ind w:left="-57" w:right="-57"/>
+              <w:jc w:val="center"/>
+              <w:rPr>
+                <w:rFonts w:ascii="Arial Narrow" w:hAnsi="Arial Narrow" w:cs="Arial"/>
+                <w:sz w:val="20"/>
+                <w:szCs w:val="20"/>
+              </w:rPr>
+            </w:pPr>
+            <w:r>
+              <w:rPr>
+                <w:rFonts w:ascii="Arial Narrow" w:hAnsi="Arial Narrow"/>
+                <w:sz w:val="20"/>
+                <w:szCs w:val="20"/>
+              </w:rPr>
+              <w:t>Результат тестування (пройшов/не вдалося/ заблокований) /</w:t>
+            </w:r>
+            <w:r>
+              <w:rPr>
+                <w:rFonts w:ascii="Arial Narrow" w:hAnsi="Arial Narrow" w:cs="Arial"/>
+                <w:sz w:val="20"/>
+                <w:szCs w:val="20"/>
+              </w:rPr>
+              <w:t xml:space="preserve"> </w:t>
+            </w:r>
+          </w:p>
+          <w:p>
+            <w:pPr>
+              <w:ind w:left="-57" w:right="-57"/>
+              <w:jc w:val="center"/>
+              <w:rPr>
+                <w:rFonts w:ascii="Arial Narrow" w:hAnsi="Arial Narrow"/>
+                <w:sz w:val="20"/>
+                <w:szCs w:val="20"/>
+              </w:rPr>
+            </w:pPr>
+            <w:r>
+              <w:rPr>
+                <w:rFonts w:ascii="Arial Narrow" w:hAnsi="Arial Narrow" w:cs="Arial"/>
+                <w:sz w:val="20"/>
+                <w:szCs w:val="20"/>
+              </w:rPr>
+              <w:t>Test Result</w:t>
+            </w:r>
+            <w:r>
+              <w:rPr>
+                <w:rFonts w:ascii="Arial Narrow" w:hAnsi="Arial Narrow" w:cs="Arial"/>
+                <w:sz w:val="20"/>
+                <w:szCs w:val="20"/>
+              </w:rPr>
+              <w:br/>
+              <w:t>(passed/failed/ blocked)</w:t>
+            </w:r>
+          </w:p>
+        </w:tc>
+      </w:tr>
+      <w:tr>
+        <w:trPr>
+          <w:trHeight w:val="1339"/>
+          <w:jc w:val="right"/>
+        </w:trPr>
+        <w:tc>
+          <w:tcPr>
+            <w:tcW w:w="798" w:type="dxa"/>
+            <w:vAlign w:val="center"/>
+          </w:tcPr>
+          <w:p>
+            <w:pPr>
+              <w:jc w:val="center"/>
+              <w:rPr>
+                <w:rFonts w:ascii="Arial Narrow" w:hAnsi="Arial Narrow" w:cs="Arial"/>
+                <w:sz w:val="16"/>
+                <w:szCs w:val="16"/>
+                <w:lang w:val="en-US"/>
+              </w:rPr>
+            </w:pPr>
+            <w:r>
+              <w:rPr>
+                <w:rFonts w:ascii="Arial Narrow" w:hAnsi="Arial Narrow" w:cs="Arial"/>
+                <w:sz w:val="16"/>
+                <w:szCs w:val="16"/>
+                <w:lang w:val="en-US"/>
+              </w:rPr>
+              <w:t>1</w:t>
+            </w:r>
+          </w:p>
+        </w:tc>
+        <w:tc>
+          <w:tcPr>
+            <w:tcW w:w="3944" w:type="dxa"/>
+            <w:vAlign w:val="center"/>
+          </w:tcPr>
+          <w:p>
+            <w:pPr>
+              <w:rPr>
+                <w:rFonts w:ascii="Arial Narrow" w:hAnsi="Arial Narrow" w:cs="Arial"/>
+                <w:sz w:val="20"/>
+                <w:szCs w:val="20"/>
+                <w:lang w:val="ru-RU"/>
+              </w:rPr>
+            </w:pPr>
+            <w:r>
+              <w:rPr>
+                <w:rFonts w:ascii="Arial Narrow" w:hAnsi="Arial Narrow" w:cs="Arial"/>
+                <w:sz w:val="20"/>
+                <w:szCs w:val="20"/>
+                <w:lang w:val="ru-RU"/>
+              </w:rPr>
+              <w:t>Введення значень x, y, z, a, b.</w:t>
+            </w:r>
+          </w:p>
+          <w:p>
+            <w:pPr>
+              <w:rPr>
+                <w:rFonts w:ascii="Arial Narrow" w:hAnsi="Arial Narrow" w:cs="Arial"/>
+                <w:sz w:val="20"/>
+                <w:szCs w:val="20"/>
+                <w:lang w:val="en-US"/>
+              </w:rPr>
+            </w:pPr>
+            <w:r>
+              <w:rPr>
+                <w:rFonts w:ascii="Arial Narrow" w:hAnsi="Arial Narrow" w:cs="Arial"/>
+                <w:sz w:val="20"/>
+                <w:szCs w:val="20"/>
+                <w:lang w:val="en-US"/>
+              </w:rPr>
+              <w:t>x = 2.0</w:t>
+            </w:r>
+          </w:p>
+          <w:p>
+            <w:pPr>
+              <w:rPr>
+                <w:rFonts w:ascii="Arial Narrow" w:hAnsi="Arial Narrow" w:cs="Arial"/>
+                <w:sz w:val="20"/>
+                <w:szCs w:val="20"/>
+                <w:lang w:val="en-US"/>
+              </w:rPr>
+            </w:pPr>
+            <w:r>
+              <w:rPr>
+                <w:rFonts w:ascii="Arial Narrow" w:hAnsi="Arial Narrow" w:cs="Arial"/>
+                <w:sz w:val="20"/>
+                <w:szCs w:val="20"/>
+                <w:lang w:val="en-US"/>
+              </w:rPr>
+              <w:t>y = 3.5</w:t>
+            </w:r>
+          </w:p>
+          <w:p>
+            <w:pPr>
+              <w:rPr>
+                <w:rFonts w:ascii="Arial Narrow" w:hAnsi="Arial Narrow" w:cs="Arial"/>
+                <w:sz w:val="20"/>
+                <w:szCs w:val="20"/>
+                <w:lang w:val="en-US"/>
+              </w:rPr>
+            </w:pPr>
+            <w:r>
+              <w:rPr>
+                <w:rFonts w:ascii="Arial Narrow" w:hAnsi="Arial Narrow" w:cs="Arial"/>
+                <w:sz w:val="20"/>
+                <w:szCs w:val="20"/>
+                <w:lang w:val="en-US"/>
+              </w:rPr>
+              <w:t>z = 6.2</w:t>
+            </w:r>
+          </w:p>
+          <w:p>
+            <w:pPr>
+              <w:rPr>
+                <w:rFonts w:ascii="Arial Narrow" w:hAnsi="Arial Narrow" w:cs="Arial"/>
+                <w:sz w:val="20"/>
+                <w:szCs w:val="20"/>
+                <w:lang w:val="en-US"/>
+              </w:rPr>
+            </w:pPr>
+            <w:r>
+              <w:rPr>
+                <w:rFonts w:ascii="Arial Narrow" w:hAnsi="Arial Narrow" w:cs="Arial"/>
+                <w:sz w:val="20"/>
+                <w:szCs w:val="20"/>
+                <w:lang w:val="en-US"/>
+              </w:rPr>
+              <w:t>a = 'A'</w:t>
+            </w:r>
+          </w:p>
+          <w:p>
+            <w:pPr>
+              <w:rPr>
+                <w:rFonts w:ascii="Arial Narrow" w:hAnsi="Arial Narrow" w:cs="Arial"/>
+                <w:sz w:val="20"/>
+                <w:szCs w:val="20"/>
+                <w:lang w:val="en-US"/>
+              </w:rPr>
+            </w:pPr>
+            <w:r>
+              <w:rPr>
+                <w:rFonts w:ascii="Arial Narrow" w:hAnsi="Arial Narrow" w:cs="Arial"/>
+                <w:sz w:val="20"/>
+                <w:szCs w:val="20"/>
+                <w:lang w:val="en-US"/>
+              </w:rPr>
+              <w:t>b = 'B'</w:t>
+            </w:r>
+          </w:p>
+        </w:tc>
+        <w:tc>
+          <w:tcPr>
+            <w:tcW w:w="3807" w:type="dxa"/>
+            <w:vAlign w:val="center"/>
+          </w:tcPr>
+          <w:p>
+            <w:pPr>
+              <w:rPr>
+                <w:rFonts w:ascii="Arial Narrow" w:hAnsi="Arial Narrow"/>
+                <w:sz w:val="20"/>
+                <w:szCs w:val="20"/>
+                <w:lang w:val="ru-RU"/>
+              </w:rPr>
+            </w:pPr>
+            <w:r>
+              <w:rPr>
+                <w:rFonts w:ascii="Arial Narrow" w:hAnsi="Arial Narrow"/>
+                <w:sz w:val="20"/>
+                <w:szCs w:val="20"/>
+                <w:lang w:val="ru-RU"/>
+              </w:rPr>
+              <w:t xml:space="preserve">Прізвище та ім'я розробника виведені.  Результат виразу: "false". </w:t>
+            </w:r>
+          </w:p>
+          <w:p>
+            <w:pPr>
+              <w:rPr>
+                <w:rFonts w:ascii="Arial Narrow" w:hAnsi="Arial Narrow"/>
+                <w:sz w:val="20"/>
+                <w:szCs w:val="20"/>
+                <w:lang w:val="ru-RU"/>
+              </w:rPr>
+            </w:pPr>
+            <w:r>
+              <w:rPr>
+                <w:rFonts w:ascii="Arial Narrow" w:hAnsi="Arial Narrow"/>
+                <w:sz w:val="20"/>
+                <w:szCs w:val="20"/>
+                <w:lang w:val="ru-RU"/>
+              </w:rPr>
+              <w:t>Значення x, y, z та S виведені правильно.</w:t>
+            </w:r>
+          </w:p>
+        </w:tc>
+        <w:tc>
+          <w:tcPr>
+            <w:tcW w:w="1837" w:type="dxa"/>
+            <w:shd w:val="clear" w:color="auto" w:fill="auto"/>
+            <w:vAlign w:val="center"/>
+          </w:tcPr>
+          <w:p>
+            <w:pPr>
+              <w:jc w:val="center"/>
+              <w:rPr>
+                <w:rFonts w:ascii="Arial Narrow" w:hAnsi="Arial Narrow"/>
+                <w:sz w:val="20"/>
+                <w:szCs w:val="20"/>
+                <w:lang w:val="en-US"/>
+              </w:rPr>
+            </w:pPr>
+            <w:r>
+              <w:rPr>
+                <w:rFonts w:ascii="Arial Narrow" w:hAnsi="Arial Narrow"/>
+                <w:sz w:val="20"/>
+                <w:szCs w:val="20"/>
+                <w:lang w:val="en-US"/>
+              </w:rPr>
+              <w:t>passed</w:t>
+            </w:r>
+          </w:p>
+        </w:tc>
+      </w:tr>
+      <w:tr>
+        <w:trPr>
+          <w:trHeight w:val="1189"/>
+          <w:jc w:val="right"/>
+        </w:trPr>
+        <w:tc>
+          <w:tcPr>
+            <w:tcW w:w="798" w:type="dxa"/>
+            <w:vAlign w:val="center"/>
+          </w:tcPr>
+          <w:p>
+            <w:pPr>
+              <w:jc w:val="center"/>
+              <w:rPr>
+                <w:rFonts w:ascii="Arial Narrow" w:hAnsi="Arial Narrow" w:cs="Arial"/>
+                <w:sz w:val="16"/>
+                <w:szCs w:val="16"/>
+                <w:lang w:val="en-US"/>
+              </w:rPr>
+            </w:pPr>
+            <w:r>
+              <w:rPr>
+                <w:rFonts w:ascii="Arial Narrow" w:hAnsi="Arial Narrow" w:cs="Arial"/>
+                <w:sz w:val="16"/>
+                <w:szCs w:val="16"/>
+                <w:lang w:val="en-US"/>
+              </w:rPr>
+              <w:t>2</w:t>
+            </w:r>
+          </w:p>
+        </w:tc>
+        <w:tc>
+          <w:tcPr>
+            <w:tcW w:w="3944" w:type="dxa"/>
+            <w:vAlign w:val="center"/>
+          </w:tcPr>
+          <w:p>
+            <w:pPr>
+              <w:rPr>
+                <w:rFonts w:ascii="Arial Narrow" w:hAnsi="Arial Narrow" w:cs="Arial"/>
+                <w:sz w:val="20"/>
+                <w:szCs w:val="20"/>
+                <w:lang w:val="ru-RU"/>
+              </w:rPr>
+            </w:pPr>
+            <w:r>
+              <w:rPr>
+                <w:rFonts w:ascii="Arial Narrow" w:hAnsi="Arial Narrow" w:cs="Arial"/>
+                <w:sz w:val="20"/>
+                <w:szCs w:val="20"/>
+                <w:lang w:val="ru-RU"/>
+              </w:rPr>
+              <w:t>Введення значень x, y, z, a, b.</w:t>
+            </w:r>
+          </w:p>
+          <w:p>
+            <w:pPr>
+              <w:rPr>
+                <w:rFonts w:ascii="Arial Narrow" w:hAnsi="Arial Narrow" w:cs="Arial"/>
+                <w:sz w:val="20"/>
+                <w:szCs w:val="20"/>
+                <w:lang w:val="en-US"/>
+              </w:rPr>
+            </w:pPr>
+            <w:r>
+              <w:rPr>
+                <w:rFonts w:ascii="Arial Narrow" w:hAnsi="Arial Narrow" w:cs="Arial"/>
+                <w:sz w:val="20"/>
+                <w:szCs w:val="20"/>
+                <w:lang w:val="en-US"/>
+              </w:rPr>
+              <w:t>x = 4.5</w:t>
+            </w:r>
+          </w:p>
+          <w:p>
+            <w:pPr>
+              <w:rPr>
+                <w:rFonts w:ascii="Arial Narrow" w:hAnsi="Arial Narrow" w:cs="Arial"/>
+                <w:sz w:val="20"/>
+                <w:szCs w:val="20"/>
+                <w:lang w:val="en-US"/>
+              </w:rPr>
+            </w:pPr>
+            <w:r>
+              <w:rPr>
+                <w:rFonts w:ascii="Arial Narrow" w:hAnsi="Arial Narrow" w:cs="Arial"/>
+                <w:sz w:val="20"/>
+                <w:szCs w:val="20"/>
+                <w:lang w:val="en-US"/>
+              </w:rPr>
+              <w:t>y = 1.2</w:t>
+            </w:r>
+          </w:p>
+          <w:p>
+            <w:pPr>
+              <w:rPr>
+                <w:rFonts w:ascii="Arial Narrow" w:hAnsi="Arial Narrow" w:cs="Arial"/>
+                <w:sz w:val="20"/>
+                <w:szCs w:val="20"/>
+                <w:lang w:val="en-US"/>
+              </w:rPr>
+            </w:pPr>
+            <w:r>
+              <w:rPr>
+                <w:rFonts w:ascii="Arial Narrow" w:hAnsi="Arial Narrow" w:cs="Arial"/>
+                <w:sz w:val="20"/>
+                <w:szCs w:val="20"/>
+                <w:lang w:val="en-US"/>
+              </w:rPr>
+              <w:t>z = 8.0</w:t>
+            </w:r>
+          </w:p>
+          <w:p>
+            <w:pPr>
+              <w:rPr>
+                <w:rFonts w:ascii="Arial Narrow" w:hAnsi="Arial Narrow" w:cs="Arial"/>
+                <w:sz w:val="20"/>
+                <w:szCs w:val="20"/>
+                <w:lang w:val="en-US"/>
+              </w:rPr>
+            </w:pPr>
+            <w:r>
+              <w:rPr>
+                <w:rFonts w:ascii="Arial Narrow" w:hAnsi="Arial Narrow" w:cs="Arial"/>
+                <w:sz w:val="20"/>
+                <w:szCs w:val="20"/>
+                <w:lang w:val="en-US"/>
+              </w:rPr>
+              <w:t>a = 'X'</w:t>
+            </w:r>
+          </w:p>
+          <w:p>
+            <w:pPr>
+              <w:rPr>
+                <w:rFonts w:ascii="Arial Narrow" w:hAnsi="Arial Narrow" w:cs="Arial"/>
+                <w:sz w:val="20"/>
+                <w:szCs w:val="20"/>
+                <w:lang w:val="en-US"/>
+              </w:rPr>
+            </w:pPr>
+            <w:r>
+              <w:rPr>
+                <w:rFonts w:ascii="Arial Narrow" w:hAnsi="Arial Narrow" w:cs="Arial"/>
+                <w:sz w:val="20"/>
+                <w:szCs w:val="20"/>
+                <w:lang w:val="en-US"/>
+              </w:rPr>
+              <w:t>b = 'Y'</w:t>
+            </w:r>
+          </w:p>
+        </w:tc>
+        <w:tc>
+          <w:tcPr>
+            <w:tcW w:w="3807" w:type="dxa"/>
+            <w:vAlign w:val="center"/>
+          </w:tcPr>
+          <w:p>
+            <w:pPr>
+              <w:rPr>
+                <w:rFonts w:ascii="Arial Narrow" w:hAnsi="Arial Narrow"/>
+                <w:sz w:val="20"/>
+                <w:szCs w:val="20"/>
+                <w:lang w:val="ru-RU"/>
+              </w:rPr>
+            </w:pPr>
+            <w:r>
+              <w:rPr>
+                <w:rFonts w:ascii="Arial Narrow" w:hAnsi="Arial Narrow"/>
+                <w:sz w:val="20"/>
+                <w:szCs w:val="20"/>
+                <w:lang w:val="ru-RU"/>
+              </w:rPr>
+              <w:t xml:space="preserve">Прізвище та ім'я розробника виведені. Результат виразу: "false".  </w:t>
+            </w:r>
+          </w:p>
+          <w:p>
+            <w:pPr>
+              <w:rPr>
+                <w:rFonts w:ascii="Arial Narrow" w:hAnsi="Arial Narrow"/>
+                <w:sz w:val="20"/>
+                <w:szCs w:val="20"/>
+                <w:lang w:val="ru-RU"/>
+              </w:rPr>
+            </w:pPr>
+            <w:r>
+              <w:rPr>
+                <w:rFonts w:ascii="Arial Narrow" w:hAnsi="Arial Narrow"/>
+                <w:sz w:val="20"/>
+                <w:szCs w:val="20"/>
+                <w:lang w:val="ru-RU"/>
+              </w:rPr>
+              <w:t>Значення x, y, z та S виведені правильно.</w:t>
+            </w:r>
+          </w:p>
+        </w:tc>
+        <w:tc>
+          <w:tcPr>
+            <w:tcW w:w="1837" w:type="dxa"/>
+            <w:shd w:val="clear" w:color="auto" w:fill="auto"/>
+            <w:vAlign w:val="center"/>
+          </w:tcPr>
+          <w:p>
+            <w:pPr>
+              <w:jc w:val="center"/>
+              <w:rPr>
+                <w:rFonts w:ascii="Arial Narrow" w:hAnsi="Arial Narrow"/>
+                <w:sz w:val="20"/>
+                <w:szCs w:val="20"/>
+                <w:lang w:val="en-US"/>
+              </w:rPr>
+            </w:pPr>
+            <w:r>
+              <w:rPr>
+                <w:rFonts w:ascii="Arial Narrow" w:hAnsi="Arial Narrow"/>
+                <w:sz w:val="20"/>
+                <w:szCs w:val="20"/>
+                <w:lang w:val="en-US"/>
+              </w:rPr>
+              <w:t>passed</w:t>
+            </w:r>
+          </w:p>
+        </w:tc>
+      </w:tr>
+      <w:tr>
+        <w:trPr>
+          <w:trHeight w:val="1324"/>
+          <w:jc w:val="right"/>
+        </w:trPr>
+        <w:tc>
+          <w:tcPr>
+            <w:tcW w:w="798" w:type="dxa"/>
+            <w:vAlign w:val="center"/>
+          </w:tcPr>
+          <w:p>
+            <w:pPr>
+              <w:jc w:val="center"/>
+              <w:rPr>
+                <w:rFonts w:ascii="Arial Narrow" w:hAnsi="Arial Narrow" w:cs="Arial"/>
+                <w:sz w:val="16"/>
+                <w:szCs w:val="16"/>
+                <w:lang w:val="en-US"/>
+              </w:rPr>
+            </w:pPr>
+            <w:r>
+              <w:rPr>
+                <w:rFonts w:ascii="Arial Narrow" w:hAnsi="Arial Narrow" w:cs="Arial"/>
+                <w:sz w:val="16"/>
+                <w:szCs w:val="16"/>
+                <w:lang w:val="en-US"/>
+              </w:rPr>
+              <w:t>3</w:t>
+            </w:r>
+          </w:p>
+        </w:tc>
+        <w:tc>
+          <w:tcPr>
+            <w:tcW w:w="3944" w:type="dxa"/>
+            <w:vAlign w:val="center"/>
+          </w:tcPr>
+          <w:p>
+            <w:pPr>
+              <w:rPr>
+                <w:rFonts w:ascii="Arial Narrow" w:hAnsi="Arial Narrow" w:cs="Arial"/>
+                <w:sz w:val="20"/>
+                <w:szCs w:val="20"/>
+                <w:lang w:val="ru-RU"/>
+              </w:rPr>
+            </w:pPr>
+            <w:r>
+              <w:rPr>
+                <w:rFonts w:ascii="Arial Narrow" w:hAnsi="Arial Narrow" w:cs="Arial"/>
+                <w:sz w:val="20"/>
+                <w:szCs w:val="20"/>
+                <w:lang w:val="ru-RU"/>
+              </w:rPr>
+              <w:t>Введення значень x, y, z, a, b.</w:t>
+            </w:r>
+          </w:p>
+          <w:p>
+            <w:pPr>
+              <w:rPr>
+                <w:rFonts w:ascii="Arial Narrow" w:hAnsi="Arial Narrow" w:cs="Arial"/>
+                <w:sz w:val="20"/>
+                <w:szCs w:val="20"/>
+                <w:lang w:val="en-US"/>
+              </w:rPr>
+            </w:pPr>
+            <w:r>
+              <w:rPr>
+                <w:rFonts w:ascii="Arial Narrow" w:hAnsi="Arial Narrow" w:cs="Arial"/>
+                <w:sz w:val="20"/>
+                <w:szCs w:val="20"/>
+                <w:lang w:val="en-US"/>
+              </w:rPr>
+              <w:t>x = 1.0</w:t>
+            </w:r>
+          </w:p>
+          <w:p>
+            <w:pPr>
+              <w:rPr>
+                <w:rFonts w:ascii="Arial Narrow" w:hAnsi="Arial Narrow" w:cs="Arial"/>
+                <w:sz w:val="20"/>
+                <w:szCs w:val="20"/>
+                <w:lang w:val="en-US"/>
+              </w:rPr>
+            </w:pPr>
+            <w:r>
+              <w:rPr>
+                <w:rFonts w:ascii="Arial Narrow" w:hAnsi="Arial Narrow" w:cs="Arial"/>
+                <w:sz w:val="20"/>
+                <w:szCs w:val="20"/>
+                <w:lang w:val="en-US"/>
+              </w:rPr>
+              <w:t>y = 2.5</w:t>
+            </w:r>
+          </w:p>
+          <w:p>
+            <w:pPr>
+              <w:rPr>
+                <w:rFonts w:ascii="Arial Narrow" w:hAnsi="Arial Narrow" w:cs="Arial"/>
+                <w:sz w:val="20"/>
+                <w:szCs w:val="20"/>
+                <w:lang w:val="en-US"/>
+              </w:rPr>
+            </w:pPr>
+            <w:r>
+              <w:rPr>
+                <w:rFonts w:ascii="Arial Narrow" w:hAnsi="Arial Narrow" w:cs="Arial"/>
+                <w:sz w:val="20"/>
+                <w:szCs w:val="20"/>
+                <w:lang w:val="en-US"/>
+              </w:rPr>
+              <w:t>z = 5.8</w:t>
+            </w:r>
+          </w:p>
+          <w:p>
+            <w:pPr>
+              <w:rPr>
+                <w:rFonts w:ascii="Arial Narrow" w:hAnsi="Arial Narrow" w:cs="Arial"/>
+                <w:sz w:val="20"/>
+                <w:szCs w:val="20"/>
+                <w:lang w:val="en-US"/>
+              </w:rPr>
+            </w:pPr>
+            <w:r>
+              <w:rPr>
+                <w:rFonts w:ascii="Arial Narrow" w:hAnsi="Arial Narrow" w:cs="Arial"/>
+                <w:sz w:val="20"/>
+                <w:szCs w:val="20"/>
+                <w:lang w:val="en-US"/>
+              </w:rPr>
+              <w:t>a = 'B'</w:t>
+            </w:r>
+          </w:p>
+          <w:p>
+            <w:pPr>
+              <w:rPr>
+                <w:rFonts w:ascii="Arial Narrow" w:hAnsi="Arial Narrow" w:cs="Arial"/>
+                <w:sz w:val="20"/>
+                <w:szCs w:val="20"/>
+                <w:lang w:val="en-US"/>
+              </w:rPr>
+            </w:pPr>
+            <w:r>
+              <w:rPr>
+                <w:rFonts w:ascii="Arial Narrow" w:hAnsi="Arial Narrow" w:cs="Arial"/>
+                <w:sz w:val="20"/>
+                <w:szCs w:val="20"/>
+                <w:lang w:val="en-US"/>
+              </w:rPr>
+              <w:t>b = 'A'</w:t>
+            </w:r>
+          </w:p>
+        </w:tc>
+        <w:tc>
+          <w:tcPr>
+            <w:tcW w:w="3807" w:type="dxa"/>
+            <w:vAlign w:val="center"/>
+          </w:tcPr>
+          <w:p>
+            <w:pPr>
+              <w:rPr>
+                <w:rFonts w:ascii="Arial Narrow" w:hAnsi="Arial Narrow"/>
+                <w:sz w:val="20"/>
+                <w:szCs w:val="20"/>
+                <w:lang w:val="ru-RU"/>
+              </w:rPr>
+            </w:pPr>
+            <w:r>
+              <w:rPr>
+                <w:rFonts w:ascii="Arial Narrow" w:hAnsi="Arial Narrow"/>
+                <w:sz w:val="20"/>
+                <w:szCs w:val="20"/>
+                <w:lang w:val="ru-RU"/>
+              </w:rPr>
+              <w:t>Прізвище та ім'я розробника виведені. Результат виразу: "</w:t>
+            </w:r>
+            <w:r>
+              <w:rPr>
+                <w:rFonts w:ascii="Arial Narrow" w:hAnsi="Arial Narrow"/>
+                <w:sz w:val="20"/>
+                <w:szCs w:val="20"/>
+                <w:lang w:val="en-US"/>
+              </w:rPr>
+              <w:t>true</w:t>
+            </w:r>
+            <w:r>
+              <w:rPr>
+                <w:rFonts w:ascii="Arial Narrow" w:hAnsi="Arial Narrow"/>
+                <w:sz w:val="20"/>
+                <w:szCs w:val="20"/>
+                <w:lang w:val="ru-RU"/>
+              </w:rPr>
+              <w:t xml:space="preserve">". </w:t>
+            </w:r>
+          </w:p>
+          <w:p>
+            <w:pPr>
+              <w:rPr>
+                <w:rFonts w:ascii="Arial Narrow" w:hAnsi="Arial Narrow"/>
+                <w:sz w:val="20"/>
+                <w:szCs w:val="20"/>
+                <w:lang w:val="ru-RU"/>
+              </w:rPr>
+            </w:pPr>
+            <w:r>
+              <w:rPr>
+                <w:rFonts w:ascii="Arial Narrow" w:hAnsi="Arial Narrow"/>
+                <w:sz w:val="20"/>
+                <w:szCs w:val="20"/>
+                <w:lang w:val="ru-RU"/>
+              </w:rPr>
+              <w:t>Значення x, y, z та S виведені правильно.</w:t>
+            </w:r>
+          </w:p>
+        </w:tc>
+        <w:tc>
+          <w:tcPr>
+            <w:tcW w:w="1837" w:type="dxa"/>
+            <w:shd w:val="clear" w:color="auto" w:fill="auto"/>
+            <w:vAlign w:val="center"/>
+          </w:tcPr>
+          <w:p>
+            <w:pPr>
+              <w:jc w:val="center"/>
+              <w:rPr>
+                <w:rFonts w:ascii="Arial Narrow" w:hAnsi="Arial Narrow"/>
+                <w:sz w:val="20"/>
+                <w:szCs w:val="20"/>
+                <w:lang w:val="en-US"/>
+              </w:rPr>
+            </w:pPr>
+            <w:r>
+              <w:rPr>
+                <w:rFonts w:ascii="Arial Narrow" w:hAnsi="Arial Narrow"/>
+                <w:sz w:val="20"/>
+                <w:szCs w:val="20"/>
+                <w:lang w:val="en-US"/>
+              </w:rPr>
+              <w:t>passed</w:t>
+            </w:r>
+          </w:p>
+        </w:tc>
+      </w:tr>
+      <w:tr>
+        <w:trPr>
+          <w:trHeight w:val="1134"/>
+          <w:jc w:val="right"/>
+        </w:trPr>
+        <w:tc>
+          <w:tcPr>
+            <w:tcW w:w="798" w:type="dxa"/>
+            <w:vAlign w:val="center"/>
+          </w:tcPr>
+          <w:p>
+            <w:pPr>
+              <w:jc w:val="center"/>
+              <w:rPr>
+                <w:rFonts w:ascii="Arial Narrow" w:hAnsi="Arial Narrow" w:cs="Arial"/>
+                <w:sz w:val="16"/>
+                <w:szCs w:val="16"/>
+                <w:lang w:val="en-US"/>
+              </w:rPr>
+            </w:pPr>
+            <w:r>
+              <w:rPr>
+                <w:rFonts w:ascii="Arial Narrow" w:hAnsi="Arial Narrow" w:cs="Arial"/>
+                <w:sz w:val="16"/>
+                <w:szCs w:val="16"/>
+                <w:lang w:val="en-US"/>
+              </w:rPr>
+              <w:t>4</w:t>
+            </w:r>
+          </w:p>
+        </w:tc>
+        <w:tc>
+          <w:tcPr>
+            <w:tcW w:w="3944" w:type="dxa"/>
+            <w:vAlign w:val="center"/>
+          </w:tcPr>
+          <w:p>
+            <w:pPr>
+              <w:rPr>
+                <w:rFonts w:ascii="Arial Narrow" w:hAnsi="Arial Narrow" w:cs="Arial"/>
+                <w:sz w:val="20"/>
+                <w:szCs w:val="20"/>
+                <w:lang w:val="ru-RU"/>
+              </w:rPr>
+            </w:pPr>
+            <w:r>
+              <w:rPr>
+                <w:rFonts w:ascii="Arial Narrow" w:hAnsi="Arial Narrow" w:cs="Arial"/>
+                <w:sz w:val="20"/>
+                <w:szCs w:val="20"/>
+                <w:lang w:val="ru-RU"/>
+              </w:rPr>
+              <w:t>Введення значень x, y, z, a, b.</w:t>
+            </w:r>
+          </w:p>
+          <w:p>
+            <w:pPr>
+              <w:rPr>
+                <w:rFonts w:ascii="Arial Narrow" w:hAnsi="Arial Narrow" w:cs="Arial"/>
+                <w:sz w:val="20"/>
+                <w:szCs w:val="20"/>
+                <w:lang w:val="en-US"/>
+              </w:rPr>
+            </w:pPr>
+            <w:r>
+              <w:rPr>
+                <w:rFonts w:ascii="Arial Narrow" w:hAnsi="Arial Narrow" w:cs="Arial"/>
+                <w:sz w:val="20"/>
+                <w:szCs w:val="20"/>
+                <w:lang w:val="en-US"/>
+              </w:rPr>
+              <w:t>x = 0.0</w:t>
+            </w:r>
+          </w:p>
+          <w:p>
+            <w:pPr>
+              <w:rPr>
+                <w:rFonts w:ascii="Arial Narrow" w:hAnsi="Arial Narrow" w:cs="Arial"/>
+                <w:sz w:val="20"/>
+                <w:szCs w:val="20"/>
+                <w:lang w:val="en-US"/>
+              </w:rPr>
+            </w:pPr>
+            <w:r>
+              <w:rPr>
+                <w:rFonts w:ascii="Arial Narrow" w:hAnsi="Arial Narrow" w:cs="Arial"/>
+                <w:sz w:val="20"/>
+                <w:szCs w:val="20"/>
+                <w:lang w:val="en-US"/>
+              </w:rPr>
+              <w:t>y = 3.0</w:t>
+            </w:r>
+          </w:p>
+          <w:p>
+            <w:pPr>
+              <w:rPr>
+                <w:rFonts w:ascii="Arial Narrow" w:hAnsi="Arial Narrow" w:cs="Arial"/>
+                <w:sz w:val="20"/>
+                <w:szCs w:val="20"/>
+                <w:lang w:val="en-US"/>
+              </w:rPr>
+            </w:pPr>
+            <w:r>
+              <w:rPr>
+                <w:rFonts w:ascii="Arial Narrow" w:hAnsi="Arial Narrow" w:cs="Arial"/>
+                <w:sz w:val="20"/>
+                <w:szCs w:val="20"/>
+                <w:lang w:val="en-US"/>
+              </w:rPr>
+              <w:t>z = 9.5</w:t>
+            </w:r>
+          </w:p>
+          <w:p>
+            <w:pPr>
+              <w:rPr>
+                <w:rFonts w:ascii="Arial Narrow" w:hAnsi="Arial Narrow" w:cs="Arial"/>
+                <w:sz w:val="20"/>
+                <w:szCs w:val="20"/>
+                <w:lang w:val="en-US"/>
+              </w:rPr>
+            </w:pPr>
+            <w:r>
+              <w:rPr>
+                <w:rFonts w:ascii="Arial Narrow" w:hAnsi="Arial Narrow" w:cs="Arial"/>
+                <w:sz w:val="20"/>
+                <w:szCs w:val="20"/>
+                <w:lang w:val="en-US"/>
+              </w:rPr>
+              <w:t>a = 'C'</w:t>
+            </w:r>
+          </w:p>
+          <w:p>
+            <w:pPr>
+              <w:rPr>
+                <w:rFonts w:ascii="Arial Narrow" w:hAnsi="Arial Narrow" w:cs="Arial"/>
+                <w:sz w:val="20"/>
+                <w:szCs w:val="20"/>
+                <w:lang w:val="en-US"/>
+              </w:rPr>
+            </w:pPr>
+            <w:r>
+              <w:rPr>
+                <w:rFonts w:ascii="Arial Narrow" w:hAnsi="Arial Narrow" w:cs="Arial"/>
+                <w:sz w:val="20"/>
+                <w:szCs w:val="20"/>
+                <w:lang w:val="en-US"/>
+              </w:rPr>
+              <w:t>b = 'D'</w:t>
+            </w:r>
+          </w:p>
+        </w:tc>
+        <w:tc>
+          <w:tcPr>
+            <w:tcW w:w="3807" w:type="dxa"/>
+            <w:vAlign w:val="center"/>
+          </w:tcPr>
+          <w:p>
+            <w:pPr>
+              <w:rPr>
+                <w:rFonts w:ascii="Arial Narrow" w:hAnsi="Arial Narrow"/>
+                <w:sz w:val="20"/>
+                <w:szCs w:val="20"/>
+                <w:lang w:val="ru-RU"/>
+              </w:rPr>
+            </w:pPr>
+            <w:r>
+              <w:rPr>
+                <w:rFonts w:ascii="Arial Narrow" w:hAnsi="Arial Narrow"/>
+                <w:sz w:val="20"/>
+                <w:szCs w:val="20"/>
+                <w:lang w:val="ru-RU"/>
+              </w:rPr>
+              <w:t xml:space="preserve">Прізвище та ім'я розробника виведені. Результат виразу: "false".  </w:t>
+            </w:r>
+          </w:p>
+          <w:p>
+            <w:pPr>
+              <w:rPr>
+                <w:rFonts w:ascii="Arial Narrow" w:hAnsi="Arial Narrow"/>
+                <w:sz w:val="20"/>
+                <w:szCs w:val="20"/>
+                <w:lang w:val="ru-RU"/>
+              </w:rPr>
+            </w:pPr>
+            <w:r>
+              <w:rPr>
+                <w:rFonts w:ascii="Arial Narrow" w:hAnsi="Arial Narrow"/>
+                <w:sz w:val="20"/>
+                <w:szCs w:val="20"/>
+                <w:lang w:val="ru-RU"/>
+              </w:rPr>
+              <w:t>Значення x, y, z та S виведені правильно.</w:t>
+            </w:r>
+          </w:p>
+        </w:tc>
+        <w:tc>
+          <w:tcPr>
+            <w:tcW w:w="1837" w:type="dxa"/>
+            <w:shd w:val="clear" w:color="auto" w:fill="auto"/>
+            <w:vAlign w:val="center"/>
+          </w:tcPr>
+          <w:p>
+            <w:pPr>
+              <w:jc w:val="center"/>
+              <w:rPr>
+                <w:rFonts w:ascii="Arial Narrow" w:hAnsi="Arial Narrow"/>
+                <w:sz w:val="20"/>
+                <w:szCs w:val="20"/>
+                <w:lang w:val="en-US"/>
+              </w:rPr>
+            </w:pPr>
+            <w:r>
+              <w:rPr>
+                <w:rFonts w:ascii="Arial Narrow" w:hAnsi="Arial Narrow"/>
+                <w:sz w:val="20"/>
+                <w:szCs w:val="20"/>
+                <w:lang w:val="en-US"/>
+              </w:rPr>
+              <w:t>passed</w:t>
+            </w:r>
+          </w:p>
+        </w:tc>
+      </w:tr>
+      <w:tr>
+        <w:trPr>
+          <w:trHeight w:val="1134"/>
+          <w:jc w:val="right"/>
+        </w:trPr>
+        <w:tc>
+          <w:tcPr>
+            <w:tcW w:w="798" w:type="dxa"/>
+            <w:vAlign w:val="center"/>
+          </w:tcPr>
+          <w:p>
+            <w:pPr>
+              <w:jc w:val="center"/>
+              <w:rPr>
+                <w:rFonts w:ascii="Arial Narrow" w:hAnsi="Arial Narrow" w:cs="Arial"/>
+                <w:sz w:val="16"/>
+                <w:szCs w:val="16"/>
+                <w:lang w:val="en-US"/>
+              </w:rPr>
+            </w:pPr>
+            <w:r>
+              <w:rPr>
+                <w:rFonts w:ascii="Arial Narrow" w:hAnsi="Arial Narrow" w:cs="Arial"/>
+                <w:sz w:val="16"/>
+                <w:szCs w:val="16"/>
+                <w:lang w:val="en-US"/>
+              </w:rPr>
+              <w:t>5</w:t>
+            </w:r>
+          </w:p>
+        </w:tc>
+        <w:tc>
+          <w:tcPr>
+            <w:tcW w:w="3944" w:type="dxa"/>
+            <w:vAlign w:val="center"/>
+          </w:tcPr>
+          <w:p>
+            <w:pPr>
+              <w:rPr>
+                <w:rFonts w:ascii="Arial Narrow" w:hAnsi="Arial Narrow" w:cs="Arial"/>
+                <w:sz w:val="20"/>
+                <w:szCs w:val="20"/>
+                <w:lang w:val="ru-RU"/>
+              </w:rPr>
+            </w:pPr>
+            <w:r>
+              <w:rPr>
+                <w:rFonts w:ascii="Arial Narrow" w:hAnsi="Arial Narrow" w:cs="Arial"/>
+                <w:sz w:val="20"/>
+                <w:szCs w:val="20"/>
+                <w:lang w:val="ru-RU"/>
+              </w:rPr>
+              <w:t>Введення значень x, y, z, a, b.</w:t>
+            </w:r>
+          </w:p>
+          <w:p>
+            <w:pPr>
+              <w:rPr>
+                <w:rFonts w:ascii="Arial Narrow" w:hAnsi="Arial Narrow" w:cs="Arial"/>
+                <w:sz w:val="20"/>
+                <w:szCs w:val="20"/>
+                <w:lang w:val="en-US"/>
+              </w:rPr>
+            </w:pPr>
+            <w:r>
+              <w:rPr>
+                <w:rFonts w:ascii="Arial Narrow" w:hAnsi="Arial Narrow" w:cs="Arial"/>
+                <w:sz w:val="20"/>
+                <w:szCs w:val="20"/>
+                <w:lang w:val="en-US"/>
+              </w:rPr>
+              <w:t>x = 5.8</w:t>
+            </w:r>
+          </w:p>
+          <w:p>
+            <w:pPr>
+              <w:rPr>
+                <w:rFonts w:ascii="Arial Narrow" w:hAnsi="Arial Narrow" w:cs="Arial"/>
+                <w:sz w:val="20"/>
+                <w:szCs w:val="20"/>
+                <w:lang w:val="en-US"/>
+              </w:rPr>
+            </w:pPr>
+            <w:r>
+              <w:rPr>
+                <w:rFonts w:ascii="Arial Narrow" w:hAnsi="Arial Narrow" w:cs="Arial"/>
+                <w:sz w:val="20"/>
+                <w:szCs w:val="20"/>
+                <w:lang w:val="en-US"/>
+              </w:rPr>
+              <w:t>y = 2.3</w:t>
+            </w:r>
+          </w:p>
+          <w:p>
+            <w:pPr>
+              <w:rPr>
+                <w:rFonts w:ascii="Arial Narrow" w:hAnsi="Arial Narrow" w:cs="Arial"/>
+                <w:sz w:val="20"/>
+                <w:szCs w:val="20"/>
+                <w:lang w:val="en-US"/>
+              </w:rPr>
+            </w:pPr>
+            <w:r>
+              <w:rPr>
+                <w:rFonts w:ascii="Arial Narrow" w:hAnsi="Arial Narrow" w:cs="Arial"/>
+                <w:sz w:val="20"/>
+                <w:szCs w:val="20"/>
+                <w:lang w:val="en-US"/>
+              </w:rPr>
+              <w:t>z = 4.7</w:t>
+            </w:r>
+          </w:p>
+          <w:p>
+            <w:pPr>
+              <w:rPr>
+                <w:rFonts w:ascii="Arial Narrow" w:hAnsi="Arial Narrow" w:cs="Arial"/>
+                <w:sz w:val="20"/>
+                <w:szCs w:val="20"/>
+                <w:lang w:val="en-US"/>
+              </w:rPr>
+            </w:pPr>
+            <w:r>
+              <w:rPr>
+                <w:rFonts w:ascii="Arial Narrow" w:hAnsi="Arial Narrow" w:cs="Arial"/>
+                <w:sz w:val="20"/>
+                <w:szCs w:val="20"/>
+                <w:lang w:val="en-US"/>
+              </w:rPr>
+              <w:t>a = 'P'</w:t>
+            </w:r>
+            <w:r>
+              <w:rPr>
+                <w:rFonts w:ascii="Arial Narrow" w:hAnsi="Arial Narrow" w:cs="Arial"/>
+                <w:sz w:val="20"/>
+                <w:szCs w:val="20"/>
+                <w:lang w:val="en-US"/>
+              </w:rPr>
+              <w:t xml:space="preserve"> </w:t>
+            </w:r>
+            <w:r>
+              <w:rPr>
+                <w:rFonts w:ascii="Arial Narrow" w:hAnsi="Arial Narrow" w:cs="Arial"/>
+                <w:sz w:val="20"/>
+                <w:szCs w:val="20"/>
+                <w:lang w:val="en-US"/>
+              </w:rPr>
+              <w:t xml:space="preserve">    </w:t>
+            </w:r>
+            <w:r>
+              <w:rPr>
+                <w:rFonts w:ascii="Arial Narrow" w:hAnsi="Arial Narrow" w:cs="Arial"/>
+                <w:sz w:val="20"/>
+                <w:szCs w:val="20"/>
+                <w:lang w:val="en-US"/>
+              </w:rPr>
+              <w:t>b = 'Q'</w:t>
+            </w:r>
+          </w:p>
+        </w:tc>
+        <w:tc>
+          <w:tcPr>
+            <w:tcW w:w="3807" w:type="dxa"/>
+            <w:vAlign w:val="center"/>
+          </w:tcPr>
+          <w:p>
+            <w:pPr>
+              <w:rPr>
+                <w:rFonts w:ascii="Arial Narrow" w:hAnsi="Arial Narrow"/>
+                <w:sz w:val="20"/>
+                <w:szCs w:val="20"/>
+                <w:lang w:val="ru-RU"/>
+              </w:rPr>
+            </w:pPr>
+            <w:r>
+              <w:rPr>
+                <w:rFonts w:ascii="Arial Narrow" w:hAnsi="Arial Narrow"/>
+                <w:sz w:val="20"/>
+                <w:szCs w:val="20"/>
+                <w:lang w:val="ru-RU"/>
+              </w:rPr>
+              <w:t xml:space="preserve">Прізвище та ім'я розробника виведені. Результат виразу: "false".  </w:t>
+            </w:r>
+          </w:p>
+          <w:p>
+            <w:pPr>
+              <w:rPr>
+                <w:rFonts w:ascii="Arial Narrow" w:hAnsi="Arial Narrow"/>
+                <w:sz w:val="20"/>
+                <w:szCs w:val="20"/>
+                <w:lang w:val="ru-RU"/>
+              </w:rPr>
+            </w:pPr>
+            <w:r>
+              <w:rPr>
+                <w:rFonts w:ascii="Arial Narrow" w:hAnsi="Arial Narrow"/>
+                <w:sz w:val="20"/>
+                <w:szCs w:val="20"/>
+                <w:lang w:val="ru-RU"/>
+              </w:rPr>
+              <w:t>Значення x, y, z та S виведені правильно.</w:t>
+            </w:r>
+          </w:p>
+        </w:tc>
+        <w:tc>
+          <w:tcPr>
+            <w:tcW w:w="1837" w:type="dxa"/>
+            <w:shd w:val="clear" w:color="auto" w:fill="auto"/>
+            <w:vAlign w:val="center"/>
+          </w:tcPr>
+          <w:p>
+            <w:pPr>
+              <w:jc w:val="center"/>
+              <w:rPr>
+                <w:rFonts w:ascii="Arial Narrow" w:hAnsi="Arial Narrow"/>
+                <w:sz w:val="20"/>
+                <w:szCs w:val="20"/>
+                <w:lang w:val="en-US"/>
+              </w:rPr>
+            </w:pPr>
+            <w:r>
+              <w:rPr>
+                <w:rFonts w:ascii="Arial Narrow" w:hAnsi="Arial Narrow"/>
+                <w:sz w:val="20"/>
+                <w:szCs w:val="20"/>
+                <w:lang w:val="en-US"/>
+              </w:rPr>
+              <w:t>passed</w:t>
+            </w:r>
+          </w:p>
+        </w:tc>
+      </w:tr>
+    </w:tbl>
+    <w:p>
+      <w:pPr>
         <w:rPr>
           <w:rFonts w:ascii="Arial Narrow" w:hAnsi="Arial Narrow"/>
           <w:sz w:val="16"/>
           <w:szCs w:val="16"/>
         </w:rPr>
-        <w:br w:type="page"/>
-      </w:r>
+      </w:pPr>
     </w:p>
     <w:p>
       <w:pPr>
@@ -2194,7 +3952,6 @@
         <w:jc w:val="center"/>
       </w:pPr>
       <w:r>
-        <w:lastRenderedPageBreak/>
         <w:t>Міністерство освіти і науки України</w:t>
       </w:r>
     </w:p>
@@ -2226,17 +3983,11 @@
     <w:p>
       <w:pPr>
         <w:jc w:val="center"/>
-        <w:rPr>
-          <w:lang w:val="ru-RU"/>
-        </w:rPr>
       </w:pPr>
       <w:r>
         <w:t xml:space="preserve">ПРО ВИКОНАННЯ ЛАБОРАТОРНОЇ РОБОТИ № </w:t>
       </w:r>
       <w:r>
-        <w:rPr>
-          <w:lang w:val="ru-RU"/>
-        </w:rPr>
         <w:t>8</w:t>
       </w:r>
     </w:p>
@@ -2692,21 +4443,21 @@
           <w:bCs/>
         </w:rPr>
       </w:pPr>
-    </w:p>
-    <w:p>
-      <w:pPr>
+      <w:r>
         <w:rPr>
           <w:b/>
           <w:bCs/>
         </w:rPr>
-      </w:pPr>
-      <w:r>
+        <w:t>Аналіз вимог:</w:t>
+      </w:r>
+    </w:p>
+    <w:p>
+      <w:pPr>
         <w:rPr>
           <w:b/>
           <w:bCs/>
         </w:rPr>
-        <w:t>Аналіз вимог:</w:t>
-      </w:r>
+      </w:pPr>
     </w:p>
     <w:p>
       <w:pPr>
@@ -2715,76 +4466,1092 @@
           <w:bCs/>
         </w:rPr>
       </w:pPr>
-    </w:p>
-    <w:p>
-      <w:pPr>
+      <w:r>
         <w:rPr>
           <w:b/>
           <w:bCs/>
         </w:rPr>
-      </w:pPr>
-      <w:r>
+        <w:t>Вхідні дані:</w:t>
+      </w:r>
+    </w:p>
+    <w:p>
+      <w:r>
+        <w:t>Значення x, y, z.</w:t>
+      </w:r>
+    </w:p>
+    <w:p/>
+    <w:p>
+      <w:pPr>
         <w:rPr>
           <w:b/>
           <w:bCs/>
         </w:rPr>
-        <w:t>Вхідні дані:</w:t>
-      </w:r>
-    </w:p>
-    <w:p>
-      <w:r>
-        <w:t>Значення x, y, z.</w:t>
-      </w:r>
-    </w:p>
-    <w:p/>
-    <w:p>
-      <w:pPr>
+      </w:pPr>
+      <w:r>
         <w:rPr>
           <w:b/>
           <w:bCs/>
         </w:rPr>
-      </w:pPr>
-      <w:r>
+        <w:t>Обчислення:</w:t>
+      </w:r>
+    </w:p>
+    <w:p>
+      <w:r>
+        <w:t>Застосування математичних операцій до введених значень відповідно до формули.</w:t>
+      </w:r>
+    </w:p>
+    <w:p/>
+    <w:p>
+      <w:pPr>
         <w:rPr>
           <w:b/>
           <w:bCs/>
         </w:rPr>
-        <w:t>Обчислення:</w:t>
-      </w:r>
-    </w:p>
-    <w:p>
-      <w:r>
-        <w:t>Застосування математичних операцій до введених значень відповідно до формули.</w:t>
-      </w:r>
-    </w:p>
-    <w:p/>
-    <w:p>
-      <w:pPr>
+      </w:pPr>
+      <w:r>
         <w:rPr>
           <w:b/>
           <w:bCs/>
         </w:rPr>
-      </w:pPr>
-      <w:r>
+        <w:t>Вихідні дані:</w:t>
+      </w:r>
+    </w:p>
+    <w:p>
+      <w:r>
+        <w:t>Значення S, яке є результатом обчислень за заданою формулою.</w:t>
+      </w:r>
+    </w:p>
+    <w:p>
+      <w:pPr>
         <w:rPr>
           <w:b/>
           <w:bCs/>
         </w:rPr>
-        <w:t>Вихідні дані:</w:t>
-      </w:r>
-    </w:p>
-    <w:p>
-      <w:r>
-        <w:t>Значення S, яке є результатом обчислень за заданою формулою.</w:t>
-      </w:r>
+      </w:pPr>
     </w:p>
     <w:p>
       <w:pPr>
         <w:rPr>
           <w:b/>
           <w:bCs/>
-        </w:rPr>
-      </w:pPr>
+          <w:lang w:val="ru-RU"/>
+        </w:rPr>
+      </w:pPr>
+      <w:r>
+        <w:rPr>
+          <w:b/>
+          <w:bCs/>
+        </w:rPr>
+        <w:t>Вихідний код</w:t>
+      </w:r>
+      <w:r>
+        <w:rPr>
+          <w:b/>
+          <w:bCs/>
+          <w:lang w:val="en-US"/>
+        </w:rPr>
+        <w:t xml:space="preserve"> </w:t>
+      </w:r>
+      <w:r>
+        <w:rPr>
+          <w:b/>
+          <w:bCs/>
+        </w:rPr>
+        <w:t>Modules</w:t>
+      </w:r>
+      <w:r>
+        <w:rPr>
+          <w:b/>
+          <w:bCs/>
+          <w:lang w:val="en-US"/>
+        </w:rPr>
+        <w:t>Honcharenko</w:t>
+      </w:r>
+      <w:r>
+        <w:rPr>
+          <w:b/>
+          <w:bCs/>
+          <w:lang w:val="en-US"/>
+        </w:rPr>
+        <w:t xml:space="preserve">.cpp </w:t>
+      </w:r>
+      <w:r>
+        <w:rPr>
+          <w:b/>
+          <w:bCs/>
+          <w:lang w:val="ru-RU"/>
+        </w:rPr>
+        <w:t>:</w:t>
+      </w:r>
+    </w:p>
+    <w:p>
+      <w:pPr>
+        <w:rPr>
+          <w:lang w:val="ru-RU"/>
+        </w:rPr>
+      </w:pPr>
+      <w:r>
+        <w:rPr>
+          <w:lang w:val="ru-RU"/>
+        </w:rPr>
+        <w:t xml:space="preserve">// </w:t>
+      </w:r>
+      <w:r>
+        <w:rPr>
+          <w:lang w:val="en-US"/>
+        </w:rPr>
+        <w:t>Modules</w:t>
+      </w:r>
+      <w:r>
+        <w:rPr>
+          <w:lang w:val="ru-RU"/>
+        </w:rPr>
+        <w:t>Прізвище</w:t>
+      </w:r>
+      <w:r>
+        <w:rPr>
+          <w:lang w:val="ru-RU"/>
+        </w:rPr>
+        <w:t>.</w:t>
+      </w:r>
+      <w:r>
+        <w:rPr>
+          <w:lang w:val="en-US"/>
+        </w:rPr>
+        <w:t>cpp</w:t>
+      </w:r>
+      <w:r>
+        <w:rPr>
+          <w:lang w:val="ru-RU"/>
+        </w:rPr>
+        <w:t xml:space="preserve"> (</w:t>
+      </w:r>
+      <w:r>
+        <w:rPr>
+          <w:lang w:val="ru-RU"/>
+        </w:rPr>
+        <w:t>Реалізація</w:t>
+      </w:r>
+      <w:r>
+        <w:rPr>
+          <w:lang w:val="ru-RU"/>
+        </w:rPr>
+        <w:t xml:space="preserve"> </w:t>
+      </w:r>
+      <w:r>
+        <w:rPr>
+          <w:lang w:val="ru-RU"/>
+        </w:rPr>
+        <w:t>функції</w:t>
+      </w:r>
+      <w:r>
+        <w:rPr>
+          <w:lang w:val="ru-RU"/>
+        </w:rPr>
+        <w:t xml:space="preserve"> </w:t>
+      </w:r>
+      <w:r>
+        <w:rPr>
+          <w:lang w:val="en-US"/>
+        </w:rPr>
+        <w:t>s</w:t>
+      </w:r>
+      <w:r>
+        <w:rPr>
+          <w:lang w:val="ru-RU"/>
+        </w:rPr>
+        <w:t>_</w:t>
+      </w:r>
+      <w:r>
+        <w:rPr>
+          <w:lang w:val="en-US"/>
+        </w:rPr>
+        <w:t>calculation</w:t>
+      </w:r>
+      <w:r>
+        <w:rPr>
+          <w:lang w:val="ru-RU"/>
+        </w:rPr>
+        <w:t>)</w:t>
+      </w:r>
+    </w:p>
+    <w:p>
+      <w:pPr>
+        <w:rPr>
+          <w:lang w:val="en-US"/>
+        </w:rPr>
+      </w:pPr>
+      <w:r>
+        <w:rPr>
+          <w:lang w:val="en-US"/>
+        </w:rPr>
+        <w:t>#include &lt;cmath&gt;</w:t>
+      </w:r>
+    </w:p>
+    <w:p>
+      <w:pPr>
+        <w:rPr>
+          <w:lang w:val="en-US"/>
+        </w:rPr>
+      </w:pPr>
+    </w:p>
+    <w:p>
+      <w:pPr>
+        <w:rPr>
+          <w:lang w:val="en-US"/>
+        </w:rPr>
+      </w:pPr>
+      <w:r>
+        <w:rPr>
+          <w:lang w:val="en-US"/>
+        </w:rPr>
+        <w:t>double s_calculation(double x, double y, double z) {</w:t>
+      </w:r>
+    </w:p>
+    <w:p>
+      <w:pPr>
+        <w:rPr>
+          <w:lang w:val="en-US"/>
+        </w:rPr>
+      </w:pPr>
+      <w:r>
+        <w:rPr>
+          <w:lang w:val="en-US"/>
+        </w:rPr>
+        <w:t xml:space="preserve">    return z * sin(pow(x, 2) * y) + sqrt(fabs(z - 12 * x)) / pow(y, 3);</w:t>
+      </w:r>
+    </w:p>
+    <w:p>
+      <w:pPr>
+        <w:rPr>
+          <w:lang w:val="ru-RU"/>
+        </w:rPr>
+      </w:pPr>
+      <w:r>
+        <w:rPr>
+          <w:lang w:val="ru-RU"/>
+        </w:rPr>
+        <w:t>}</w:t>
+      </w:r>
+    </w:p>
+    <w:p>
+      <w:pPr>
+        <w:rPr>
+          <w:lang w:val="ru-RU"/>
+        </w:rPr>
+      </w:pPr>
+    </w:p>
+    <w:p>
+      <w:pPr>
+        <w:rPr>
+          <w:b/>
+          <w:bCs/>
+          <w:lang w:val="en-US"/>
+        </w:rPr>
+      </w:pPr>
+      <w:r>
+        <w:rPr>
+          <w:b/>
+          <w:bCs/>
+        </w:rPr>
+        <w:t>Modules</w:t>
+      </w:r>
+      <w:r>
+        <w:rPr>
+          <w:b/>
+          <w:bCs/>
+          <w:lang w:val="en-US"/>
+        </w:rPr>
+        <w:t>Honcharenko</w:t>
+      </w:r>
+      <w:r>
+        <w:rPr>
+          <w:b/>
+          <w:bCs/>
+          <w:lang w:val="en-US"/>
+        </w:rPr>
+        <w:t>.</w:t>
+      </w:r>
+      <w:r>
+        <w:rPr>
+          <w:b/>
+          <w:bCs/>
+          <w:lang w:val="en-US"/>
+        </w:rPr>
+        <w:t>h :</w:t>
+      </w:r>
+    </w:p>
+    <w:p>
+      <w:pPr>
+        <w:rPr>
+          <w:lang w:val="en-US"/>
+        </w:rPr>
+      </w:pPr>
+      <w:r>
+        <w:rPr>
+          <w:lang w:val="en-US"/>
+        </w:rPr>
+        <w:t>// Modules</w:t>
+      </w:r>
+      <w:r>
+        <w:rPr>
+          <w:lang w:val="ru-RU"/>
+        </w:rPr>
+        <w:t>Прізвище</w:t>
+      </w:r>
+      <w:r>
+        <w:rPr>
+          <w:lang w:val="en-US"/>
+        </w:rPr>
+        <w:t>.h (</w:t>
+      </w:r>
+      <w:r>
+        <w:rPr>
+          <w:lang w:val="ru-RU"/>
+        </w:rPr>
+        <w:t>Заголовок</w:t>
+      </w:r>
+      <w:r>
+        <w:rPr>
+          <w:lang w:val="en-US"/>
+        </w:rPr>
+        <w:t xml:space="preserve"> </w:t>
+      </w:r>
+      <w:r>
+        <w:rPr>
+          <w:lang w:val="ru-RU"/>
+        </w:rPr>
+        <w:t>функції</w:t>
+      </w:r>
+      <w:r>
+        <w:rPr>
+          <w:lang w:val="en-US"/>
+        </w:rPr>
+        <w:t>)</w:t>
+      </w:r>
+    </w:p>
+    <w:p>
+      <w:pPr>
+        <w:rPr>
+          <w:lang w:val="en-US"/>
+        </w:rPr>
+      </w:pPr>
+      <w:r>
+        <w:rPr>
+          <w:lang w:val="en-US"/>
+        </w:rPr>
+        <w:t>#ifndef MODULES_SURNAME_H</w:t>
+      </w:r>
+    </w:p>
+    <w:p>
+      <w:pPr>
+        <w:rPr>
+          <w:lang w:val="en-US"/>
+        </w:rPr>
+      </w:pPr>
+      <w:r>
+        <w:rPr>
+          <w:lang w:val="en-US"/>
+        </w:rPr>
+        <w:t>#define MODULES_SURNAME_H</w:t>
+      </w:r>
+    </w:p>
+    <w:p>
+      <w:pPr>
+        <w:rPr>
+          <w:lang w:val="en-US"/>
+        </w:rPr>
+      </w:pPr>
+    </w:p>
+    <w:p>
+      <w:pPr>
+        <w:rPr>
+          <w:lang w:val="en-US"/>
+        </w:rPr>
+      </w:pPr>
+      <w:r>
+        <w:rPr>
+          <w:lang w:val="en-US"/>
+        </w:rPr>
+        <w:t>double s_calculation(double x, double y, double z);</w:t>
+      </w:r>
+    </w:p>
+    <w:p>
+      <w:pPr>
+        <w:rPr>
+          <w:lang w:val="en-US"/>
+        </w:rPr>
+      </w:pPr>
+    </w:p>
+    <w:p>
+      <w:pPr>
+        <w:rPr>
+          <w:lang w:val="ru-RU"/>
+        </w:rPr>
+      </w:pPr>
+      <w:r>
+        <w:rPr>
+          <w:lang w:val="ru-RU"/>
+        </w:rPr>
+        <w:t>#endif // MODULES_SURNAME_H</w:t>
+      </w:r>
+    </w:p>
+    <w:p>
+      <w:pPr>
+        <w:rPr>
+          <w:lang w:val="ru-RU"/>
+        </w:rPr>
+      </w:pPr>
+    </w:p>
+    <w:p>
+      <w:pPr>
+        <w:rPr>
+          <w:b/>
+          <w:bCs/>
+          <w:lang w:val="en-US"/>
+        </w:rPr>
+      </w:pPr>
+      <w:r>
+        <w:rPr>
+          <w:b/>
+          <w:bCs/>
+        </w:rPr>
+        <w:t>TestDriver</w:t>
+      </w:r>
+      <w:r>
+        <w:rPr>
+          <w:b/>
+          <w:bCs/>
+          <w:lang w:val="en-US"/>
+        </w:rPr>
+        <w:t xml:space="preserve"> :</w:t>
+      </w:r>
+    </w:p>
+    <w:p>
+      <w:pPr>
+        <w:rPr>
+          <w:lang w:val="en-US"/>
+        </w:rPr>
+      </w:pPr>
+      <w:r>
+        <w:rPr>
+          <w:lang w:val="en-US"/>
+        </w:rPr>
+        <w:t>#include &lt;iostream&gt;</w:t>
+      </w:r>
+    </w:p>
+    <w:p>
+      <w:pPr>
+        <w:rPr>
+          <w:lang w:val="en-US"/>
+        </w:rPr>
+      </w:pPr>
+      <w:r>
+        <w:rPr>
+          <w:lang w:val="en-US"/>
+        </w:rPr>
+        <w:t>#include "ModulesHoncharenko.h"</w:t>
+      </w:r>
+    </w:p>
+    <w:p>
+      <w:pPr>
+        <w:rPr>
+          <w:lang w:val="en-US"/>
+        </w:rPr>
+      </w:pPr>
+      <w:r>
+        <w:rPr>
+          <w:lang w:val="en-US"/>
+        </w:rPr>
+        <w:t>using namespace std;</w:t>
+      </w:r>
+    </w:p>
+    <w:p>
+      <w:pPr>
+        <w:rPr>
+          <w:lang w:val="en-US"/>
+        </w:rPr>
+      </w:pPr>
+    </w:p>
+    <w:p>
+      <w:pPr>
+        <w:rPr>
+          <w:lang w:val="en-US"/>
+        </w:rPr>
+      </w:pPr>
+      <w:r>
+        <w:rPr>
+          <w:lang w:val="en-US"/>
+        </w:rPr>
+        <w:t>int main()</w:t>
+      </w:r>
+    </w:p>
+    <w:p>
+      <w:pPr>
+        <w:rPr>
+          <w:lang w:val="en-US"/>
+        </w:rPr>
+      </w:pPr>
+      <w:r>
+        <w:rPr>
+          <w:lang w:val="en-US"/>
+        </w:rPr>
+        <w:t>{</w:t>
+      </w:r>
+    </w:p>
+    <w:p>
+      <w:pPr>
+        <w:rPr>
+          <w:lang w:val="en-US"/>
+        </w:rPr>
+      </w:pPr>
+      <w:r>
+        <w:rPr>
+          <w:lang w:val="en-US"/>
+        </w:rPr>
+        <w:t xml:space="preserve">    cout &lt;&lt; s_calculation &lt;&lt; endl;</w:t>
+      </w:r>
+    </w:p>
+    <w:p>
+      <w:pPr>
+        <w:rPr>
+          <w:lang w:val="en-US"/>
+        </w:rPr>
+      </w:pPr>
+      <w:r>
+        <w:rPr>
+          <w:lang w:val="en-US"/>
+        </w:rPr>
+        <w:t xml:space="preserve">    setlocale(LC_ALL, "ukr");</w:t>
+      </w:r>
+    </w:p>
+    <w:p>
+      <w:pPr>
+        <w:rPr>
+          <w:lang w:val="ru-RU"/>
+        </w:rPr>
+      </w:pPr>
+      <w:r>
+        <w:rPr>
+          <w:lang w:val="en-US"/>
+        </w:rPr>
+        <w:t xml:space="preserve">    double</w:t>
+      </w:r>
+      <w:r>
+        <w:rPr>
+          <w:lang w:val="ru-RU"/>
+        </w:rPr>
+        <w:t xml:space="preserve"> </w:t>
+      </w:r>
+      <w:r>
+        <w:rPr>
+          <w:lang w:val="en-US"/>
+        </w:rPr>
+        <w:t>x</w:t>
+      </w:r>
+      <w:r>
+        <w:rPr>
+          <w:lang w:val="ru-RU"/>
+        </w:rPr>
+        <w:t xml:space="preserve">, </w:t>
+      </w:r>
+      <w:r>
+        <w:rPr>
+          <w:lang w:val="en-US"/>
+        </w:rPr>
+        <w:t>y</w:t>
+      </w:r>
+      <w:r>
+        <w:rPr>
+          <w:lang w:val="ru-RU"/>
+        </w:rPr>
+        <w:t xml:space="preserve">, </w:t>
+      </w:r>
+      <w:r>
+        <w:rPr>
+          <w:lang w:val="en-US"/>
+        </w:rPr>
+        <w:t>z</w:t>
+      </w:r>
+      <w:r>
+        <w:rPr>
+          <w:lang w:val="ru-RU"/>
+        </w:rPr>
+        <w:t>;</w:t>
+      </w:r>
+    </w:p>
+    <w:p>
+      <w:pPr>
+        <w:rPr>
+          <w:lang w:val="ru-RU"/>
+        </w:rPr>
+      </w:pPr>
+      <w:r>
+        <w:rPr>
+          <w:lang w:val="ru-RU"/>
+        </w:rPr>
+        <w:t xml:space="preserve">    </w:t>
+      </w:r>
+      <w:r>
+        <w:rPr>
+          <w:lang w:val="en-US"/>
+        </w:rPr>
+        <w:t>std</w:t>
+      </w:r>
+      <w:r>
+        <w:rPr>
+          <w:lang w:val="ru-RU"/>
+        </w:rPr>
+        <w:t>::</w:t>
+      </w:r>
+      <w:r>
+        <w:rPr>
+          <w:lang w:val="en-US"/>
+        </w:rPr>
+        <w:t>cout</w:t>
+      </w:r>
+      <w:r>
+        <w:rPr>
+          <w:lang w:val="ru-RU"/>
+        </w:rPr>
+        <w:t xml:space="preserve"> &lt;&lt; "Введите значение </w:t>
+      </w:r>
+      <w:r>
+        <w:rPr>
+          <w:lang w:val="en-US"/>
+        </w:rPr>
+        <w:t>x</w:t>
+      </w:r>
+      <w:r>
+        <w:rPr>
+          <w:lang w:val="ru-RU"/>
+        </w:rPr>
+        <w:t>: ";</w:t>
+      </w:r>
+    </w:p>
+    <w:p>
+      <w:pPr>
+        <w:rPr>
+          <w:lang w:val="ru-RU"/>
+        </w:rPr>
+      </w:pPr>
+      <w:r>
+        <w:rPr>
+          <w:lang w:val="ru-RU"/>
+        </w:rPr>
+        <w:t xml:space="preserve">    </w:t>
+      </w:r>
+      <w:r>
+        <w:rPr>
+          <w:lang w:val="en-US"/>
+        </w:rPr>
+        <w:t>std</w:t>
+      </w:r>
+      <w:r>
+        <w:rPr>
+          <w:lang w:val="ru-RU"/>
+        </w:rPr>
+        <w:t>::</w:t>
+      </w:r>
+      <w:r>
+        <w:rPr>
+          <w:lang w:val="en-US"/>
+        </w:rPr>
+        <w:t>cin</w:t>
+      </w:r>
+      <w:r>
+        <w:rPr>
+          <w:lang w:val="ru-RU"/>
+        </w:rPr>
+        <w:t xml:space="preserve"> &gt;&gt; </w:t>
+      </w:r>
+      <w:r>
+        <w:rPr>
+          <w:lang w:val="en-US"/>
+        </w:rPr>
+        <w:t>x</w:t>
+      </w:r>
+      <w:r>
+        <w:rPr>
+          <w:lang w:val="ru-RU"/>
+        </w:rPr>
+        <w:t>;</w:t>
+      </w:r>
+    </w:p>
+    <w:p>
+      <w:pPr>
+        <w:rPr>
+          <w:lang w:val="ru-RU"/>
+        </w:rPr>
+      </w:pPr>
+      <w:r>
+        <w:rPr>
+          <w:lang w:val="ru-RU"/>
+        </w:rPr>
+        <w:t xml:space="preserve">    </w:t>
+      </w:r>
+      <w:r>
+        <w:rPr>
+          <w:lang w:val="en-US"/>
+        </w:rPr>
+        <w:t>std</w:t>
+      </w:r>
+      <w:r>
+        <w:rPr>
+          <w:lang w:val="ru-RU"/>
+        </w:rPr>
+        <w:t>::</w:t>
+      </w:r>
+      <w:r>
+        <w:rPr>
+          <w:lang w:val="en-US"/>
+        </w:rPr>
+        <w:t>cout</w:t>
+      </w:r>
+      <w:r>
+        <w:rPr>
+          <w:lang w:val="ru-RU"/>
+        </w:rPr>
+        <w:t xml:space="preserve"> &lt;&lt; "Введите значение </w:t>
+      </w:r>
+      <w:r>
+        <w:rPr>
+          <w:lang w:val="en-US"/>
+        </w:rPr>
+        <w:t>y</w:t>
+      </w:r>
+      <w:r>
+        <w:rPr>
+          <w:lang w:val="ru-RU"/>
+        </w:rPr>
+        <w:t>: ";</w:t>
+      </w:r>
+    </w:p>
+    <w:p>
+      <w:pPr>
+        <w:rPr>
+          <w:lang w:val="ru-RU"/>
+        </w:rPr>
+      </w:pPr>
+      <w:r>
+        <w:rPr>
+          <w:lang w:val="ru-RU"/>
+        </w:rPr>
+        <w:t xml:space="preserve">    </w:t>
+      </w:r>
+      <w:r>
+        <w:rPr>
+          <w:lang w:val="en-US"/>
+        </w:rPr>
+        <w:t>std</w:t>
+      </w:r>
+      <w:r>
+        <w:rPr>
+          <w:lang w:val="ru-RU"/>
+        </w:rPr>
+        <w:t>::</w:t>
+      </w:r>
+      <w:r>
+        <w:rPr>
+          <w:lang w:val="en-US"/>
+        </w:rPr>
+        <w:t>cin</w:t>
+      </w:r>
+      <w:r>
+        <w:rPr>
+          <w:lang w:val="ru-RU"/>
+        </w:rPr>
+        <w:t xml:space="preserve"> &gt;&gt; </w:t>
+      </w:r>
+      <w:r>
+        <w:rPr>
+          <w:lang w:val="en-US"/>
+        </w:rPr>
+        <w:t>y</w:t>
+      </w:r>
+      <w:r>
+        <w:rPr>
+          <w:lang w:val="ru-RU"/>
+        </w:rPr>
+        <w:t>;</w:t>
+      </w:r>
+    </w:p>
+    <w:p>
+      <w:pPr>
+        <w:rPr>
+          <w:lang w:val="ru-RU"/>
+        </w:rPr>
+      </w:pPr>
+      <w:r>
+        <w:rPr>
+          <w:lang w:val="ru-RU"/>
+        </w:rPr>
+        <w:t xml:space="preserve">    </w:t>
+      </w:r>
+      <w:r>
+        <w:rPr>
+          <w:lang w:val="en-US"/>
+        </w:rPr>
+        <w:t>std</w:t>
+      </w:r>
+      <w:r>
+        <w:rPr>
+          <w:lang w:val="ru-RU"/>
+        </w:rPr>
+        <w:t>::</w:t>
+      </w:r>
+      <w:r>
+        <w:rPr>
+          <w:lang w:val="en-US"/>
+        </w:rPr>
+        <w:t>cout</w:t>
+      </w:r>
+      <w:r>
+        <w:rPr>
+          <w:lang w:val="ru-RU"/>
+        </w:rPr>
+        <w:t xml:space="preserve"> &lt;&lt; "Введите значение </w:t>
+      </w:r>
+      <w:r>
+        <w:rPr>
+          <w:lang w:val="en-US"/>
+        </w:rPr>
+        <w:t>z</w:t>
+      </w:r>
+      <w:r>
+        <w:rPr>
+          <w:lang w:val="ru-RU"/>
+        </w:rPr>
+        <w:t>: ";</w:t>
+      </w:r>
+    </w:p>
+    <w:p>
+      <w:pPr>
+        <w:rPr>
+          <w:lang w:val="en-US"/>
+        </w:rPr>
+      </w:pPr>
+      <w:r>
+        <w:rPr>
+          <w:lang w:val="ru-RU"/>
+        </w:rPr>
+        <w:t xml:space="preserve">    </w:t>
+      </w:r>
+      <w:r>
+        <w:rPr>
+          <w:lang w:val="en-US"/>
+        </w:rPr>
+        <w:t>std::cin &gt;&gt; z;</w:t>
+      </w:r>
+    </w:p>
+    <w:p>
+      <w:pPr>
+        <w:rPr>
+          <w:lang w:val="en-US"/>
+        </w:rPr>
+      </w:pPr>
+    </w:p>
+    <w:p>
+      <w:pPr>
+        <w:rPr>
+          <w:lang w:val="en-US"/>
+        </w:rPr>
+      </w:pPr>
+      <w:r>
+        <w:rPr>
+          <w:lang w:val="en-US"/>
+        </w:rPr>
+        <w:t xml:space="preserve">    double result = s_calculation(x, y, z);</w:t>
+      </w:r>
+    </w:p>
+    <w:p>
+      <w:pPr>
+        <w:rPr>
+          <w:lang w:val="en-US"/>
+        </w:rPr>
+      </w:pPr>
+    </w:p>
+    <w:p>
+      <w:pPr>
+        <w:rPr>
+          <w:lang w:val="en-US"/>
+        </w:rPr>
+      </w:pPr>
+      <w:r>
+        <w:rPr>
+          <w:lang w:val="en-US"/>
+        </w:rPr>
+        <w:t xml:space="preserve">    std::cout &lt;&lt; "Значение S = " &lt;&lt; result &lt;&lt; std::endl;</w:t>
+      </w:r>
+    </w:p>
+    <w:p>
+      <w:pPr>
+        <w:rPr>
+          <w:lang w:val="en-US"/>
+        </w:rPr>
+      </w:pPr>
+    </w:p>
+    <w:p>
+      <w:pPr>
+        <w:rPr>
+          <w:lang w:val="en-US"/>
+        </w:rPr>
+      </w:pPr>
+      <w:r>
+        <w:rPr>
+          <w:lang w:val="en-US"/>
+        </w:rPr>
+        <w:t xml:space="preserve">    return 0;</w:t>
+      </w:r>
+    </w:p>
+    <w:p>
+      <w:pPr>
+        <w:rPr>
+          <w:lang w:val="en-US"/>
+        </w:rPr>
+      </w:pPr>
+      <w:r>
+        <w:rPr>
+          <w:lang w:val="en-US"/>
+        </w:rPr>
+        <w:t>}</w:t>
+      </w:r>
+    </w:p>
+    <w:p>
+      <w:pPr>
+        <w:rPr>
+          <w:lang w:val="en-US"/>
+        </w:rPr>
+      </w:pPr>
+    </w:p>
+    <w:p>
+      <w:pPr>
+        <w:rPr>
+          <w:b/>
+          <w:bCs/>
+        </w:rPr>
+      </w:pPr>
+    </w:p>
+    <w:p>
+      <w:pPr>
+        <w:rPr>
+          <w:b/>
+          <w:bCs/>
+        </w:rPr>
+      </w:pPr>
+    </w:p>
+    <w:p>
+      <w:pPr>
+        <w:rPr>
+          <w:b/>
+          <w:bCs/>
+        </w:rPr>
+      </w:pPr>
+      <w:r>
+        <w:rPr>
+          <w:b/>
+          <w:bCs/>
+        </w:rPr>
+        <w:lastRenderedPageBreak/>
+        <w:t xml:space="preserve">-- Задача 8.2 </w:t>
+      </w:r>
+      <w:r>
+        <w:rPr>
+          <w:b/>
+          <w:bCs/>
+        </w:rPr>
+        <w:t>–</w:t>
+      </w:r>
+    </w:p>
+    <w:p>
+      <w:pPr>
+        <w:rPr>
+          <w:b/>
+          <w:bCs/>
+        </w:rPr>
+      </w:pPr>
+      <w:r>
+        <w:rPr>
+          <w:b/>
+          <w:bCs/>
+        </w:rPr>
+        <w:t>Аналіз вимог:</w:t>
+      </w:r>
+    </w:p>
+    <w:p>
+      <w:pPr>
+        <w:rPr>
+          <w:b/>
+          <w:bCs/>
+        </w:rPr>
+      </w:pPr>
+    </w:p>
+    <w:p>
+      <w:pPr>
+        <w:rPr>
+          <w:b/>
+          <w:bCs/>
+        </w:rPr>
+      </w:pPr>
+      <w:r>
+        <w:rPr>
+          <w:b/>
+          <w:bCs/>
+        </w:rPr>
+        <w:t>Вхідні дані:</w:t>
+      </w:r>
+    </w:p>
+    <w:p>
+      <w:pPr>
+        <w:rPr>
+          <w:b/>
+          <w:bCs/>
+        </w:rPr>
+      </w:pPr>
+      <w:r>
+        <w:t>Числа x, y, z.</w:t>
+      </w:r>
+    </w:p>
+    <w:p>
+      <w:r>
+        <w:t>Символи a і b.</w:t>
+      </w:r>
+    </w:p>
+    <w:p/>
+    <w:p>
+      <w:pPr>
+        <w:rPr>
+          <w:b/>
+          <w:bCs/>
+        </w:rPr>
+      </w:pPr>
+      <w:r>
+        <w:rPr>
+          <w:b/>
+          <w:bCs/>
+        </w:rPr>
+        <w:t>Вихідні дані:</w:t>
+      </w:r>
+    </w:p>
+    <w:p>
+      <w:r>
+        <w:t>Прізвище та ім'я розробника.</w:t>
+      </w:r>
+    </w:p>
+    <w:p>
+      <w:r>
+        <w:t>Результат логічного виразу (true/false).</w:t>
+      </w:r>
+    </w:p>
+    <w:p>
+      <w:r>
+        <w:t>Значення x, y, z в десятковій та 16-вій системах числення.</w:t>
+      </w:r>
+    </w:p>
+    <w:p>
+      <w:r>
+        <w:t>Значення S, обчислене функцією s_calculation.</w:t>
+      </w:r>
     </w:p>
     <w:sectPr>
       <w:footerReference w:type="default" r:id="rId9"/>
@@ -2936,7 +5703,7 @@
               <w:sz w:val="16"/>
               <w:szCs w:val="16"/>
             </w:rPr>
-            <w:t>13:44:58</w:t>
+            <w:t>20:25:19</w:t>
           </w:r>
           <w:r>
             <w:rPr>
@@ -3205,7 +5972,7 @@
               <w:sz w:val="16"/>
               <w:szCs w:val="16"/>
             </w:rPr>
-            <w:t>13:44:58</w:t>
+            <w:t>20:25:19</w:t>
           </w:r>
           <w:r>
             <w:rPr>
@@ -4354,6 +7121,118 @@
     </w:lvl>
   </w:abstractNum>
   <w:abstractNum w:abstractNumId="5" w15:restartNumberingAfterBreak="0">
+    <w:nsid w:val="2D72309C"/>
+    <w:multiLevelType w:val="hybridMultilevel"/>
+    <w:tmpl w:val="0BA4E7C6"/>
+    <w:lvl w:ilvl="0" w:tplc="6076EC8A">
+      <w:numFmt w:val="bullet"/>
+      <w:lvlText w:val=""/>
+      <w:lvlJc w:val="left"/>
+      <w:pPr>
+        <w:ind w:left="720" w:hanging="360"/>
+      </w:pPr>
+      <w:rPr>
+        <w:rFonts w:ascii="Wingdings" w:eastAsia="Times New Roman" w:hAnsi="Wingdings" w:cs="Times New Roman" w:hint="default"/>
+      </w:rPr>
+    </w:lvl>
+    <w:lvl w:ilvl="1" w:tplc="04190003" w:tentative="1">
+      <w:start w:val="1"/>
+      <w:numFmt w:val="bullet"/>
+      <w:lvlText w:val="o"/>
+      <w:lvlJc w:val="left"/>
+      <w:pPr>
+        <w:ind w:left="1440" w:hanging="360"/>
+      </w:pPr>
+      <w:rPr>
+        <w:rFonts w:ascii="Courier New" w:hAnsi="Courier New" w:cs="Courier New" w:hint="default"/>
+      </w:rPr>
+    </w:lvl>
+    <w:lvl w:ilvl="2" w:tplc="04190005" w:tentative="1">
+      <w:start w:val="1"/>
+      <w:numFmt w:val="bullet"/>
+      <w:lvlText w:val=""/>
+      <w:lvlJc w:val="left"/>
+      <w:pPr>
+        <w:ind w:left="2160" w:hanging="360"/>
+      </w:pPr>
+      <w:rPr>
+        <w:rFonts w:ascii="Wingdings" w:hAnsi="Wingdings" w:hint="default"/>
+      </w:rPr>
+    </w:lvl>
+    <w:lvl w:ilvl="3" w:tplc="04190001" w:tentative="1">
+      <w:start w:val="1"/>
+      <w:numFmt w:val="bullet"/>
+      <w:lvlText w:val=""/>
+      <w:lvlJc w:val="left"/>
+      <w:pPr>
+        <w:ind w:left="2880" w:hanging="360"/>
+      </w:pPr>
+      <w:rPr>
+        <w:rFonts w:ascii="Symbol" w:hAnsi="Symbol" w:hint="default"/>
+      </w:rPr>
+    </w:lvl>
+    <w:lvl w:ilvl="4" w:tplc="04190003" w:tentative="1">
+      <w:start w:val="1"/>
+      <w:numFmt w:val="bullet"/>
+      <w:lvlText w:val="o"/>
+      <w:lvlJc w:val="left"/>
+      <w:pPr>
+        <w:ind w:left="3600" w:hanging="360"/>
+      </w:pPr>
+      <w:rPr>
+        <w:rFonts w:ascii="Courier New" w:hAnsi="Courier New" w:cs="Courier New" w:hint="default"/>
+      </w:rPr>
+    </w:lvl>
+    <w:lvl w:ilvl="5" w:tplc="04190005" w:tentative="1">
+      <w:start w:val="1"/>
+      <w:numFmt w:val="bullet"/>
+      <w:lvlText w:val=""/>
+      <w:lvlJc w:val="left"/>
+      <w:pPr>
+        <w:ind w:left="4320" w:hanging="360"/>
+      </w:pPr>
+      <w:rPr>
+        <w:rFonts w:ascii="Wingdings" w:hAnsi="Wingdings" w:hint="default"/>
+      </w:rPr>
+    </w:lvl>
+    <w:lvl w:ilvl="6" w:tplc="04190001" w:tentative="1">
+      <w:start w:val="1"/>
+      <w:numFmt w:val="bullet"/>
+      <w:lvlText w:val=""/>
+      <w:lvlJc w:val="left"/>
+      <w:pPr>
+        <w:ind w:left="5040" w:hanging="360"/>
+      </w:pPr>
+      <w:rPr>
+        <w:rFonts w:ascii="Symbol" w:hAnsi="Symbol" w:hint="default"/>
+      </w:rPr>
+    </w:lvl>
+    <w:lvl w:ilvl="7" w:tplc="04190003" w:tentative="1">
+      <w:start w:val="1"/>
+      <w:numFmt w:val="bullet"/>
+      <w:lvlText w:val="o"/>
+      <w:lvlJc w:val="left"/>
+      <w:pPr>
+        <w:ind w:left="5760" w:hanging="360"/>
+      </w:pPr>
+      <w:rPr>
+        <w:rFonts w:ascii="Courier New" w:hAnsi="Courier New" w:cs="Courier New" w:hint="default"/>
+      </w:rPr>
+    </w:lvl>
+    <w:lvl w:ilvl="8" w:tplc="04190005" w:tentative="1">
+      <w:start w:val="1"/>
+      <w:numFmt w:val="bullet"/>
+      <w:lvlText w:val=""/>
+      <w:lvlJc w:val="left"/>
+      <w:pPr>
+        <w:ind w:left="6480" w:hanging="360"/>
+      </w:pPr>
+      <w:rPr>
+        <w:rFonts w:ascii="Wingdings" w:hAnsi="Wingdings" w:hint="default"/>
+      </w:rPr>
+    </w:lvl>
+  </w:abstractNum>
+  <w:abstractNum w:abstractNumId="6" w15:restartNumberingAfterBreak="0">
     <w:nsid w:val="2E4665D7"/>
     <w:multiLevelType w:val="hybridMultilevel"/>
     <w:tmpl w:val="59C68CF8"/>
@@ -4442,7 +7321,7 @@
       </w:pPr>
     </w:lvl>
   </w:abstractNum>
-  <w:abstractNum w:abstractNumId="6" w15:restartNumberingAfterBreak="0">
+  <w:abstractNum w:abstractNumId="7" w15:restartNumberingAfterBreak="0">
     <w:nsid w:val="30A72CD6"/>
     <w:multiLevelType w:val="multilevel"/>
     <w:tmpl w:val="D59445A6"/>
@@ -4559,7 +7438,7 @@
       </w:pPr>
     </w:lvl>
   </w:abstractNum>
-  <w:abstractNum w:abstractNumId="7" w15:restartNumberingAfterBreak="0">
+  <w:abstractNum w:abstractNumId="8" w15:restartNumberingAfterBreak="0">
     <w:nsid w:val="39F94787"/>
     <w:multiLevelType w:val="hybridMultilevel"/>
     <w:tmpl w:val="227A04D6"/>
@@ -4679,7 +7558,7 @@
       </w:pPr>
     </w:lvl>
   </w:abstractNum>
-  <w:abstractNum w:abstractNumId="8" w15:restartNumberingAfterBreak="0">
+  <w:abstractNum w:abstractNumId="9" w15:restartNumberingAfterBreak="0">
     <w:nsid w:val="3B777424"/>
     <w:multiLevelType w:val="hybridMultilevel"/>
     <w:tmpl w:val="C05E6052"/>
@@ -4798,7 +7677,7 @@
       </w:pPr>
     </w:lvl>
   </w:abstractNum>
-  <w:abstractNum w:abstractNumId="9" w15:restartNumberingAfterBreak="0">
+  <w:abstractNum w:abstractNumId="10" w15:restartNumberingAfterBreak="0">
     <w:nsid w:val="4D9A518C"/>
     <w:multiLevelType w:val="hybridMultilevel"/>
     <w:tmpl w:val="7424F654"/>
@@ -4917,7 +7796,7 @@
       </w:pPr>
     </w:lvl>
   </w:abstractNum>
-  <w:abstractNum w:abstractNumId="10" w15:restartNumberingAfterBreak="0">
+  <w:abstractNum w:abstractNumId="11" w15:restartNumberingAfterBreak="0">
     <w:nsid w:val="50B56F88"/>
     <w:multiLevelType w:val="hybridMultilevel"/>
     <w:tmpl w:val="A42829F4"/>
@@ -5036,7 +7915,7 @@
       </w:pPr>
     </w:lvl>
   </w:abstractNum>
-  <w:abstractNum w:abstractNumId="11" w15:restartNumberingAfterBreak="0">
+  <w:abstractNum w:abstractNumId="12" w15:restartNumberingAfterBreak="0">
     <w:nsid w:val="515D1CC0"/>
     <w:multiLevelType w:val="multilevel"/>
     <w:tmpl w:val="0896A62C"/>
@@ -5152,7 +8031,7 @@
       </w:pPr>
     </w:lvl>
   </w:abstractNum>
-  <w:abstractNum w:abstractNumId="12" w15:restartNumberingAfterBreak="0">
+  <w:abstractNum w:abstractNumId="13" w15:restartNumberingAfterBreak="0">
     <w:nsid w:val="57E95A02"/>
     <w:multiLevelType w:val="multilevel"/>
     <w:tmpl w:val="2CC013C8"/>
@@ -5271,7 +8150,7 @@
       </w:pPr>
     </w:lvl>
   </w:abstractNum>
-  <w:abstractNum w:abstractNumId="13" w15:restartNumberingAfterBreak="0">
+  <w:abstractNum w:abstractNumId="14" w15:restartNumberingAfterBreak="0">
     <w:nsid w:val="603F1DA3"/>
     <w:multiLevelType w:val="hybridMultilevel"/>
     <w:tmpl w:val="6F6E2ED6"/>
@@ -5390,7 +8269,7 @@
       </w:pPr>
     </w:lvl>
   </w:abstractNum>
-  <w:abstractNum w:abstractNumId="14" w15:restartNumberingAfterBreak="0">
+  <w:abstractNum w:abstractNumId="15" w15:restartNumberingAfterBreak="0">
     <w:nsid w:val="69D25BA0"/>
     <w:multiLevelType w:val="multilevel"/>
     <w:tmpl w:val="7F44E402"/>
@@ -5509,7 +8388,7 @@
       </w:pPr>
     </w:lvl>
   </w:abstractNum>
-  <w:abstractNum w:abstractNumId="15" w15:restartNumberingAfterBreak="0">
+  <w:abstractNum w:abstractNumId="16" w15:restartNumberingAfterBreak="0">
     <w:nsid w:val="6B8C260C"/>
     <w:multiLevelType w:val="hybridMultilevel"/>
     <w:tmpl w:val="ACDAD6B4"/>
@@ -5628,7 +8507,7 @@
       </w:pPr>
     </w:lvl>
   </w:abstractNum>
-  <w:abstractNum w:abstractNumId="16" w15:restartNumberingAfterBreak="0">
+  <w:abstractNum w:abstractNumId="17" w15:restartNumberingAfterBreak="0">
     <w:nsid w:val="6E7E2C0D"/>
     <w:multiLevelType w:val="multilevel"/>
     <w:tmpl w:val="07A8FD5E"/>
@@ -5746,25 +8625,25 @@
     </w:lvl>
   </w:abstractNum>
   <w:num w:numId="1" w16cid:durableId="739711427">
-    <w:abstractNumId w:val="7"/>
+    <w:abstractNumId w:val="8"/>
   </w:num>
   <w:num w:numId="2" w16cid:durableId="267276304">
     <w:abstractNumId w:val="3"/>
   </w:num>
   <w:num w:numId="3" w16cid:durableId="978610388">
-    <w:abstractNumId w:val="11"/>
+    <w:abstractNumId w:val="12"/>
   </w:num>
   <w:num w:numId="4" w16cid:durableId="1554536850">
     <w:abstractNumId w:val="4"/>
   </w:num>
   <w:num w:numId="5" w16cid:durableId="163011926">
-    <w:abstractNumId w:val="6"/>
+    <w:abstractNumId w:val="7"/>
   </w:num>
   <w:num w:numId="6" w16cid:durableId="1970629055">
-    <w:abstractNumId w:val="10"/>
+    <w:abstractNumId w:val="11"/>
   </w:num>
   <w:num w:numId="7" w16cid:durableId="619847746">
-    <w:abstractNumId w:val="16"/>
+    <w:abstractNumId w:val="17"/>
   </w:num>
   <w:num w:numId="8" w16cid:durableId="1141120642">
     <w:abstractNumId w:val="2"/>
@@ -5773,27 +8652,30 @@
     <w:abstractNumId w:val="1"/>
   </w:num>
   <w:num w:numId="10" w16cid:durableId="1940024515">
+    <w:abstractNumId w:val="14"/>
+  </w:num>
+  <w:num w:numId="11" w16cid:durableId="884751661">
     <w:abstractNumId w:val="13"/>
   </w:num>
-  <w:num w:numId="11" w16cid:durableId="884751661">
-    <w:abstractNumId w:val="12"/>
-  </w:num>
   <w:num w:numId="12" w16cid:durableId="827400430">
-    <w:abstractNumId w:val="8"/>
+    <w:abstractNumId w:val="9"/>
   </w:num>
   <w:num w:numId="13" w16cid:durableId="98063308">
     <w:abstractNumId w:val="0"/>
   </w:num>
   <w:num w:numId="14" w16cid:durableId="2060087599">
+    <w:abstractNumId w:val="16"/>
+  </w:num>
+  <w:num w:numId="15" w16cid:durableId="1531453695">
     <w:abstractNumId w:val="15"/>
   </w:num>
-  <w:num w:numId="15" w16cid:durableId="1531453695">
-    <w:abstractNumId w:val="14"/>
-  </w:num>
   <w:num w:numId="16" w16cid:durableId="156389792">
-    <w:abstractNumId w:val="9"/>
+    <w:abstractNumId w:val="10"/>
   </w:num>
   <w:num w:numId="17" w16cid:durableId="1522821668">
+    <w:abstractNumId w:val="6"/>
+  </w:num>
+  <w:num w:numId="18" w16cid:durableId="1425415290">
     <w:abstractNumId w:val="5"/>
   </w:num>
 </w:numbering>
@@ -6094,7 +8976,7 @@
   <w:style w:type="paragraph" w:default="1" w:styleId="a">
     <w:name w:val="Normal"/>
     <w:qFormat/>
-    <w:rsid w:val="00181288"/>
+    <w:rsid w:val="0006521B"/>
     <w:rPr>
       <w:sz w:val="24"/>
       <w:szCs w:val="24"/>

</xml_diff>